<commit_message>
Backlog as of 02/09/2016
Backlog
</commit_message>
<xml_diff>
--- a/Documents/team6Backlog.docx
+++ b/Documents/team6Backlog.docx
@@ -1204,7 +1204,6 @@
     <w:p>
       <w:pPr>
         <w:spacing w:after="0" w:line="240" w:lineRule="auto"/>
-        <w:ind w:firstLine="720"/>
         <w:rPr>
           <w:rFonts w:ascii="Times New Roman" w:eastAsia="Liberation Serif" w:hAnsi="Times New Roman" w:cs="Times New Roman"/>
           <w:color w:val="000000"/>
@@ -1400,18 +1399,7 @@
                 <w:sz w:val="28"/>
                 <w:szCs w:val="28"/>
               </w:rPr>
-              <w:t>Ep</w:t>
-            </w:r>
-            <w:bookmarkStart w:id="1" w:name="_GoBack"/>
-            <w:bookmarkEnd w:id="1"/>
-            <w:r>
-              <w:rPr>
-                <w:rFonts w:ascii="Times New Roman" w:eastAsia="Times New Roman" w:hAnsi="Times New Roman" w:cs="Times New Roman"/>
-                <w:b/>
-                <w:sz w:val="28"/>
-                <w:szCs w:val="28"/>
-              </w:rPr>
-              <w:t>ic/Task</w:t>
+              <w:t>Epic/Task</w:t>
             </w:r>
           </w:p>
         </w:tc>
@@ -1488,6 +1476,30 @@
               </w:rPr>
               <w:t>GUI</w:t>
             </w:r>
+            <w:r>
+              <w:rPr>
+                <w:rFonts w:ascii="Times New Roman" w:eastAsia="Times New Roman" w:hAnsi="Times New Roman" w:cs="Times New Roman"/>
+                <w:sz w:val="24"/>
+                <w:szCs w:val="24"/>
+              </w:rPr>
+              <w:t xml:space="preserve"> </w:t>
+            </w:r>
+            <w:r>
+              <w:rPr>
+                <w:rFonts w:ascii="Times New Roman" w:eastAsia="Times New Roman" w:hAnsi="Times New Roman" w:cs="Times New Roman"/>
+                <w:sz w:val="24"/>
+                <w:szCs w:val="24"/>
+              </w:rPr>
+              <w:t xml:space="preserve">frames </w:t>
+            </w:r>
+            <w:r>
+              <w:rPr>
+                <w:rFonts w:ascii="Times New Roman" w:eastAsia="Times New Roman" w:hAnsi="Times New Roman" w:cs="Times New Roman"/>
+                <w:sz w:val="24"/>
+                <w:szCs w:val="24"/>
+              </w:rPr>
+              <w:t>designed</w:t>
+            </w:r>
           </w:p>
         </w:tc>
         <w:tc>
@@ -1583,15 +1595,7 @@
                 <w:sz w:val="24"/>
                 <w:szCs w:val="24"/>
               </w:rPr>
-              <w:t xml:space="preserve">Database &amp; </w:t>
-            </w:r>
-            <w:r>
-              <w:rPr>
-                <w:rFonts w:ascii="Times New Roman" w:eastAsia="Times New Roman" w:hAnsi="Times New Roman" w:cs="Times New Roman"/>
-                <w:sz w:val="24"/>
-                <w:szCs w:val="24"/>
-              </w:rPr>
-              <w:t>Server Created</w:t>
+              <w:t>Backend created</w:t>
             </w:r>
           </w:p>
         </w:tc>
@@ -1620,6 +1624,9 @@
         </w:tc>
       </w:tr>
       <w:tr>
+        <w:trPr>
+          <w:trHeight w:val="70"/>
+        </w:trPr>
         <w:tc>
           <w:tcPr>
             <w:tcW w:w="2178" w:type="dxa"/>
@@ -1639,7 +1646,7 @@
                 <w:sz w:val="24"/>
                 <w:szCs w:val="24"/>
               </w:rPr>
-              <w:t>4</w:t>
+              <w:t>3</w:t>
             </w:r>
           </w:p>
         </w:tc>
@@ -1661,15 +1668,7 @@
                 <w:sz w:val="24"/>
                 <w:szCs w:val="24"/>
               </w:rPr>
-              <w:t>GUI I</w:t>
-            </w:r>
-            <w:r>
-              <w:rPr>
-                <w:rFonts w:ascii="Times New Roman" w:eastAsia="Times New Roman" w:hAnsi="Times New Roman" w:cs="Times New Roman"/>
-                <w:sz w:val="24"/>
-                <w:szCs w:val="24"/>
-              </w:rPr>
-              <w:t>nteracts with Database &amp; Server</w:t>
+              <w:t>GUI frames created</w:t>
             </w:r>
           </w:p>
         </w:tc>
@@ -1692,7 +1691,7 @@
                 <w:sz w:val="24"/>
                 <w:szCs w:val="24"/>
               </w:rPr>
-              <w:t>03/28/2016</w:t>
+              <w:t>03/02/2016</w:t>
             </w:r>
           </w:p>
         </w:tc>
@@ -1717,6 +1716,170 @@
                 <w:sz w:val="24"/>
                 <w:szCs w:val="24"/>
               </w:rPr>
+              <w:t>4</w:t>
+            </w:r>
+          </w:p>
+        </w:tc>
+        <w:tc>
+          <w:tcPr>
+            <w:tcW w:w="4320" w:type="dxa"/>
+          </w:tcPr>
+          <w:p>
+            <w:pPr>
+              <w:rPr>
+                <w:rFonts w:ascii="Times New Roman" w:eastAsia="Times New Roman" w:hAnsi="Times New Roman" w:cs="Times New Roman"/>
+                <w:sz w:val="24"/>
+                <w:szCs w:val="24"/>
+              </w:rPr>
+            </w:pPr>
+            <w:r>
+              <w:rPr>
+                <w:rFonts w:ascii="Times New Roman" w:eastAsia="Times New Roman" w:hAnsi="Times New Roman" w:cs="Times New Roman"/>
+                <w:sz w:val="24"/>
+                <w:szCs w:val="24"/>
+              </w:rPr>
+              <w:t>GUI I</w:t>
+            </w:r>
+            <w:r>
+              <w:rPr>
+                <w:rFonts w:ascii="Times New Roman" w:eastAsia="Times New Roman" w:hAnsi="Times New Roman" w:cs="Times New Roman"/>
+                <w:sz w:val="24"/>
+                <w:szCs w:val="24"/>
+              </w:rPr>
+              <w:t xml:space="preserve">nteracts with </w:t>
+            </w:r>
+            <w:r>
+              <w:rPr>
+                <w:rFonts w:ascii="Times New Roman" w:eastAsia="Times New Roman" w:hAnsi="Times New Roman" w:cs="Times New Roman"/>
+                <w:sz w:val="24"/>
+                <w:szCs w:val="24"/>
+              </w:rPr>
+              <w:t>backend</w:t>
+            </w:r>
+          </w:p>
+        </w:tc>
+        <w:tc>
+          <w:tcPr>
+            <w:tcW w:w="3078" w:type="dxa"/>
+          </w:tcPr>
+          <w:p>
+            <w:pPr>
+              <w:jc w:val="center"/>
+              <w:rPr>
+                <w:rFonts w:ascii="Times New Roman" w:eastAsia="Times New Roman" w:hAnsi="Times New Roman" w:cs="Times New Roman"/>
+                <w:sz w:val="24"/>
+                <w:szCs w:val="24"/>
+              </w:rPr>
+            </w:pPr>
+            <w:r>
+              <w:rPr>
+                <w:rFonts w:ascii="Times New Roman" w:eastAsia="Times New Roman" w:hAnsi="Times New Roman" w:cs="Times New Roman"/>
+                <w:sz w:val="24"/>
+                <w:szCs w:val="24"/>
+              </w:rPr>
+              <w:t>03/28/2016</w:t>
+            </w:r>
+          </w:p>
+        </w:tc>
+      </w:tr>
+      <w:tr>
+        <w:tc>
+          <w:tcPr>
+            <w:tcW w:w="2178" w:type="dxa"/>
+          </w:tcPr>
+          <w:p>
+            <w:pPr>
+              <w:jc w:val="center"/>
+              <w:rPr>
+                <w:rFonts w:ascii="Times New Roman" w:eastAsia="Times New Roman" w:hAnsi="Times New Roman" w:cs="Times New Roman"/>
+                <w:sz w:val="24"/>
+                <w:szCs w:val="24"/>
+              </w:rPr>
+            </w:pPr>
+            <w:r>
+              <w:rPr>
+                <w:rFonts w:ascii="Times New Roman" w:eastAsia="Times New Roman" w:hAnsi="Times New Roman" w:cs="Times New Roman"/>
+                <w:sz w:val="24"/>
+                <w:szCs w:val="24"/>
+              </w:rPr>
+              <w:t>4</w:t>
+            </w:r>
+          </w:p>
+        </w:tc>
+        <w:tc>
+          <w:tcPr>
+            <w:tcW w:w="4320" w:type="dxa"/>
+          </w:tcPr>
+          <w:p>
+            <w:pPr>
+              <w:rPr>
+                <w:rFonts w:ascii="Times New Roman" w:eastAsia="Times New Roman" w:hAnsi="Times New Roman" w:cs="Times New Roman"/>
+                <w:sz w:val="24"/>
+                <w:szCs w:val="24"/>
+              </w:rPr>
+            </w:pPr>
+            <w:r>
+              <w:rPr>
+                <w:rFonts w:ascii="Times New Roman" w:eastAsia="Times New Roman" w:hAnsi="Times New Roman" w:cs="Times New Roman"/>
+                <w:sz w:val="24"/>
+                <w:szCs w:val="24"/>
+              </w:rPr>
+              <w:t>Report generator created</w:t>
+            </w:r>
+          </w:p>
+        </w:tc>
+        <w:tc>
+          <w:tcPr>
+            <w:tcW w:w="3078" w:type="dxa"/>
+          </w:tcPr>
+          <w:p>
+            <w:pPr>
+              <w:jc w:val="center"/>
+              <w:rPr>
+                <w:rFonts w:ascii="Times New Roman" w:eastAsia="Times New Roman" w:hAnsi="Times New Roman" w:cs="Times New Roman"/>
+                <w:sz w:val="24"/>
+                <w:szCs w:val="24"/>
+              </w:rPr>
+            </w:pPr>
+            <w:r>
+              <w:rPr>
+                <w:rFonts w:ascii="Times New Roman" w:eastAsia="Times New Roman" w:hAnsi="Times New Roman" w:cs="Times New Roman"/>
+                <w:sz w:val="24"/>
+                <w:szCs w:val="24"/>
+              </w:rPr>
+              <w:t>03/28</w:t>
+            </w:r>
+            <w:r>
+              <w:rPr>
+                <w:rFonts w:ascii="Times New Roman" w:eastAsia="Times New Roman" w:hAnsi="Times New Roman" w:cs="Times New Roman"/>
+                <w:sz w:val="24"/>
+                <w:szCs w:val="24"/>
+              </w:rPr>
+              <w:t>/2016</w:t>
+            </w:r>
+          </w:p>
+        </w:tc>
+      </w:tr>
+      <w:tr>
+        <w:tc>
+          <w:tcPr>
+            <w:tcW w:w="2178" w:type="dxa"/>
+          </w:tcPr>
+          <w:p>
+            <w:pPr>
+              <w:jc w:val="center"/>
+              <w:rPr>
+                <w:rFonts w:ascii="Times New Roman" w:eastAsia="Times New Roman" w:hAnsi="Times New Roman" w:cs="Times New Roman"/>
+                <w:sz w:val="24"/>
+                <w:szCs w:val="24"/>
+              </w:rPr>
+            </w:pPr>
+            <w:r>
+              <w:rPr>
+                <w:rFonts w:ascii="Times New Roman" w:eastAsia="Times New Roman" w:hAnsi="Times New Roman" w:cs="Times New Roman"/>
+                <w:sz w:val="24"/>
+                <w:szCs w:val="24"/>
+              </w:rPr>
               <w:t>5</w:t>
             </w:r>
           </w:p>
@@ -1739,15 +1902,7 @@
                 <w:sz w:val="24"/>
                 <w:szCs w:val="24"/>
               </w:rPr>
-              <w:t xml:space="preserve">Polish &amp; </w:t>
-            </w:r>
-            <w:r>
-              <w:rPr>
-                <w:rFonts w:ascii="Times New Roman" w:eastAsia="Times New Roman" w:hAnsi="Times New Roman" w:cs="Times New Roman"/>
-                <w:sz w:val="24"/>
-                <w:szCs w:val="24"/>
-              </w:rPr>
-              <w:t>Cleanup PIMS</w:t>
+              <w:t>Polish &amp; Cleanup PIMS</w:t>
             </w:r>
           </w:p>
         </w:tc>
@@ -1844,6 +1999,30 @@
         </w:rPr>
         <w:t>GUI</w:t>
       </w:r>
+      <w:r>
+        <w:rPr>
+          <w:rFonts w:ascii="Times New Roman" w:eastAsia="Times New Roman" w:hAnsi="Times New Roman" w:cs="Times New Roman"/>
+          <w:sz w:val="24"/>
+          <w:szCs w:val="24"/>
+        </w:rPr>
+        <w:t xml:space="preserve"> </w:t>
+      </w:r>
+      <w:r>
+        <w:rPr>
+          <w:rFonts w:ascii="Times New Roman" w:eastAsia="Times New Roman" w:hAnsi="Times New Roman" w:cs="Times New Roman"/>
+          <w:sz w:val="24"/>
+          <w:szCs w:val="24"/>
+        </w:rPr>
+        <w:t xml:space="preserve">frames </w:t>
+      </w:r>
+      <w:r>
+        <w:rPr>
+          <w:rFonts w:ascii="Times New Roman" w:eastAsia="Times New Roman" w:hAnsi="Times New Roman" w:cs="Times New Roman"/>
+          <w:sz w:val="24"/>
+          <w:szCs w:val="24"/>
+        </w:rPr>
+        <w:t>designed</w:t>
+      </w:r>
     </w:p>
     <w:p>
       <w:pPr>
@@ -1858,19 +2037,19 @@
     <w:tbl>
       <w:tblPr>
         <w:tblStyle w:val="TableGrid"/>
-        <w:tblW w:w="0" w:type="auto"/>
+        <w:tblW w:w="9648" w:type="dxa"/>
         <w:tblLook w:val="04A0" w:firstRow="1" w:lastRow="0" w:firstColumn="1" w:lastColumn="0" w:noHBand="0" w:noVBand="1"/>
       </w:tblPr>
       <w:tblGrid>
-        <w:gridCol w:w="2327"/>
-        <w:gridCol w:w="2107"/>
-        <w:gridCol w:w="2571"/>
-        <w:gridCol w:w="2571"/>
+        <w:gridCol w:w="1098"/>
+        <w:gridCol w:w="3150"/>
+        <w:gridCol w:w="1890"/>
+        <w:gridCol w:w="3510"/>
       </w:tblGrid>
       <w:tr>
         <w:tc>
           <w:tcPr>
-            <w:tcW w:w="2327" w:type="dxa"/>
+            <w:tcW w:w="1098" w:type="dxa"/>
           </w:tcPr>
           <w:p>
             <w:pPr>
@@ -1895,7 +2074,7 @@
         </w:tc>
         <w:tc>
           <w:tcPr>
-            <w:tcW w:w="2107" w:type="dxa"/>
+            <w:tcW w:w="3150" w:type="dxa"/>
           </w:tcPr>
           <w:p>
             <w:pPr>
@@ -1920,7 +2099,7 @@
         </w:tc>
         <w:tc>
           <w:tcPr>
-            <w:tcW w:w="2571" w:type="dxa"/>
+            <w:tcW w:w="1890" w:type="dxa"/>
           </w:tcPr>
           <w:p>
             <w:pPr>
@@ -1945,7 +2124,7 @@
         </w:tc>
         <w:tc>
           <w:tcPr>
-            <w:tcW w:w="2571" w:type="dxa"/>
+            <w:tcW w:w="3510" w:type="dxa"/>
           </w:tcPr>
           <w:p>
             <w:pPr>
@@ -1972,97 +2151,97 @@
       <w:tr>
         <w:tc>
           <w:tcPr>
-            <w:tcW w:w="2327" w:type="dxa"/>
-          </w:tcPr>
-          <w:p>
-            <w:pPr>
-              <w:rPr>
-                <w:rFonts w:ascii="Times New Roman" w:eastAsia="Times New Roman" w:hAnsi="Times New Roman" w:cs="Times New Roman"/>
-                <w:sz w:val="24"/>
-                <w:szCs w:val="24"/>
-              </w:rPr>
-            </w:pPr>
-            <w:r>
-              <w:rPr>
-                <w:rFonts w:ascii="Times New Roman" w:eastAsia="Times New Roman" w:hAnsi="Times New Roman" w:cs="Times New Roman"/>
-                <w:sz w:val="24"/>
-                <w:szCs w:val="24"/>
-              </w:rPr>
-              <w:t>Searches</w:t>
-            </w:r>
-          </w:p>
-        </w:tc>
-        <w:tc>
-          <w:tcPr>
-            <w:tcW w:w="2107" w:type="dxa"/>
-          </w:tcPr>
-          <w:p>
-            <w:pPr>
-              <w:rPr>
-                <w:rFonts w:ascii="Times New Roman" w:eastAsia="Times New Roman" w:hAnsi="Times New Roman" w:cs="Times New Roman"/>
-                <w:sz w:val="24"/>
-                <w:szCs w:val="24"/>
-              </w:rPr>
-            </w:pPr>
-            <w:r>
-              <w:rPr>
-                <w:rFonts w:ascii="Times New Roman" w:eastAsia="Times New Roman" w:hAnsi="Times New Roman" w:cs="Times New Roman"/>
-                <w:sz w:val="24"/>
-                <w:szCs w:val="24"/>
-              </w:rPr>
-              <w:t>the database</w:t>
-            </w:r>
-          </w:p>
-        </w:tc>
-        <w:tc>
-          <w:tcPr>
-            <w:tcW w:w="2571" w:type="dxa"/>
-          </w:tcPr>
-          <w:p>
-            <w:pPr>
-              <w:rPr>
-                <w:rFonts w:ascii="Times New Roman" w:eastAsia="Times New Roman" w:hAnsi="Times New Roman" w:cs="Times New Roman"/>
-                <w:sz w:val="24"/>
-                <w:szCs w:val="24"/>
-              </w:rPr>
-            </w:pPr>
-            <w:r>
-              <w:rPr>
-                <w:rFonts w:ascii="Times New Roman" w:eastAsia="Times New Roman" w:hAnsi="Times New Roman" w:cs="Times New Roman"/>
-                <w:sz w:val="24"/>
-                <w:szCs w:val="24"/>
-              </w:rPr>
-              <w:t>for a</w:t>
-            </w:r>
-          </w:p>
-        </w:tc>
-        <w:tc>
-          <w:tcPr>
-            <w:tcW w:w="2571" w:type="dxa"/>
-          </w:tcPr>
-          <w:p>
-            <w:pPr>
-              <w:rPr>
-                <w:rFonts w:ascii="Times New Roman" w:eastAsia="Times New Roman" w:hAnsi="Times New Roman" w:cs="Times New Roman"/>
-                <w:sz w:val="24"/>
-                <w:szCs w:val="24"/>
-              </w:rPr>
-            </w:pPr>
-            <w:r>
-              <w:rPr>
-                <w:rFonts w:ascii="Times New Roman" w:eastAsia="Times New Roman" w:hAnsi="Times New Roman" w:cs="Times New Roman"/>
-                <w:sz w:val="24"/>
-                <w:szCs w:val="24"/>
-              </w:rPr>
-              <w:t>p</w:t>
-            </w:r>
-            <w:r>
-              <w:rPr>
-                <w:rFonts w:ascii="Times New Roman" w:eastAsia="Times New Roman" w:hAnsi="Times New Roman" w:cs="Times New Roman"/>
-                <w:sz w:val="24"/>
-                <w:szCs w:val="24"/>
-              </w:rPr>
-              <w:t>atient</w:t>
+            <w:tcW w:w="1098" w:type="dxa"/>
+          </w:tcPr>
+          <w:p>
+            <w:pPr>
+              <w:rPr>
+                <w:rFonts w:ascii="Times New Roman" w:eastAsia="Times New Roman" w:hAnsi="Times New Roman" w:cs="Times New Roman"/>
+                <w:sz w:val="24"/>
+                <w:szCs w:val="24"/>
+              </w:rPr>
+            </w:pPr>
+            <w:r>
+              <w:rPr>
+                <w:rFonts w:ascii="Times New Roman" w:eastAsia="Times New Roman" w:hAnsi="Times New Roman" w:cs="Times New Roman"/>
+                <w:sz w:val="24"/>
+                <w:szCs w:val="24"/>
+              </w:rPr>
+              <w:t>Design</w:t>
+            </w:r>
+          </w:p>
+        </w:tc>
+        <w:tc>
+          <w:tcPr>
+            <w:tcW w:w="3150" w:type="dxa"/>
+          </w:tcPr>
+          <w:p>
+            <w:pPr>
+              <w:rPr>
+                <w:rFonts w:ascii="Times New Roman" w:eastAsia="Times New Roman" w:hAnsi="Times New Roman" w:cs="Times New Roman"/>
+                <w:sz w:val="24"/>
+                <w:szCs w:val="24"/>
+              </w:rPr>
+            </w:pPr>
+            <w:r>
+              <w:rPr>
+                <w:rFonts w:ascii="Times New Roman" w:eastAsia="Times New Roman" w:hAnsi="Times New Roman" w:cs="Times New Roman"/>
+                <w:sz w:val="24"/>
+                <w:szCs w:val="24"/>
+              </w:rPr>
+              <w:t>patient information</w:t>
+            </w:r>
+            <w:r>
+              <w:rPr>
+                <w:rFonts w:ascii="Times New Roman" w:eastAsia="Times New Roman" w:hAnsi="Times New Roman" w:cs="Times New Roman"/>
+                <w:sz w:val="24"/>
+                <w:szCs w:val="24"/>
+              </w:rPr>
+              <w:t xml:space="preserve"> frame</w:t>
+            </w:r>
+          </w:p>
+        </w:tc>
+        <w:tc>
+          <w:tcPr>
+            <w:tcW w:w="1890" w:type="dxa"/>
+          </w:tcPr>
+          <w:p>
+            <w:pPr>
+              <w:rPr>
+                <w:rFonts w:ascii="Times New Roman" w:eastAsia="Times New Roman" w:hAnsi="Times New Roman" w:cs="Times New Roman"/>
+                <w:sz w:val="24"/>
+                <w:szCs w:val="24"/>
+              </w:rPr>
+            </w:pPr>
+            <w:r>
+              <w:rPr>
+                <w:rFonts w:ascii="Times New Roman" w:eastAsia="Times New Roman" w:hAnsi="Times New Roman" w:cs="Times New Roman"/>
+                <w:sz w:val="24"/>
+                <w:szCs w:val="24"/>
+              </w:rPr>
+              <w:t>for</w:t>
+            </w:r>
+          </w:p>
+        </w:tc>
+        <w:tc>
+          <w:tcPr>
+            <w:tcW w:w="3510" w:type="dxa"/>
+          </w:tcPr>
+          <w:p>
+            <w:pPr>
+              <w:rPr>
+                <w:rFonts w:ascii="Times New Roman" w:eastAsia="Times New Roman" w:hAnsi="Times New Roman" w:cs="Times New Roman"/>
+                <w:sz w:val="24"/>
+                <w:szCs w:val="24"/>
+              </w:rPr>
+            </w:pPr>
+            <w:r>
+              <w:rPr>
+                <w:rFonts w:ascii="Times New Roman" w:eastAsia="Times New Roman" w:hAnsi="Times New Roman" w:cs="Times New Roman"/>
+                <w:sz w:val="24"/>
+                <w:szCs w:val="24"/>
+              </w:rPr>
+              <w:t>displaying patient information</w:t>
             </w:r>
           </w:p>
         </w:tc>
@@ -2070,339 +2249,1055 @@
       <w:tr>
         <w:tc>
           <w:tcPr>
-            <w:tcW w:w="2327" w:type="dxa"/>
-          </w:tcPr>
-          <w:p>
-            <w:pPr>
-              <w:rPr>
-                <w:rFonts w:ascii="Times New Roman" w:eastAsia="Times New Roman" w:hAnsi="Times New Roman" w:cs="Times New Roman"/>
-                <w:sz w:val="24"/>
-                <w:szCs w:val="24"/>
-              </w:rPr>
-            </w:pPr>
-          </w:p>
-        </w:tc>
-        <w:tc>
-          <w:tcPr>
-            <w:tcW w:w="2107" w:type="dxa"/>
-          </w:tcPr>
-          <w:p>
-            <w:pPr>
-              <w:rPr>
-                <w:rFonts w:ascii="Times New Roman" w:eastAsia="Times New Roman" w:hAnsi="Times New Roman" w:cs="Times New Roman"/>
-                <w:sz w:val="24"/>
-                <w:szCs w:val="24"/>
-              </w:rPr>
-            </w:pPr>
-          </w:p>
-        </w:tc>
-        <w:tc>
-          <w:tcPr>
-            <w:tcW w:w="2571" w:type="dxa"/>
-          </w:tcPr>
-          <w:p>
-            <w:pPr>
-              <w:rPr>
-                <w:rFonts w:ascii="Times New Roman" w:eastAsia="Times New Roman" w:hAnsi="Times New Roman" w:cs="Times New Roman"/>
-                <w:sz w:val="24"/>
-                <w:szCs w:val="24"/>
-              </w:rPr>
-            </w:pPr>
-          </w:p>
-        </w:tc>
-        <w:tc>
-          <w:tcPr>
-            <w:tcW w:w="2571" w:type="dxa"/>
-          </w:tcPr>
-          <w:p>
-            <w:pPr>
-              <w:rPr>
-                <w:rFonts w:ascii="Times New Roman" w:eastAsia="Times New Roman" w:hAnsi="Times New Roman" w:cs="Times New Roman"/>
-                <w:sz w:val="24"/>
-                <w:szCs w:val="24"/>
-              </w:rPr>
-            </w:pPr>
+            <w:tcW w:w="1098" w:type="dxa"/>
+          </w:tcPr>
+          <w:p>
+            <w:pPr>
+              <w:rPr>
+                <w:rFonts w:ascii="Times New Roman" w:eastAsia="Times New Roman" w:hAnsi="Times New Roman" w:cs="Times New Roman"/>
+                <w:sz w:val="24"/>
+                <w:szCs w:val="24"/>
+              </w:rPr>
+            </w:pPr>
+            <w:r>
+              <w:rPr>
+                <w:rFonts w:ascii="Times New Roman" w:eastAsia="Times New Roman" w:hAnsi="Times New Roman" w:cs="Times New Roman"/>
+                <w:sz w:val="24"/>
+                <w:szCs w:val="24"/>
+              </w:rPr>
+              <w:t>Design</w:t>
+            </w:r>
+          </w:p>
+        </w:tc>
+        <w:tc>
+          <w:tcPr>
+            <w:tcW w:w="3150" w:type="dxa"/>
+          </w:tcPr>
+          <w:p>
+            <w:pPr>
+              <w:rPr>
+                <w:rFonts w:ascii="Times New Roman" w:eastAsia="Times New Roman" w:hAnsi="Times New Roman" w:cs="Times New Roman"/>
+                <w:sz w:val="24"/>
+                <w:szCs w:val="24"/>
+              </w:rPr>
+            </w:pPr>
+            <w:r>
+              <w:rPr>
+                <w:rFonts w:ascii="Times New Roman" w:eastAsia="Times New Roman" w:hAnsi="Times New Roman" w:cs="Times New Roman"/>
+                <w:sz w:val="24"/>
+                <w:szCs w:val="24"/>
+              </w:rPr>
+              <w:t>visitor information frame</w:t>
+            </w:r>
+          </w:p>
+        </w:tc>
+        <w:tc>
+          <w:tcPr>
+            <w:tcW w:w="1890" w:type="dxa"/>
+          </w:tcPr>
+          <w:p>
+            <w:pPr>
+              <w:rPr>
+                <w:rFonts w:ascii="Times New Roman" w:eastAsia="Times New Roman" w:hAnsi="Times New Roman" w:cs="Times New Roman"/>
+                <w:sz w:val="24"/>
+                <w:szCs w:val="24"/>
+              </w:rPr>
+            </w:pPr>
+            <w:r>
+              <w:rPr>
+                <w:rFonts w:ascii="Times New Roman" w:eastAsia="Times New Roman" w:hAnsi="Times New Roman" w:cs="Times New Roman"/>
+                <w:sz w:val="24"/>
+                <w:szCs w:val="24"/>
+              </w:rPr>
+              <w:t>for</w:t>
+            </w:r>
+          </w:p>
+        </w:tc>
+        <w:tc>
+          <w:tcPr>
+            <w:tcW w:w="3510" w:type="dxa"/>
+          </w:tcPr>
+          <w:p>
+            <w:pPr>
+              <w:rPr>
+                <w:rFonts w:ascii="Times New Roman" w:eastAsia="Times New Roman" w:hAnsi="Times New Roman" w:cs="Times New Roman"/>
+                <w:sz w:val="24"/>
+                <w:szCs w:val="24"/>
+              </w:rPr>
+            </w:pPr>
+            <w:r>
+              <w:rPr>
+                <w:rFonts w:ascii="Times New Roman" w:eastAsia="Times New Roman" w:hAnsi="Times New Roman" w:cs="Times New Roman"/>
+                <w:sz w:val="24"/>
+                <w:szCs w:val="24"/>
+              </w:rPr>
+              <w:t>displaying visitor information</w:t>
+            </w:r>
           </w:p>
         </w:tc>
       </w:tr>
       <w:tr>
         <w:tc>
           <w:tcPr>
-            <w:tcW w:w="2327" w:type="dxa"/>
-          </w:tcPr>
-          <w:p>
-            <w:pPr>
-              <w:rPr>
-                <w:rFonts w:ascii="Times New Roman" w:eastAsia="Times New Roman" w:hAnsi="Times New Roman" w:cs="Times New Roman"/>
-                <w:sz w:val="24"/>
-                <w:szCs w:val="24"/>
-              </w:rPr>
-            </w:pPr>
-          </w:p>
-        </w:tc>
-        <w:tc>
-          <w:tcPr>
-            <w:tcW w:w="2107" w:type="dxa"/>
-          </w:tcPr>
-          <w:p>
-            <w:pPr>
-              <w:rPr>
-                <w:rFonts w:ascii="Times New Roman" w:eastAsia="Times New Roman" w:hAnsi="Times New Roman" w:cs="Times New Roman"/>
-                <w:sz w:val="24"/>
-                <w:szCs w:val="24"/>
-              </w:rPr>
-            </w:pPr>
-          </w:p>
-        </w:tc>
-        <w:tc>
-          <w:tcPr>
-            <w:tcW w:w="2571" w:type="dxa"/>
-          </w:tcPr>
-          <w:p>
-            <w:pPr>
-              <w:rPr>
-                <w:rFonts w:ascii="Times New Roman" w:eastAsia="Times New Roman" w:hAnsi="Times New Roman" w:cs="Times New Roman"/>
-                <w:sz w:val="24"/>
-                <w:szCs w:val="24"/>
-              </w:rPr>
-            </w:pPr>
-          </w:p>
-        </w:tc>
-        <w:tc>
-          <w:tcPr>
-            <w:tcW w:w="2571" w:type="dxa"/>
-          </w:tcPr>
-          <w:p>
-            <w:pPr>
-              <w:rPr>
-                <w:rFonts w:ascii="Times New Roman" w:eastAsia="Times New Roman" w:hAnsi="Times New Roman" w:cs="Times New Roman"/>
-                <w:sz w:val="24"/>
-                <w:szCs w:val="24"/>
-              </w:rPr>
-            </w:pPr>
+            <w:tcW w:w="1098" w:type="dxa"/>
+          </w:tcPr>
+          <w:p>
+            <w:pPr>
+              <w:rPr>
+                <w:rFonts w:ascii="Times New Roman" w:eastAsia="Times New Roman" w:hAnsi="Times New Roman" w:cs="Times New Roman"/>
+                <w:sz w:val="24"/>
+                <w:szCs w:val="24"/>
+              </w:rPr>
+            </w:pPr>
+            <w:r>
+              <w:rPr>
+                <w:rFonts w:ascii="Times New Roman" w:eastAsia="Times New Roman" w:hAnsi="Times New Roman" w:cs="Times New Roman"/>
+                <w:sz w:val="24"/>
+                <w:szCs w:val="24"/>
+              </w:rPr>
+              <w:t>Design</w:t>
+            </w:r>
+          </w:p>
+        </w:tc>
+        <w:tc>
+          <w:tcPr>
+            <w:tcW w:w="3150" w:type="dxa"/>
+          </w:tcPr>
+          <w:p>
+            <w:pPr>
+              <w:rPr>
+                <w:rFonts w:ascii="Times New Roman" w:eastAsia="Times New Roman" w:hAnsi="Times New Roman" w:cs="Times New Roman"/>
+                <w:sz w:val="24"/>
+                <w:szCs w:val="24"/>
+              </w:rPr>
+            </w:pPr>
+            <w:r>
+              <w:rPr>
+                <w:rFonts w:ascii="Times New Roman" w:eastAsia="Times New Roman" w:hAnsi="Times New Roman" w:cs="Times New Roman"/>
+                <w:sz w:val="24"/>
+                <w:szCs w:val="24"/>
+              </w:rPr>
+              <w:t>admittance information frame</w:t>
+            </w:r>
+          </w:p>
+        </w:tc>
+        <w:tc>
+          <w:tcPr>
+            <w:tcW w:w="1890" w:type="dxa"/>
+          </w:tcPr>
+          <w:p>
+            <w:pPr>
+              <w:rPr>
+                <w:rFonts w:ascii="Times New Roman" w:eastAsia="Times New Roman" w:hAnsi="Times New Roman" w:cs="Times New Roman"/>
+                <w:sz w:val="24"/>
+                <w:szCs w:val="24"/>
+              </w:rPr>
+            </w:pPr>
+            <w:r>
+              <w:rPr>
+                <w:rFonts w:ascii="Times New Roman" w:eastAsia="Times New Roman" w:hAnsi="Times New Roman" w:cs="Times New Roman"/>
+                <w:sz w:val="24"/>
+                <w:szCs w:val="24"/>
+              </w:rPr>
+              <w:t>for</w:t>
+            </w:r>
+          </w:p>
+        </w:tc>
+        <w:tc>
+          <w:tcPr>
+            <w:tcW w:w="3510" w:type="dxa"/>
+          </w:tcPr>
+          <w:p>
+            <w:pPr>
+              <w:rPr>
+                <w:rFonts w:ascii="Times New Roman" w:eastAsia="Times New Roman" w:hAnsi="Times New Roman" w:cs="Times New Roman"/>
+                <w:sz w:val="24"/>
+                <w:szCs w:val="24"/>
+              </w:rPr>
+            </w:pPr>
+            <w:r>
+              <w:rPr>
+                <w:rFonts w:ascii="Times New Roman" w:eastAsia="Times New Roman" w:hAnsi="Times New Roman" w:cs="Times New Roman"/>
+                <w:sz w:val="24"/>
+                <w:szCs w:val="24"/>
+              </w:rPr>
+              <w:t>displaying admittance information</w:t>
+            </w:r>
           </w:p>
         </w:tc>
       </w:tr>
       <w:tr>
         <w:tc>
           <w:tcPr>
-            <w:tcW w:w="2327" w:type="dxa"/>
-          </w:tcPr>
-          <w:p>
-            <w:pPr>
-              <w:rPr>
-                <w:rFonts w:ascii="Times New Roman" w:eastAsia="Times New Roman" w:hAnsi="Times New Roman" w:cs="Times New Roman"/>
-                <w:sz w:val="24"/>
-                <w:szCs w:val="24"/>
-              </w:rPr>
-            </w:pPr>
-          </w:p>
-        </w:tc>
-        <w:tc>
-          <w:tcPr>
-            <w:tcW w:w="2107" w:type="dxa"/>
-          </w:tcPr>
-          <w:p>
-            <w:pPr>
-              <w:rPr>
-                <w:rFonts w:ascii="Times New Roman" w:eastAsia="Times New Roman" w:hAnsi="Times New Roman" w:cs="Times New Roman"/>
-                <w:sz w:val="24"/>
-                <w:szCs w:val="24"/>
-              </w:rPr>
-            </w:pPr>
-          </w:p>
-        </w:tc>
-        <w:tc>
-          <w:tcPr>
-            <w:tcW w:w="2571" w:type="dxa"/>
-          </w:tcPr>
-          <w:p>
-            <w:pPr>
-              <w:rPr>
-                <w:rFonts w:ascii="Times New Roman" w:eastAsia="Times New Roman" w:hAnsi="Times New Roman" w:cs="Times New Roman"/>
-                <w:sz w:val="24"/>
-                <w:szCs w:val="24"/>
-              </w:rPr>
-            </w:pPr>
-          </w:p>
-        </w:tc>
-        <w:tc>
-          <w:tcPr>
-            <w:tcW w:w="2571" w:type="dxa"/>
-          </w:tcPr>
-          <w:p>
-            <w:pPr>
-              <w:rPr>
-                <w:rFonts w:ascii="Times New Roman" w:eastAsia="Times New Roman" w:hAnsi="Times New Roman" w:cs="Times New Roman"/>
-                <w:sz w:val="24"/>
-                <w:szCs w:val="24"/>
-              </w:rPr>
-            </w:pPr>
+            <w:tcW w:w="1098" w:type="dxa"/>
+          </w:tcPr>
+          <w:p>
+            <w:pPr>
+              <w:rPr>
+                <w:rFonts w:ascii="Times New Roman" w:eastAsia="Times New Roman" w:hAnsi="Times New Roman" w:cs="Times New Roman"/>
+                <w:sz w:val="24"/>
+                <w:szCs w:val="24"/>
+              </w:rPr>
+            </w:pPr>
+            <w:r>
+              <w:rPr>
+                <w:rFonts w:ascii="Times New Roman" w:eastAsia="Times New Roman" w:hAnsi="Times New Roman" w:cs="Times New Roman"/>
+                <w:sz w:val="24"/>
+                <w:szCs w:val="24"/>
+              </w:rPr>
+              <w:t>Design</w:t>
+            </w:r>
+          </w:p>
+        </w:tc>
+        <w:tc>
+          <w:tcPr>
+            <w:tcW w:w="3150" w:type="dxa"/>
+          </w:tcPr>
+          <w:p>
+            <w:pPr>
+              <w:rPr>
+                <w:rFonts w:ascii="Times New Roman" w:eastAsia="Times New Roman" w:hAnsi="Times New Roman" w:cs="Times New Roman"/>
+                <w:sz w:val="24"/>
+                <w:szCs w:val="24"/>
+              </w:rPr>
+            </w:pPr>
+            <w:r>
+              <w:rPr>
+                <w:rFonts w:ascii="Times New Roman" w:eastAsia="Times New Roman" w:hAnsi="Times New Roman" w:cs="Times New Roman"/>
+                <w:sz w:val="24"/>
+                <w:szCs w:val="24"/>
+              </w:rPr>
+              <w:t>insurance information frame</w:t>
+            </w:r>
+          </w:p>
+        </w:tc>
+        <w:tc>
+          <w:tcPr>
+            <w:tcW w:w="1890" w:type="dxa"/>
+          </w:tcPr>
+          <w:p>
+            <w:pPr>
+              <w:rPr>
+                <w:rFonts w:ascii="Times New Roman" w:eastAsia="Times New Roman" w:hAnsi="Times New Roman" w:cs="Times New Roman"/>
+                <w:sz w:val="24"/>
+                <w:szCs w:val="24"/>
+              </w:rPr>
+            </w:pPr>
+            <w:r>
+              <w:rPr>
+                <w:rFonts w:ascii="Times New Roman" w:eastAsia="Times New Roman" w:hAnsi="Times New Roman" w:cs="Times New Roman"/>
+                <w:sz w:val="24"/>
+                <w:szCs w:val="24"/>
+              </w:rPr>
+              <w:t>for</w:t>
+            </w:r>
+          </w:p>
+        </w:tc>
+        <w:tc>
+          <w:tcPr>
+            <w:tcW w:w="3510" w:type="dxa"/>
+          </w:tcPr>
+          <w:p>
+            <w:pPr>
+              <w:rPr>
+                <w:rFonts w:ascii="Times New Roman" w:eastAsia="Times New Roman" w:hAnsi="Times New Roman" w:cs="Times New Roman"/>
+                <w:sz w:val="24"/>
+                <w:szCs w:val="24"/>
+              </w:rPr>
+            </w:pPr>
+            <w:r>
+              <w:rPr>
+                <w:rFonts w:ascii="Times New Roman" w:eastAsia="Times New Roman" w:hAnsi="Times New Roman" w:cs="Times New Roman"/>
+                <w:sz w:val="24"/>
+                <w:szCs w:val="24"/>
+              </w:rPr>
+              <w:t>displaying patient insurance information</w:t>
+            </w:r>
           </w:p>
         </w:tc>
       </w:tr>
       <w:tr>
         <w:tc>
           <w:tcPr>
-            <w:tcW w:w="2327" w:type="dxa"/>
-          </w:tcPr>
-          <w:p>
-            <w:pPr>
-              <w:rPr>
-                <w:rFonts w:ascii="Times New Roman" w:eastAsia="Times New Roman" w:hAnsi="Times New Roman" w:cs="Times New Roman"/>
-                <w:sz w:val="24"/>
-                <w:szCs w:val="24"/>
-              </w:rPr>
-            </w:pPr>
-          </w:p>
-        </w:tc>
-        <w:tc>
-          <w:tcPr>
-            <w:tcW w:w="2107" w:type="dxa"/>
-          </w:tcPr>
-          <w:p>
-            <w:pPr>
-              <w:rPr>
-                <w:rFonts w:ascii="Times New Roman" w:eastAsia="Times New Roman" w:hAnsi="Times New Roman" w:cs="Times New Roman"/>
-                <w:sz w:val="24"/>
-                <w:szCs w:val="24"/>
-              </w:rPr>
-            </w:pPr>
-          </w:p>
-        </w:tc>
-        <w:tc>
-          <w:tcPr>
-            <w:tcW w:w="2571" w:type="dxa"/>
-          </w:tcPr>
-          <w:p>
-            <w:pPr>
-              <w:rPr>
-                <w:rFonts w:ascii="Times New Roman" w:eastAsia="Times New Roman" w:hAnsi="Times New Roman" w:cs="Times New Roman"/>
-                <w:sz w:val="24"/>
-                <w:szCs w:val="24"/>
-              </w:rPr>
-            </w:pPr>
-          </w:p>
-        </w:tc>
-        <w:tc>
-          <w:tcPr>
-            <w:tcW w:w="2571" w:type="dxa"/>
-          </w:tcPr>
-          <w:p>
-            <w:pPr>
-              <w:rPr>
-                <w:rFonts w:ascii="Times New Roman" w:eastAsia="Times New Roman" w:hAnsi="Times New Roman" w:cs="Times New Roman"/>
-                <w:sz w:val="24"/>
-                <w:szCs w:val="24"/>
-              </w:rPr>
-            </w:pPr>
+            <w:tcW w:w="1098" w:type="dxa"/>
+          </w:tcPr>
+          <w:p>
+            <w:pPr>
+              <w:rPr>
+                <w:rFonts w:ascii="Times New Roman" w:eastAsia="Times New Roman" w:hAnsi="Times New Roman" w:cs="Times New Roman"/>
+                <w:sz w:val="24"/>
+                <w:szCs w:val="24"/>
+              </w:rPr>
+            </w:pPr>
+            <w:r>
+              <w:rPr>
+                <w:rFonts w:ascii="Times New Roman" w:eastAsia="Times New Roman" w:hAnsi="Times New Roman" w:cs="Times New Roman"/>
+                <w:sz w:val="24"/>
+                <w:szCs w:val="24"/>
+              </w:rPr>
+              <w:t>Design</w:t>
+            </w:r>
+          </w:p>
+        </w:tc>
+        <w:tc>
+          <w:tcPr>
+            <w:tcW w:w="3150" w:type="dxa"/>
+          </w:tcPr>
+          <w:p>
+            <w:pPr>
+              <w:rPr>
+                <w:rFonts w:ascii="Times New Roman" w:eastAsia="Times New Roman" w:hAnsi="Times New Roman" w:cs="Times New Roman"/>
+                <w:sz w:val="24"/>
+                <w:szCs w:val="24"/>
+              </w:rPr>
+            </w:pPr>
+            <w:r>
+              <w:rPr>
+                <w:rFonts w:ascii="Times New Roman" w:eastAsia="Times New Roman" w:hAnsi="Times New Roman" w:cs="Times New Roman"/>
+                <w:sz w:val="24"/>
+                <w:szCs w:val="24"/>
+              </w:rPr>
+              <w:t>billing insurance frame</w:t>
+            </w:r>
+          </w:p>
+        </w:tc>
+        <w:tc>
+          <w:tcPr>
+            <w:tcW w:w="1890" w:type="dxa"/>
+          </w:tcPr>
+          <w:p>
+            <w:pPr>
+              <w:rPr>
+                <w:rFonts w:ascii="Times New Roman" w:eastAsia="Times New Roman" w:hAnsi="Times New Roman" w:cs="Times New Roman"/>
+                <w:sz w:val="24"/>
+                <w:szCs w:val="24"/>
+              </w:rPr>
+            </w:pPr>
+            <w:r>
+              <w:rPr>
+                <w:rFonts w:ascii="Times New Roman" w:eastAsia="Times New Roman" w:hAnsi="Times New Roman" w:cs="Times New Roman"/>
+                <w:sz w:val="24"/>
+                <w:szCs w:val="24"/>
+              </w:rPr>
+              <w:t>for</w:t>
+            </w:r>
+          </w:p>
+        </w:tc>
+        <w:tc>
+          <w:tcPr>
+            <w:tcW w:w="3510" w:type="dxa"/>
+          </w:tcPr>
+          <w:p>
+            <w:pPr>
+              <w:rPr>
+                <w:rFonts w:ascii="Times New Roman" w:eastAsia="Times New Roman" w:hAnsi="Times New Roman" w:cs="Times New Roman"/>
+                <w:sz w:val="24"/>
+                <w:szCs w:val="24"/>
+              </w:rPr>
+            </w:pPr>
+            <w:r>
+              <w:rPr>
+                <w:rFonts w:ascii="Times New Roman" w:eastAsia="Times New Roman" w:hAnsi="Times New Roman" w:cs="Times New Roman"/>
+                <w:sz w:val="24"/>
+                <w:szCs w:val="24"/>
+              </w:rPr>
+              <w:t>displaying patient billing information</w:t>
+            </w:r>
           </w:p>
         </w:tc>
       </w:tr>
       <w:tr>
         <w:tc>
           <w:tcPr>
-            <w:tcW w:w="2327" w:type="dxa"/>
-          </w:tcPr>
-          <w:p>
-            <w:pPr>
-              <w:rPr>
-                <w:rFonts w:ascii="Times New Roman" w:eastAsia="Times New Roman" w:hAnsi="Times New Roman" w:cs="Times New Roman"/>
-                <w:sz w:val="24"/>
-                <w:szCs w:val="24"/>
-              </w:rPr>
-            </w:pPr>
-          </w:p>
-        </w:tc>
-        <w:tc>
-          <w:tcPr>
-            <w:tcW w:w="2107" w:type="dxa"/>
-          </w:tcPr>
-          <w:p>
-            <w:pPr>
-              <w:rPr>
-                <w:rFonts w:ascii="Times New Roman" w:eastAsia="Times New Roman" w:hAnsi="Times New Roman" w:cs="Times New Roman"/>
-                <w:sz w:val="24"/>
-                <w:szCs w:val="24"/>
-              </w:rPr>
-            </w:pPr>
-          </w:p>
-        </w:tc>
-        <w:tc>
-          <w:tcPr>
-            <w:tcW w:w="2571" w:type="dxa"/>
-          </w:tcPr>
-          <w:p>
-            <w:pPr>
-              <w:rPr>
-                <w:rFonts w:ascii="Times New Roman" w:eastAsia="Times New Roman" w:hAnsi="Times New Roman" w:cs="Times New Roman"/>
-                <w:sz w:val="24"/>
-                <w:szCs w:val="24"/>
-              </w:rPr>
-            </w:pPr>
-          </w:p>
-        </w:tc>
-        <w:tc>
-          <w:tcPr>
-            <w:tcW w:w="2571" w:type="dxa"/>
-          </w:tcPr>
-          <w:p>
-            <w:pPr>
-              <w:rPr>
-                <w:rFonts w:ascii="Times New Roman" w:eastAsia="Times New Roman" w:hAnsi="Times New Roman" w:cs="Times New Roman"/>
-                <w:sz w:val="24"/>
-                <w:szCs w:val="24"/>
-              </w:rPr>
-            </w:pPr>
+            <w:tcW w:w="1098" w:type="dxa"/>
+          </w:tcPr>
+          <w:p>
+            <w:pPr>
+              <w:rPr>
+                <w:rFonts w:ascii="Times New Roman" w:eastAsia="Times New Roman" w:hAnsi="Times New Roman" w:cs="Times New Roman"/>
+                <w:sz w:val="24"/>
+                <w:szCs w:val="24"/>
+              </w:rPr>
+            </w:pPr>
+            <w:r>
+              <w:rPr>
+                <w:rFonts w:ascii="Times New Roman" w:eastAsia="Times New Roman" w:hAnsi="Times New Roman" w:cs="Times New Roman"/>
+                <w:sz w:val="24"/>
+                <w:szCs w:val="24"/>
+              </w:rPr>
+              <w:t>Design</w:t>
+            </w:r>
+          </w:p>
+        </w:tc>
+        <w:tc>
+          <w:tcPr>
+            <w:tcW w:w="3150" w:type="dxa"/>
+          </w:tcPr>
+          <w:p>
+            <w:pPr>
+              <w:rPr>
+                <w:rFonts w:ascii="Times New Roman" w:eastAsia="Times New Roman" w:hAnsi="Times New Roman" w:cs="Times New Roman"/>
+                <w:sz w:val="24"/>
+                <w:szCs w:val="24"/>
+              </w:rPr>
+            </w:pPr>
+            <w:r>
+              <w:rPr>
+                <w:rFonts w:ascii="Times New Roman" w:eastAsia="Times New Roman" w:hAnsi="Times New Roman" w:cs="Times New Roman"/>
+                <w:sz w:val="24"/>
+                <w:szCs w:val="24"/>
+              </w:rPr>
+              <w:t>doctor’s notes frame</w:t>
+            </w:r>
+          </w:p>
+        </w:tc>
+        <w:tc>
+          <w:tcPr>
+            <w:tcW w:w="1890" w:type="dxa"/>
+          </w:tcPr>
+          <w:p>
+            <w:pPr>
+              <w:rPr>
+                <w:rFonts w:ascii="Times New Roman" w:eastAsia="Times New Roman" w:hAnsi="Times New Roman" w:cs="Times New Roman"/>
+                <w:sz w:val="24"/>
+                <w:szCs w:val="24"/>
+              </w:rPr>
+            </w:pPr>
+            <w:r>
+              <w:rPr>
+                <w:rFonts w:ascii="Times New Roman" w:eastAsia="Times New Roman" w:hAnsi="Times New Roman" w:cs="Times New Roman"/>
+                <w:sz w:val="24"/>
+                <w:szCs w:val="24"/>
+              </w:rPr>
+              <w:t>for</w:t>
+            </w:r>
+          </w:p>
+        </w:tc>
+        <w:tc>
+          <w:tcPr>
+            <w:tcW w:w="3510" w:type="dxa"/>
+          </w:tcPr>
+          <w:p>
+            <w:pPr>
+              <w:rPr>
+                <w:rFonts w:ascii="Times New Roman" w:eastAsia="Times New Roman" w:hAnsi="Times New Roman" w:cs="Times New Roman"/>
+                <w:sz w:val="24"/>
+                <w:szCs w:val="24"/>
+              </w:rPr>
+            </w:pPr>
+            <w:r>
+              <w:rPr>
+                <w:rFonts w:ascii="Times New Roman" w:eastAsia="Times New Roman" w:hAnsi="Times New Roman" w:cs="Times New Roman"/>
+                <w:sz w:val="24"/>
+                <w:szCs w:val="24"/>
+              </w:rPr>
+              <w:t>displaying doctor’s notes</w:t>
+            </w:r>
           </w:p>
         </w:tc>
       </w:tr>
       <w:tr>
         <w:tc>
           <w:tcPr>
-            <w:tcW w:w="2327" w:type="dxa"/>
-          </w:tcPr>
-          <w:p>
-            <w:pPr>
-              <w:rPr>
-                <w:rFonts w:ascii="Times New Roman" w:eastAsia="Times New Roman" w:hAnsi="Times New Roman" w:cs="Times New Roman"/>
-                <w:sz w:val="24"/>
-                <w:szCs w:val="24"/>
-              </w:rPr>
-            </w:pPr>
-          </w:p>
-        </w:tc>
-        <w:tc>
-          <w:tcPr>
-            <w:tcW w:w="2107" w:type="dxa"/>
-          </w:tcPr>
-          <w:p>
-            <w:pPr>
-              <w:rPr>
-                <w:rFonts w:ascii="Times New Roman" w:eastAsia="Times New Roman" w:hAnsi="Times New Roman" w:cs="Times New Roman"/>
-                <w:sz w:val="24"/>
-                <w:szCs w:val="24"/>
-              </w:rPr>
-            </w:pPr>
-          </w:p>
-        </w:tc>
-        <w:tc>
-          <w:tcPr>
-            <w:tcW w:w="2571" w:type="dxa"/>
-          </w:tcPr>
-          <w:p>
-            <w:pPr>
-              <w:rPr>
-                <w:rFonts w:ascii="Times New Roman" w:eastAsia="Times New Roman" w:hAnsi="Times New Roman" w:cs="Times New Roman"/>
-                <w:sz w:val="24"/>
-                <w:szCs w:val="24"/>
-              </w:rPr>
-            </w:pPr>
-          </w:p>
-        </w:tc>
-        <w:tc>
-          <w:tcPr>
-            <w:tcW w:w="2571" w:type="dxa"/>
+            <w:tcW w:w="1098" w:type="dxa"/>
+          </w:tcPr>
+          <w:p>
+            <w:pPr>
+              <w:rPr>
+                <w:rFonts w:ascii="Times New Roman" w:eastAsia="Times New Roman" w:hAnsi="Times New Roman" w:cs="Times New Roman"/>
+                <w:sz w:val="24"/>
+                <w:szCs w:val="24"/>
+              </w:rPr>
+            </w:pPr>
+            <w:r>
+              <w:rPr>
+                <w:rFonts w:ascii="Times New Roman" w:eastAsia="Times New Roman" w:hAnsi="Times New Roman" w:cs="Times New Roman"/>
+                <w:sz w:val="24"/>
+                <w:szCs w:val="24"/>
+              </w:rPr>
+              <w:t>Design</w:t>
+            </w:r>
+          </w:p>
+        </w:tc>
+        <w:tc>
+          <w:tcPr>
+            <w:tcW w:w="3150" w:type="dxa"/>
+          </w:tcPr>
+          <w:p>
+            <w:pPr>
+              <w:rPr>
+                <w:rFonts w:ascii="Times New Roman" w:eastAsia="Times New Roman" w:hAnsi="Times New Roman" w:cs="Times New Roman"/>
+                <w:sz w:val="24"/>
+                <w:szCs w:val="24"/>
+              </w:rPr>
+            </w:pPr>
+            <w:r>
+              <w:rPr>
+                <w:rFonts w:ascii="Times New Roman" w:eastAsia="Times New Roman" w:hAnsi="Times New Roman" w:cs="Times New Roman"/>
+                <w:sz w:val="24"/>
+                <w:szCs w:val="24"/>
+              </w:rPr>
+              <w:t>nurse’s notes frame</w:t>
+            </w:r>
+          </w:p>
+        </w:tc>
+        <w:tc>
+          <w:tcPr>
+            <w:tcW w:w="1890" w:type="dxa"/>
+          </w:tcPr>
+          <w:p>
+            <w:pPr>
+              <w:rPr>
+                <w:rFonts w:ascii="Times New Roman" w:eastAsia="Times New Roman" w:hAnsi="Times New Roman" w:cs="Times New Roman"/>
+                <w:sz w:val="24"/>
+                <w:szCs w:val="24"/>
+              </w:rPr>
+            </w:pPr>
+            <w:r>
+              <w:rPr>
+                <w:rFonts w:ascii="Times New Roman" w:eastAsia="Times New Roman" w:hAnsi="Times New Roman" w:cs="Times New Roman"/>
+                <w:sz w:val="24"/>
+                <w:szCs w:val="24"/>
+              </w:rPr>
+              <w:t>for</w:t>
+            </w:r>
+          </w:p>
+        </w:tc>
+        <w:tc>
+          <w:tcPr>
+            <w:tcW w:w="3510" w:type="dxa"/>
+          </w:tcPr>
+          <w:p>
+            <w:pPr>
+              <w:rPr>
+                <w:rFonts w:ascii="Times New Roman" w:eastAsia="Times New Roman" w:hAnsi="Times New Roman" w:cs="Times New Roman"/>
+                <w:sz w:val="24"/>
+                <w:szCs w:val="24"/>
+              </w:rPr>
+            </w:pPr>
+            <w:r>
+              <w:rPr>
+                <w:rFonts w:ascii="Times New Roman" w:eastAsia="Times New Roman" w:hAnsi="Times New Roman" w:cs="Times New Roman"/>
+                <w:sz w:val="24"/>
+                <w:szCs w:val="24"/>
+              </w:rPr>
+              <w:t>displaying nurse’s notes</w:t>
+            </w:r>
+          </w:p>
+        </w:tc>
+      </w:tr>
+      <w:tr>
+        <w:tc>
+          <w:tcPr>
+            <w:tcW w:w="1098" w:type="dxa"/>
+          </w:tcPr>
+          <w:p>
+            <w:pPr>
+              <w:rPr>
+                <w:rFonts w:ascii="Times New Roman" w:eastAsia="Times New Roman" w:hAnsi="Times New Roman" w:cs="Times New Roman"/>
+                <w:sz w:val="24"/>
+                <w:szCs w:val="24"/>
+              </w:rPr>
+            </w:pPr>
+            <w:bookmarkStart w:id="1" w:name="_GoBack"/>
+            <w:bookmarkEnd w:id="1"/>
+          </w:p>
+        </w:tc>
+        <w:tc>
+          <w:tcPr>
+            <w:tcW w:w="3150" w:type="dxa"/>
+          </w:tcPr>
+          <w:p>
+            <w:pPr>
+              <w:rPr>
+                <w:rFonts w:ascii="Times New Roman" w:eastAsia="Times New Roman" w:hAnsi="Times New Roman" w:cs="Times New Roman"/>
+                <w:sz w:val="24"/>
+                <w:szCs w:val="24"/>
+              </w:rPr>
+            </w:pPr>
+          </w:p>
+        </w:tc>
+        <w:tc>
+          <w:tcPr>
+            <w:tcW w:w="1890" w:type="dxa"/>
+          </w:tcPr>
+          <w:p>
+            <w:pPr>
+              <w:rPr>
+                <w:rFonts w:ascii="Times New Roman" w:eastAsia="Times New Roman" w:hAnsi="Times New Roman" w:cs="Times New Roman"/>
+                <w:sz w:val="24"/>
+                <w:szCs w:val="24"/>
+              </w:rPr>
+            </w:pPr>
+          </w:p>
+        </w:tc>
+        <w:tc>
+          <w:tcPr>
+            <w:tcW w:w="3510" w:type="dxa"/>
+          </w:tcPr>
+          <w:p>
+            <w:pPr>
+              <w:rPr>
+                <w:rFonts w:ascii="Times New Roman" w:eastAsia="Times New Roman" w:hAnsi="Times New Roman" w:cs="Times New Roman"/>
+                <w:sz w:val="24"/>
+                <w:szCs w:val="24"/>
+              </w:rPr>
+            </w:pPr>
+          </w:p>
+        </w:tc>
+      </w:tr>
+      <w:tr>
+        <w:tc>
+          <w:tcPr>
+            <w:tcW w:w="1098" w:type="dxa"/>
+          </w:tcPr>
+          <w:p>
+            <w:pPr>
+              <w:rPr>
+                <w:rFonts w:ascii="Times New Roman" w:eastAsia="Times New Roman" w:hAnsi="Times New Roman" w:cs="Times New Roman"/>
+                <w:sz w:val="24"/>
+                <w:szCs w:val="24"/>
+              </w:rPr>
+            </w:pPr>
+          </w:p>
+        </w:tc>
+        <w:tc>
+          <w:tcPr>
+            <w:tcW w:w="3150" w:type="dxa"/>
+          </w:tcPr>
+          <w:p>
+            <w:pPr>
+              <w:rPr>
+                <w:rFonts w:ascii="Times New Roman" w:eastAsia="Times New Roman" w:hAnsi="Times New Roman" w:cs="Times New Roman"/>
+                <w:sz w:val="24"/>
+                <w:szCs w:val="24"/>
+              </w:rPr>
+            </w:pPr>
+          </w:p>
+        </w:tc>
+        <w:tc>
+          <w:tcPr>
+            <w:tcW w:w="1890" w:type="dxa"/>
+          </w:tcPr>
+          <w:p>
+            <w:pPr>
+              <w:rPr>
+                <w:rFonts w:ascii="Times New Roman" w:eastAsia="Times New Roman" w:hAnsi="Times New Roman" w:cs="Times New Roman"/>
+                <w:sz w:val="24"/>
+                <w:szCs w:val="24"/>
+              </w:rPr>
+            </w:pPr>
+          </w:p>
+        </w:tc>
+        <w:tc>
+          <w:tcPr>
+            <w:tcW w:w="3510" w:type="dxa"/>
+          </w:tcPr>
+          <w:p>
+            <w:pPr>
+              <w:rPr>
+                <w:rFonts w:ascii="Times New Roman" w:eastAsia="Times New Roman" w:hAnsi="Times New Roman" w:cs="Times New Roman"/>
+                <w:sz w:val="24"/>
+                <w:szCs w:val="24"/>
+              </w:rPr>
+            </w:pPr>
+          </w:p>
+        </w:tc>
+      </w:tr>
+      <w:tr>
+        <w:tc>
+          <w:tcPr>
+            <w:tcW w:w="1098" w:type="dxa"/>
+          </w:tcPr>
+          <w:p>
+            <w:pPr>
+              <w:rPr>
+                <w:rFonts w:ascii="Times New Roman" w:eastAsia="Times New Roman" w:hAnsi="Times New Roman" w:cs="Times New Roman"/>
+                <w:sz w:val="24"/>
+                <w:szCs w:val="24"/>
+              </w:rPr>
+            </w:pPr>
+          </w:p>
+        </w:tc>
+        <w:tc>
+          <w:tcPr>
+            <w:tcW w:w="3150" w:type="dxa"/>
+          </w:tcPr>
+          <w:p>
+            <w:pPr>
+              <w:rPr>
+                <w:rFonts w:ascii="Times New Roman" w:eastAsia="Times New Roman" w:hAnsi="Times New Roman" w:cs="Times New Roman"/>
+                <w:sz w:val="24"/>
+                <w:szCs w:val="24"/>
+              </w:rPr>
+            </w:pPr>
+          </w:p>
+        </w:tc>
+        <w:tc>
+          <w:tcPr>
+            <w:tcW w:w="1890" w:type="dxa"/>
+          </w:tcPr>
+          <w:p>
+            <w:pPr>
+              <w:rPr>
+                <w:rFonts w:ascii="Times New Roman" w:eastAsia="Times New Roman" w:hAnsi="Times New Roman" w:cs="Times New Roman"/>
+                <w:sz w:val="24"/>
+                <w:szCs w:val="24"/>
+              </w:rPr>
+            </w:pPr>
+          </w:p>
+        </w:tc>
+        <w:tc>
+          <w:tcPr>
+            <w:tcW w:w="3510" w:type="dxa"/>
+          </w:tcPr>
+          <w:p>
+            <w:pPr>
+              <w:rPr>
+                <w:rFonts w:ascii="Times New Roman" w:eastAsia="Times New Roman" w:hAnsi="Times New Roman" w:cs="Times New Roman"/>
+                <w:sz w:val="24"/>
+                <w:szCs w:val="24"/>
+              </w:rPr>
+            </w:pPr>
+          </w:p>
+        </w:tc>
+      </w:tr>
+      <w:tr>
+        <w:tc>
+          <w:tcPr>
+            <w:tcW w:w="1098" w:type="dxa"/>
+          </w:tcPr>
+          <w:p>
+            <w:pPr>
+              <w:rPr>
+                <w:rFonts w:ascii="Times New Roman" w:eastAsia="Times New Roman" w:hAnsi="Times New Roman" w:cs="Times New Roman"/>
+                <w:sz w:val="24"/>
+                <w:szCs w:val="24"/>
+              </w:rPr>
+            </w:pPr>
+          </w:p>
+        </w:tc>
+        <w:tc>
+          <w:tcPr>
+            <w:tcW w:w="3150" w:type="dxa"/>
+          </w:tcPr>
+          <w:p>
+            <w:pPr>
+              <w:rPr>
+                <w:rFonts w:ascii="Times New Roman" w:eastAsia="Times New Roman" w:hAnsi="Times New Roman" w:cs="Times New Roman"/>
+                <w:sz w:val="24"/>
+                <w:szCs w:val="24"/>
+              </w:rPr>
+            </w:pPr>
+          </w:p>
+        </w:tc>
+        <w:tc>
+          <w:tcPr>
+            <w:tcW w:w="1890" w:type="dxa"/>
+          </w:tcPr>
+          <w:p>
+            <w:pPr>
+              <w:rPr>
+                <w:rFonts w:ascii="Times New Roman" w:eastAsia="Times New Roman" w:hAnsi="Times New Roman" w:cs="Times New Roman"/>
+                <w:sz w:val="24"/>
+                <w:szCs w:val="24"/>
+              </w:rPr>
+            </w:pPr>
+          </w:p>
+        </w:tc>
+        <w:tc>
+          <w:tcPr>
+            <w:tcW w:w="3510" w:type="dxa"/>
+          </w:tcPr>
+          <w:p>
+            <w:pPr>
+              <w:rPr>
+                <w:rFonts w:ascii="Times New Roman" w:eastAsia="Times New Roman" w:hAnsi="Times New Roman" w:cs="Times New Roman"/>
+                <w:sz w:val="24"/>
+                <w:szCs w:val="24"/>
+              </w:rPr>
+            </w:pPr>
+          </w:p>
+        </w:tc>
+      </w:tr>
+      <w:tr>
+        <w:tc>
+          <w:tcPr>
+            <w:tcW w:w="1098" w:type="dxa"/>
+          </w:tcPr>
+          <w:p>
+            <w:pPr>
+              <w:rPr>
+                <w:rFonts w:ascii="Times New Roman" w:eastAsia="Times New Roman" w:hAnsi="Times New Roman" w:cs="Times New Roman"/>
+                <w:sz w:val="24"/>
+                <w:szCs w:val="24"/>
+              </w:rPr>
+            </w:pPr>
+          </w:p>
+        </w:tc>
+        <w:tc>
+          <w:tcPr>
+            <w:tcW w:w="3150" w:type="dxa"/>
+          </w:tcPr>
+          <w:p>
+            <w:pPr>
+              <w:rPr>
+                <w:rFonts w:ascii="Times New Roman" w:eastAsia="Times New Roman" w:hAnsi="Times New Roman" w:cs="Times New Roman"/>
+                <w:sz w:val="24"/>
+                <w:szCs w:val="24"/>
+              </w:rPr>
+            </w:pPr>
+          </w:p>
+        </w:tc>
+        <w:tc>
+          <w:tcPr>
+            <w:tcW w:w="1890" w:type="dxa"/>
+          </w:tcPr>
+          <w:p>
+            <w:pPr>
+              <w:rPr>
+                <w:rFonts w:ascii="Times New Roman" w:eastAsia="Times New Roman" w:hAnsi="Times New Roman" w:cs="Times New Roman"/>
+                <w:sz w:val="24"/>
+                <w:szCs w:val="24"/>
+              </w:rPr>
+            </w:pPr>
+          </w:p>
+        </w:tc>
+        <w:tc>
+          <w:tcPr>
+            <w:tcW w:w="3510" w:type="dxa"/>
+          </w:tcPr>
+          <w:p>
+            <w:pPr>
+              <w:rPr>
+                <w:rFonts w:ascii="Times New Roman" w:eastAsia="Times New Roman" w:hAnsi="Times New Roman" w:cs="Times New Roman"/>
+                <w:sz w:val="24"/>
+                <w:szCs w:val="24"/>
+              </w:rPr>
+            </w:pPr>
+          </w:p>
+        </w:tc>
+      </w:tr>
+      <w:tr>
+        <w:tc>
+          <w:tcPr>
+            <w:tcW w:w="1098" w:type="dxa"/>
+          </w:tcPr>
+          <w:p>
+            <w:pPr>
+              <w:rPr>
+                <w:rFonts w:ascii="Times New Roman" w:eastAsia="Times New Roman" w:hAnsi="Times New Roman" w:cs="Times New Roman"/>
+                <w:sz w:val="24"/>
+                <w:szCs w:val="24"/>
+              </w:rPr>
+            </w:pPr>
+          </w:p>
+        </w:tc>
+        <w:tc>
+          <w:tcPr>
+            <w:tcW w:w="3150" w:type="dxa"/>
+          </w:tcPr>
+          <w:p>
+            <w:pPr>
+              <w:rPr>
+                <w:rFonts w:ascii="Times New Roman" w:eastAsia="Times New Roman" w:hAnsi="Times New Roman" w:cs="Times New Roman"/>
+                <w:sz w:val="24"/>
+                <w:szCs w:val="24"/>
+              </w:rPr>
+            </w:pPr>
+          </w:p>
+        </w:tc>
+        <w:tc>
+          <w:tcPr>
+            <w:tcW w:w="1890" w:type="dxa"/>
+          </w:tcPr>
+          <w:p>
+            <w:pPr>
+              <w:rPr>
+                <w:rFonts w:ascii="Times New Roman" w:eastAsia="Times New Roman" w:hAnsi="Times New Roman" w:cs="Times New Roman"/>
+                <w:sz w:val="24"/>
+                <w:szCs w:val="24"/>
+              </w:rPr>
+            </w:pPr>
+          </w:p>
+        </w:tc>
+        <w:tc>
+          <w:tcPr>
+            <w:tcW w:w="3510" w:type="dxa"/>
+          </w:tcPr>
+          <w:p>
+            <w:pPr>
+              <w:rPr>
+                <w:rFonts w:ascii="Times New Roman" w:eastAsia="Times New Roman" w:hAnsi="Times New Roman" w:cs="Times New Roman"/>
+                <w:sz w:val="24"/>
+                <w:szCs w:val="24"/>
+              </w:rPr>
+            </w:pPr>
+          </w:p>
+        </w:tc>
+      </w:tr>
+      <w:tr>
+        <w:tc>
+          <w:tcPr>
+            <w:tcW w:w="1098" w:type="dxa"/>
+          </w:tcPr>
+          <w:p>
+            <w:pPr>
+              <w:rPr>
+                <w:rFonts w:ascii="Times New Roman" w:eastAsia="Times New Roman" w:hAnsi="Times New Roman" w:cs="Times New Roman"/>
+                <w:sz w:val="24"/>
+                <w:szCs w:val="24"/>
+              </w:rPr>
+            </w:pPr>
+          </w:p>
+        </w:tc>
+        <w:tc>
+          <w:tcPr>
+            <w:tcW w:w="3150" w:type="dxa"/>
+          </w:tcPr>
+          <w:p>
+            <w:pPr>
+              <w:rPr>
+                <w:rFonts w:ascii="Times New Roman" w:eastAsia="Times New Roman" w:hAnsi="Times New Roman" w:cs="Times New Roman"/>
+                <w:sz w:val="24"/>
+                <w:szCs w:val="24"/>
+              </w:rPr>
+            </w:pPr>
+          </w:p>
+        </w:tc>
+        <w:tc>
+          <w:tcPr>
+            <w:tcW w:w="1890" w:type="dxa"/>
+          </w:tcPr>
+          <w:p>
+            <w:pPr>
+              <w:rPr>
+                <w:rFonts w:ascii="Times New Roman" w:eastAsia="Times New Roman" w:hAnsi="Times New Roman" w:cs="Times New Roman"/>
+                <w:sz w:val="24"/>
+                <w:szCs w:val="24"/>
+              </w:rPr>
+            </w:pPr>
+          </w:p>
+        </w:tc>
+        <w:tc>
+          <w:tcPr>
+            <w:tcW w:w="3510" w:type="dxa"/>
+          </w:tcPr>
+          <w:p>
+            <w:pPr>
+              <w:rPr>
+                <w:rFonts w:ascii="Times New Roman" w:eastAsia="Times New Roman" w:hAnsi="Times New Roman" w:cs="Times New Roman"/>
+                <w:sz w:val="24"/>
+                <w:szCs w:val="24"/>
+              </w:rPr>
+            </w:pPr>
+          </w:p>
+        </w:tc>
+      </w:tr>
+      <w:tr>
+        <w:tc>
+          <w:tcPr>
+            <w:tcW w:w="1098" w:type="dxa"/>
+          </w:tcPr>
+          <w:p>
+            <w:pPr>
+              <w:rPr>
+                <w:rFonts w:ascii="Times New Roman" w:eastAsia="Times New Roman" w:hAnsi="Times New Roman" w:cs="Times New Roman"/>
+                <w:sz w:val="24"/>
+                <w:szCs w:val="24"/>
+              </w:rPr>
+            </w:pPr>
+          </w:p>
+        </w:tc>
+        <w:tc>
+          <w:tcPr>
+            <w:tcW w:w="3150" w:type="dxa"/>
+          </w:tcPr>
+          <w:p>
+            <w:pPr>
+              <w:rPr>
+                <w:rFonts w:ascii="Times New Roman" w:eastAsia="Times New Roman" w:hAnsi="Times New Roman" w:cs="Times New Roman"/>
+                <w:sz w:val="24"/>
+                <w:szCs w:val="24"/>
+              </w:rPr>
+            </w:pPr>
+          </w:p>
+        </w:tc>
+        <w:tc>
+          <w:tcPr>
+            <w:tcW w:w="1890" w:type="dxa"/>
+          </w:tcPr>
+          <w:p>
+            <w:pPr>
+              <w:rPr>
+                <w:rFonts w:ascii="Times New Roman" w:eastAsia="Times New Roman" w:hAnsi="Times New Roman" w:cs="Times New Roman"/>
+                <w:sz w:val="24"/>
+                <w:szCs w:val="24"/>
+              </w:rPr>
+            </w:pPr>
+          </w:p>
+        </w:tc>
+        <w:tc>
+          <w:tcPr>
+            <w:tcW w:w="3510" w:type="dxa"/>
+          </w:tcPr>
+          <w:p>
+            <w:pPr>
+              <w:rPr>
+                <w:rFonts w:ascii="Times New Roman" w:eastAsia="Times New Roman" w:hAnsi="Times New Roman" w:cs="Times New Roman"/>
+                <w:sz w:val="24"/>
+                <w:szCs w:val="24"/>
+              </w:rPr>
+            </w:pPr>
+          </w:p>
+        </w:tc>
+      </w:tr>
+      <w:tr>
+        <w:tc>
+          <w:tcPr>
+            <w:tcW w:w="1098" w:type="dxa"/>
+          </w:tcPr>
+          <w:p>
+            <w:pPr>
+              <w:rPr>
+                <w:rFonts w:ascii="Times New Roman" w:eastAsia="Times New Roman" w:hAnsi="Times New Roman" w:cs="Times New Roman"/>
+                <w:sz w:val="24"/>
+                <w:szCs w:val="24"/>
+              </w:rPr>
+            </w:pPr>
+          </w:p>
+        </w:tc>
+        <w:tc>
+          <w:tcPr>
+            <w:tcW w:w="3150" w:type="dxa"/>
+          </w:tcPr>
+          <w:p>
+            <w:pPr>
+              <w:rPr>
+                <w:rFonts w:ascii="Times New Roman" w:eastAsia="Times New Roman" w:hAnsi="Times New Roman" w:cs="Times New Roman"/>
+                <w:sz w:val="24"/>
+                <w:szCs w:val="24"/>
+              </w:rPr>
+            </w:pPr>
+          </w:p>
+        </w:tc>
+        <w:tc>
+          <w:tcPr>
+            <w:tcW w:w="1890" w:type="dxa"/>
+          </w:tcPr>
+          <w:p>
+            <w:pPr>
+              <w:rPr>
+                <w:rFonts w:ascii="Times New Roman" w:eastAsia="Times New Roman" w:hAnsi="Times New Roman" w:cs="Times New Roman"/>
+                <w:sz w:val="24"/>
+                <w:szCs w:val="24"/>
+              </w:rPr>
+            </w:pPr>
+          </w:p>
+        </w:tc>
+        <w:tc>
+          <w:tcPr>
+            <w:tcW w:w="3510" w:type="dxa"/>
           </w:tcPr>
           <w:p>
             <w:pPr>
@@ -2483,8 +3378,34 @@
           <w:sz w:val="24"/>
           <w:szCs w:val="24"/>
         </w:rPr>
-        <w:t>3.3 GUI Interacts with Database &amp; Server</w:t>
+        <w:t xml:space="preserve">3.3 GUI Interacts with Database &amp; </w:t>
       </w:r>
+      <w:proofErr w:type="spellStart"/>
+      <w:r>
+        <w:rPr>
+          <w:rFonts w:ascii="Times New Roman" w:eastAsia="Times New Roman" w:hAnsi="Times New Roman" w:cs="Times New Roman"/>
+          <w:sz w:val="24"/>
+          <w:szCs w:val="24"/>
+        </w:rPr>
+        <w:t>Serve</w:t>
+      </w:r>
+      <w:r>
+        <w:rPr>
+          <w:rFonts w:ascii="Times New Roman" w:eastAsia="Times New Roman" w:hAnsi="Times New Roman" w:cs="Times New Roman"/>
+          <w:sz w:val="24"/>
+          <w:szCs w:val="24"/>
+        </w:rPr>
+        <w:t>+</w:t>
+      </w:r>
+      <w:r>
+        <w:rPr>
+          <w:rFonts w:ascii="Times New Roman" w:eastAsia="Times New Roman" w:hAnsi="Times New Roman" w:cs="Times New Roman"/>
+          <w:sz w:val="24"/>
+          <w:szCs w:val="24"/>
+        </w:rPr>
+        <w:t>r</w:t>
+      </w:r>
+      <w:proofErr w:type="spellEnd"/>
     </w:p>
     <w:p>
       <w:pPr>
@@ -3764,7 +4685,7 @@
   <a:extraClrSchemeLst/>
   <a:extLst>
     <a:ext uri="{05A4C25C-085E-4340-85A3-A5531E510DB2}">
-      <thm15:themeFamily xmlns:thm15="http://schemas.microsoft.com/office/thememl/2012/main" xmlns="" name="Office Theme" id="{62F939B6-93AF-4DB8-9C6B-D6C7DFDC589F}" vid="{4A3C46E8-61CC-4603-A589-7422A47A8E4A}"/>
+      <thm15:themeFamily xmlns="" xmlns:thm15="http://schemas.microsoft.com/office/thememl/2012/main" name="Office Theme" id="{62F939B6-93AF-4DB8-9C6B-D6C7DFDC589F}" vid="{4A3C46E8-61CC-4603-A589-7422A47A8E4A}"/>
     </a:ext>
   </a:extLst>
 </a:theme>
@@ -3775,7 +4696,7 @@
 </file>
 
 <file path=customXml/itemProps1.xml><?xml version="1.0" encoding="utf-8"?>
-<ds:datastoreItem xmlns:ds="http://schemas.openxmlformats.org/officeDocument/2006/customXml" ds:itemID="{DE5BC4C0-8D86-44E8-9BB0-55E7E7C5F5BE}">
+<ds:datastoreItem xmlns:ds="http://schemas.openxmlformats.org/officeDocument/2006/customXml" ds:itemID="{914A7B8F-4178-4D07-9C63-9AEE4FF60FFB}">
   <ds:schemaRefs>
     <ds:schemaRef ds:uri="http://schemas.openxmlformats.org/officeDocument/2006/bibliography"/>
   </ds:schemaRefs>

</xml_diff>

<commit_message>
Backlog as of 02/10/2016
Backlog
</commit_message>
<xml_diff>
--- a/Documents/team6Backlog.docx
+++ b/Documents/team6Backlog.docx
@@ -911,196 +911,6 @@
         </w:p>
         <w:p>
           <w:pPr>
-            <w:pStyle w:val="TOC1"/>
-            <w:tabs>
-              <w:tab w:val="right" w:leader="dot" w:pos="9350"/>
-            </w:tabs>
-            <w:rPr>
-              <w:rFonts w:ascii="Times New Roman" w:hAnsi="Times New Roman" w:cs="Times New Roman"/>
-              <w:noProof/>
-              <w:sz w:val="24"/>
-              <w:szCs w:val="24"/>
-            </w:rPr>
-          </w:pPr>
-          <w:hyperlink w:anchor="_Toc441662311" w:history="1">
-            <w:r>
-              <w:rPr>
-                <w:rStyle w:val="Hyperlink"/>
-                <w:rFonts w:ascii="Times New Roman" w:hAnsi="Times New Roman" w:cs="Times New Roman"/>
-                <w:noProof/>
-                <w:sz w:val="24"/>
-                <w:szCs w:val="24"/>
-              </w:rPr>
-              <w:t>4.0 Personnel</w:t>
-            </w:r>
-            <w:r>
-              <w:rPr>
-                <w:rFonts w:ascii="Times New Roman" w:hAnsi="Times New Roman" w:cs="Times New Roman"/>
-                <w:noProof/>
-                <w:webHidden/>
-                <w:sz w:val="24"/>
-                <w:szCs w:val="24"/>
-              </w:rPr>
-              <w:tab/>
-            </w:r>
-            <w:r>
-              <w:rPr>
-                <w:rFonts w:ascii="Times New Roman" w:hAnsi="Times New Roman" w:cs="Times New Roman"/>
-                <w:noProof/>
-                <w:webHidden/>
-                <w:sz w:val="24"/>
-                <w:szCs w:val="24"/>
-              </w:rPr>
-              <w:fldChar w:fldCharType="begin"/>
-            </w:r>
-            <w:r>
-              <w:rPr>
-                <w:rFonts w:ascii="Times New Roman" w:hAnsi="Times New Roman" w:cs="Times New Roman"/>
-                <w:noProof/>
-                <w:webHidden/>
-                <w:sz w:val="24"/>
-                <w:szCs w:val="24"/>
-              </w:rPr>
-              <w:instrText xml:space="preserve"> PAGEREF _Toc441662311 \h </w:instrText>
-            </w:r>
-            <w:r>
-              <w:rPr>
-                <w:rFonts w:ascii="Times New Roman" w:hAnsi="Times New Roman" w:cs="Times New Roman"/>
-                <w:noProof/>
-                <w:webHidden/>
-                <w:sz w:val="24"/>
-                <w:szCs w:val="24"/>
-              </w:rPr>
-            </w:r>
-            <w:r>
-              <w:rPr>
-                <w:rFonts w:ascii="Times New Roman" w:hAnsi="Times New Roman" w:cs="Times New Roman"/>
-                <w:noProof/>
-                <w:webHidden/>
-                <w:sz w:val="24"/>
-                <w:szCs w:val="24"/>
-              </w:rPr>
-              <w:fldChar w:fldCharType="separate"/>
-            </w:r>
-            <w:r>
-              <w:rPr>
-                <w:rFonts w:ascii="Times New Roman" w:hAnsi="Times New Roman" w:cs="Times New Roman"/>
-                <w:noProof/>
-                <w:webHidden/>
-                <w:sz w:val="24"/>
-                <w:szCs w:val="24"/>
-              </w:rPr>
-              <w:t>5</w:t>
-            </w:r>
-            <w:r>
-              <w:rPr>
-                <w:rFonts w:ascii="Times New Roman" w:hAnsi="Times New Roman" w:cs="Times New Roman"/>
-                <w:noProof/>
-                <w:webHidden/>
-                <w:sz w:val="24"/>
-                <w:szCs w:val="24"/>
-              </w:rPr>
-              <w:fldChar w:fldCharType="end"/>
-            </w:r>
-          </w:hyperlink>
-        </w:p>
-        <w:p>
-          <w:pPr>
-            <w:pStyle w:val="TOC1"/>
-            <w:tabs>
-              <w:tab w:val="right" w:leader="dot" w:pos="9350"/>
-            </w:tabs>
-            <w:rPr>
-              <w:rFonts w:ascii="Times New Roman" w:hAnsi="Times New Roman" w:cs="Times New Roman"/>
-              <w:noProof/>
-              <w:sz w:val="24"/>
-              <w:szCs w:val="24"/>
-            </w:rPr>
-          </w:pPr>
-          <w:hyperlink w:anchor="_Toc441662312" w:history="1">
-            <w:r>
-              <w:rPr>
-                <w:rStyle w:val="Hyperlink"/>
-                <w:rFonts w:ascii="Times New Roman" w:hAnsi="Times New Roman" w:cs="Times New Roman"/>
-                <w:noProof/>
-                <w:sz w:val="24"/>
-                <w:szCs w:val="24"/>
-              </w:rPr>
-              <w:t>5.0 Risk Management Plan</w:t>
-            </w:r>
-            <w:r>
-              <w:rPr>
-                <w:rFonts w:ascii="Times New Roman" w:hAnsi="Times New Roman" w:cs="Times New Roman"/>
-                <w:noProof/>
-                <w:webHidden/>
-                <w:sz w:val="24"/>
-                <w:szCs w:val="24"/>
-              </w:rPr>
-              <w:tab/>
-            </w:r>
-            <w:r>
-              <w:rPr>
-                <w:rFonts w:ascii="Times New Roman" w:hAnsi="Times New Roman" w:cs="Times New Roman"/>
-                <w:noProof/>
-                <w:webHidden/>
-                <w:sz w:val="24"/>
-                <w:szCs w:val="24"/>
-              </w:rPr>
-              <w:fldChar w:fldCharType="begin"/>
-            </w:r>
-            <w:r>
-              <w:rPr>
-                <w:rFonts w:ascii="Times New Roman" w:hAnsi="Times New Roman" w:cs="Times New Roman"/>
-                <w:noProof/>
-                <w:webHidden/>
-                <w:sz w:val="24"/>
-                <w:szCs w:val="24"/>
-              </w:rPr>
-              <w:instrText xml:space="preserve"> PAGEREF _Toc441662312 \h </w:instrText>
-            </w:r>
-            <w:r>
-              <w:rPr>
-                <w:rFonts w:ascii="Times New Roman" w:hAnsi="Times New Roman" w:cs="Times New Roman"/>
-                <w:noProof/>
-                <w:webHidden/>
-                <w:sz w:val="24"/>
-                <w:szCs w:val="24"/>
-              </w:rPr>
-            </w:r>
-            <w:r>
-              <w:rPr>
-                <w:rFonts w:ascii="Times New Roman" w:hAnsi="Times New Roman" w:cs="Times New Roman"/>
-                <w:noProof/>
-                <w:webHidden/>
-                <w:sz w:val="24"/>
-                <w:szCs w:val="24"/>
-              </w:rPr>
-              <w:fldChar w:fldCharType="separate"/>
-            </w:r>
-            <w:r>
-              <w:rPr>
-                <w:rFonts w:ascii="Times New Roman" w:hAnsi="Times New Roman" w:cs="Times New Roman"/>
-                <w:noProof/>
-                <w:webHidden/>
-                <w:sz w:val="24"/>
-                <w:szCs w:val="24"/>
-              </w:rPr>
-              <w:t>5</w:t>
-            </w:r>
-            <w:r>
-              <w:rPr>
-                <w:rFonts w:ascii="Times New Roman" w:hAnsi="Times New Roman" w:cs="Times New Roman"/>
-                <w:noProof/>
-                <w:webHidden/>
-                <w:sz w:val="24"/>
-                <w:szCs w:val="24"/>
-              </w:rPr>
-              <w:fldChar w:fldCharType="end"/>
-            </w:r>
-          </w:hyperlink>
-        </w:p>
-        <w:p>
-          <w:pPr>
             <w:rPr>
               <w:rFonts w:ascii="Times New Roman" w:hAnsi="Times New Roman" w:cs="Times New Roman"/>
               <w:sz w:val="24"/>
@@ -1738,7 +1548,7 @@
                 <w:sz w:val="24"/>
                 <w:szCs w:val="24"/>
               </w:rPr>
-              <w:t>GUI I</w:t>
+              <w:t>GUI i</w:t>
             </w:r>
             <w:r>
               <w:rPr>
@@ -1902,7 +1712,23 @@
                 <w:sz w:val="24"/>
                 <w:szCs w:val="24"/>
               </w:rPr>
-              <w:t>Polish &amp; Cleanup PIMS</w:t>
+              <w:t xml:space="preserve">Polish &amp; </w:t>
+            </w:r>
+            <w:r>
+              <w:rPr>
+                <w:rFonts w:ascii="Times New Roman" w:eastAsia="Times New Roman" w:hAnsi="Times New Roman" w:cs="Times New Roman"/>
+                <w:sz w:val="24"/>
+                <w:szCs w:val="24"/>
+              </w:rPr>
+              <w:t>c</w:t>
+            </w:r>
+            <w:r>
+              <w:rPr>
+                <w:rFonts w:ascii="Times New Roman" w:eastAsia="Times New Roman" w:hAnsi="Times New Roman" w:cs="Times New Roman"/>
+                <w:sz w:val="24"/>
+                <w:szCs w:val="24"/>
+              </w:rPr>
+              <w:t>leanup PIMS</w:t>
             </w:r>
           </w:p>
         </w:tc>
@@ -1940,6 +1766,23 @@
           <w:szCs w:val="24"/>
         </w:rPr>
       </w:pPr>
+    </w:p>
+    <w:p>
+      <w:pPr>
+        <w:rPr>
+          <w:rFonts w:ascii="Times New Roman" w:eastAsia="Times New Roman" w:hAnsi="Times New Roman" w:cs="Times New Roman"/>
+          <w:sz w:val="24"/>
+          <w:szCs w:val="24"/>
+        </w:rPr>
+      </w:pPr>
+      <w:r>
+        <w:rPr>
+          <w:rFonts w:ascii="Times New Roman" w:eastAsia="Times New Roman" w:hAnsi="Times New Roman" w:cs="Times New Roman"/>
+          <w:sz w:val="24"/>
+          <w:szCs w:val="24"/>
+        </w:rPr>
+        <w:br w:type="page"/>
+      </w:r>
     </w:p>
     <w:p>
       <w:pPr>
@@ -1963,6 +1806,7 @@
           <w:sz w:val="28"/>
           <w:szCs w:val="28"/>
         </w:rPr>
+        <w:lastRenderedPageBreak/>
         <w:t>Epics</w:t>
       </w:r>
     </w:p>
@@ -1987,6 +1831,7 @@
         <w:ind w:left="720" w:firstLine="0"/>
         <w:rPr>
           <w:rFonts w:ascii="Times New Roman" w:eastAsia="Times New Roman" w:hAnsi="Times New Roman" w:cs="Times New Roman"/>
+          <w:b/>
           <w:sz w:val="24"/>
           <w:szCs w:val="24"/>
         </w:rPr>
@@ -1994,6 +1839,7 @@
       <w:r>
         <w:rPr>
           <w:rFonts w:ascii="Times New Roman" w:eastAsia="Times New Roman" w:hAnsi="Times New Roman" w:cs="Times New Roman"/>
+          <w:b/>
           <w:sz w:val="24"/>
           <w:szCs w:val="24"/>
         </w:rPr>
@@ -2002,6 +1848,7 @@
       <w:r>
         <w:rPr>
           <w:rFonts w:ascii="Times New Roman" w:eastAsia="Times New Roman" w:hAnsi="Times New Roman" w:cs="Times New Roman"/>
+          <w:b/>
           <w:sz w:val="24"/>
           <w:szCs w:val="24"/>
         </w:rPr>
@@ -2010,6 +1857,7 @@
       <w:r>
         <w:rPr>
           <w:rFonts w:ascii="Times New Roman" w:eastAsia="Times New Roman" w:hAnsi="Times New Roman" w:cs="Times New Roman"/>
+          <w:b/>
           <w:sz w:val="24"/>
           <w:szCs w:val="24"/>
         </w:rPr>
@@ -2018,6 +1866,7 @@
       <w:r>
         <w:rPr>
           <w:rFonts w:ascii="Times New Roman" w:eastAsia="Times New Roman" w:hAnsi="Times New Roman" w:cs="Times New Roman"/>
+          <w:b/>
           <w:sz w:val="24"/>
           <w:szCs w:val="24"/>
         </w:rPr>
@@ -2647,7 +2496,7 @@
                 <w:sz w:val="24"/>
                 <w:szCs w:val="24"/>
               </w:rPr>
-              <w:t>doctor’s notes frame</w:t>
+              <w:t>scheduled procedures frame</w:t>
             </w:r>
           </w:p>
         </w:tc>
@@ -2691,7 +2540,7 @@
                 <w:sz w:val="24"/>
                 <w:szCs w:val="24"/>
               </w:rPr>
-              <w:t>displaying doctor’s notes</w:t>
+              <w:t>scheduling patient procedures</w:t>
             </w:r>
           </w:p>
         </w:tc>
@@ -2737,7 +2586,7 @@
                 <w:sz w:val="24"/>
                 <w:szCs w:val="24"/>
               </w:rPr>
-              <w:t>nurse’s notes frame</w:t>
+              <w:t>doctor’s notes frame</w:t>
             </w:r>
           </w:p>
         </w:tc>
@@ -2781,7 +2630,7 @@
                 <w:sz w:val="24"/>
                 <w:szCs w:val="24"/>
               </w:rPr>
-              <w:t>displaying nurse’s notes</w:t>
+              <w:t>displaying doctor’s notes</w:t>
             </w:r>
           </w:p>
         </w:tc>
@@ -2799,8 +2648,14 @@
                 <w:szCs w:val="24"/>
               </w:rPr>
             </w:pPr>
-            <w:bookmarkStart w:id="1" w:name="_GoBack"/>
-            <w:bookmarkEnd w:id="1"/>
+            <w:r>
+              <w:rPr>
+                <w:rFonts w:ascii="Times New Roman" w:eastAsia="Times New Roman" w:hAnsi="Times New Roman" w:cs="Times New Roman"/>
+                <w:sz w:val="24"/>
+                <w:szCs w:val="24"/>
+              </w:rPr>
+              <w:t>Design</w:t>
+            </w:r>
           </w:p>
         </w:tc>
         <w:tc>
@@ -2815,6 +2670,14 @@
                 <w:szCs w:val="24"/>
               </w:rPr>
             </w:pPr>
+            <w:r>
+              <w:rPr>
+                <w:rFonts w:ascii="Times New Roman" w:eastAsia="Times New Roman" w:hAnsi="Times New Roman" w:cs="Times New Roman"/>
+                <w:sz w:val="24"/>
+                <w:szCs w:val="24"/>
+              </w:rPr>
+              <w:t>nurse’s notes frame</w:t>
+            </w:r>
           </w:p>
         </w:tc>
         <w:tc>
@@ -2829,6 +2692,14 @@
                 <w:szCs w:val="24"/>
               </w:rPr>
             </w:pPr>
+            <w:r>
+              <w:rPr>
+                <w:rFonts w:ascii="Times New Roman" w:eastAsia="Times New Roman" w:hAnsi="Times New Roman" w:cs="Times New Roman"/>
+                <w:sz w:val="24"/>
+                <w:szCs w:val="24"/>
+              </w:rPr>
+              <w:t>for</w:t>
+            </w:r>
           </w:p>
         </w:tc>
         <w:tc>
@@ -2843,6 +2714,14 @@
                 <w:szCs w:val="24"/>
               </w:rPr>
             </w:pPr>
+            <w:r>
+              <w:rPr>
+                <w:rFonts w:ascii="Times New Roman" w:eastAsia="Times New Roman" w:hAnsi="Times New Roman" w:cs="Times New Roman"/>
+                <w:sz w:val="24"/>
+                <w:szCs w:val="24"/>
+              </w:rPr>
+              <w:t>displaying nurse’s notes</w:t>
+            </w:r>
           </w:p>
         </w:tc>
       </w:tr>
@@ -2859,6 +2738,14 @@
                 <w:szCs w:val="24"/>
               </w:rPr>
             </w:pPr>
+            <w:r>
+              <w:rPr>
+                <w:rFonts w:ascii="Times New Roman" w:eastAsia="Times New Roman" w:hAnsi="Times New Roman" w:cs="Times New Roman"/>
+                <w:sz w:val="24"/>
+                <w:szCs w:val="24"/>
+              </w:rPr>
+              <w:t>Design</w:t>
+            </w:r>
           </w:p>
         </w:tc>
         <w:tc>
@@ -2873,6 +2760,22 @@
                 <w:szCs w:val="24"/>
               </w:rPr>
             </w:pPr>
+            <w:r>
+              <w:rPr>
+                <w:rFonts w:ascii="Times New Roman" w:eastAsia="Times New Roman" w:hAnsi="Times New Roman" w:cs="Times New Roman"/>
+                <w:sz w:val="24"/>
+                <w:szCs w:val="24"/>
+              </w:rPr>
+              <w:t xml:space="preserve">volunteer </w:t>
+            </w:r>
+            <w:r>
+              <w:rPr>
+                <w:rFonts w:ascii="Times New Roman" w:eastAsia="Times New Roman" w:hAnsi="Times New Roman" w:cs="Times New Roman"/>
+                <w:sz w:val="24"/>
+                <w:szCs w:val="24"/>
+              </w:rPr>
+              <w:t>frame</w:t>
+            </w:r>
           </w:p>
         </w:tc>
         <w:tc>
@@ -2887,6 +2790,14 @@
                 <w:szCs w:val="24"/>
               </w:rPr>
             </w:pPr>
+            <w:r>
+              <w:rPr>
+                <w:rFonts w:ascii="Times New Roman" w:eastAsia="Times New Roman" w:hAnsi="Times New Roman" w:cs="Times New Roman"/>
+                <w:sz w:val="24"/>
+                <w:szCs w:val="24"/>
+              </w:rPr>
+              <w:t>for</w:t>
+            </w:r>
           </w:p>
         </w:tc>
         <w:tc>
@@ -2901,6 +2812,194 @@
                 <w:szCs w:val="24"/>
               </w:rPr>
             </w:pPr>
+            <w:r>
+              <w:rPr>
+                <w:rFonts w:ascii="Times New Roman" w:eastAsia="Times New Roman" w:hAnsi="Times New Roman" w:cs="Times New Roman"/>
+                <w:sz w:val="24"/>
+                <w:szCs w:val="24"/>
+              </w:rPr>
+              <w:t>displaying information volunteers need</w:t>
+            </w:r>
+          </w:p>
+        </w:tc>
+      </w:tr>
+    </w:tbl>
+    <w:p>
+      <w:pPr>
+        <w:spacing w:after="0" w:line="240" w:lineRule="auto"/>
+        <w:rPr>
+          <w:rFonts w:ascii="Times New Roman" w:eastAsia="Times New Roman" w:hAnsi="Times New Roman" w:cs="Times New Roman"/>
+          <w:sz w:val="24"/>
+          <w:szCs w:val="24"/>
+        </w:rPr>
+      </w:pPr>
+    </w:p>
+    <w:p>
+      <w:pPr>
+        <w:rPr>
+          <w:rFonts w:ascii="Times New Roman" w:eastAsia="Times New Roman" w:hAnsi="Times New Roman" w:cs="Times New Roman"/>
+          <w:sz w:val="24"/>
+          <w:szCs w:val="24"/>
+        </w:rPr>
+      </w:pPr>
+      <w:r>
+        <w:rPr>
+          <w:rFonts w:ascii="Times New Roman" w:eastAsia="Times New Roman" w:hAnsi="Times New Roman" w:cs="Times New Roman"/>
+          <w:sz w:val="24"/>
+          <w:szCs w:val="24"/>
+        </w:rPr>
+        <w:br w:type="page"/>
+      </w:r>
+    </w:p>
+    <w:p>
+      <w:pPr>
+        <w:pStyle w:val="ListParagraph"/>
+        <w:numPr>
+          <w:ilvl w:val="1"/>
+          <w:numId w:val="2"/>
+        </w:numPr>
+        <w:spacing w:after="0" w:line="240" w:lineRule="auto"/>
+        <w:rPr>
+          <w:rFonts w:ascii="Times New Roman" w:eastAsia="Times New Roman" w:hAnsi="Times New Roman" w:cs="Times New Roman"/>
+          <w:b/>
+          <w:sz w:val="24"/>
+          <w:szCs w:val="24"/>
+        </w:rPr>
+      </w:pPr>
+      <w:r>
+        <w:rPr>
+          <w:rFonts w:ascii="Times New Roman" w:eastAsia="Times New Roman" w:hAnsi="Times New Roman" w:cs="Times New Roman"/>
+          <w:b/>
+          <w:sz w:val="24"/>
+          <w:szCs w:val="24"/>
+        </w:rPr>
+        <w:lastRenderedPageBreak/>
+        <w:t xml:space="preserve"> Backend created</w:t>
+      </w:r>
+    </w:p>
+    <w:p>
+      <w:pPr>
+        <w:pStyle w:val="ListParagraph"/>
+        <w:spacing w:after="0" w:line="240" w:lineRule="auto"/>
+        <w:ind w:left="0"/>
+        <w:rPr>
+          <w:rFonts w:ascii="Times New Roman" w:eastAsia="Times New Roman" w:hAnsi="Times New Roman" w:cs="Times New Roman"/>
+          <w:sz w:val="24"/>
+          <w:szCs w:val="24"/>
+        </w:rPr>
+      </w:pPr>
+    </w:p>
+    <w:tbl>
+      <w:tblPr>
+        <w:tblStyle w:val="TableGrid"/>
+        <w:tblW w:w="9648" w:type="dxa"/>
+        <w:tblLook w:val="04A0" w:firstRow="1" w:lastRow="0" w:firstColumn="1" w:lastColumn="0" w:noHBand="0" w:noVBand="1"/>
+      </w:tblPr>
+      <w:tblGrid>
+        <w:gridCol w:w="1098"/>
+        <w:gridCol w:w="3150"/>
+        <w:gridCol w:w="1890"/>
+        <w:gridCol w:w="3510"/>
+      </w:tblGrid>
+      <w:tr>
+        <w:tc>
+          <w:tcPr>
+            <w:tcW w:w="1098" w:type="dxa"/>
+          </w:tcPr>
+          <w:p>
+            <w:pPr>
+              <w:jc w:val="center"/>
+              <w:rPr>
+                <w:rFonts w:ascii="Times New Roman" w:eastAsia="Times New Roman" w:hAnsi="Times New Roman" w:cs="Times New Roman"/>
+                <w:b/>
+                <w:sz w:val="28"/>
+                <w:szCs w:val="28"/>
+              </w:rPr>
+            </w:pPr>
+            <w:r>
+              <w:rPr>
+                <w:rFonts w:ascii="Times New Roman" w:eastAsia="Times New Roman" w:hAnsi="Times New Roman" w:cs="Times New Roman"/>
+                <w:b/>
+                <w:sz w:val="28"/>
+                <w:szCs w:val="28"/>
+              </w:rPr>
+              <w:t>Verb</w:t>
+            </w:r>
+          </w:p>
+        </w:tc>
+        <w:tc>
+          <w:tcPr>
+            <w:tcW w:w="3150" w:type="dxa"/>
+          </w:tcPr>
+          <w:p>
+            <w:pPr>
+              <w:jc w:val="center"/>
+              <w:rPr>
+                <w:rFonts w:ascii="Times New Roman" w:eastAsia="Times New Roman" w:hAnsi="Times New Roman" w:cs="Times New Roman"/>
+                <w:b/>
+                <w:sz w:val="28"/>
+                <w:szCs w:val="28"/>
+              </w:rPr>
+            </w:pPr>
+            <w:r>
+              <w:rPr>
+                <w:rFonts w:ascii="Times New Roman" w:eastAsia="Times New Roman" w:hAnsi="Times New Roman" w:cs="Times New Roman"/>
+                <w:b/>
+                <w:sz w:val="28"/>
+                <w:szCs w:val="28"/>
+              </w:rPr>
+              <w:t>Something</w:t>
+            </w:r>
+          </w:p>
+        </w:tc>
+        <w:tc>
+          <w:tcPr>
+            <w:tcW w:w="1890" w:type="dxa"/>
+          </w:tcPr>
+          <w:p>
+            <w:pPr>
+              <w:jc w:val="center"/>
+              <w:rPr>
+                <w:rFonts w:ascii="Times New Roman" w:eastAsia="Times New Roman" w:hAnsi="Times New Roman" w:cs="Times New Roman"/>
+                <w:b/>
+                <w:sz w:val="28"/>
+                <w:szCs w:val="28"/>
+              </w:rPr>
+            </w:pPr>
+            <w:r>
+              <w:rPr>
+                <w:rFonts w:ascii="Times New Roman" w:eastAsia="Times New Roman" w:hAnsi="Times New Roman" w:cs="Times New Roman"/>
+                <w:b/>
+                <w:sz w:val="28"/>
+                <w:szCs w:val="28"/>
+              </w:rPr>
+              <w:t>for/of/to/a(n)</w:t>
+            </w:r>
+          </w:p>
+        </w:tc>
+        <w:tc>
+          <w:tcPr>
+            <w:tcW w:w="3510" w:type="dxa"/>
+          </w:tcPr>
+          <w:p>
+            <w:pPr>
+              <w:jc w:val="center"/>
+              <w:rPr>
+                <w:rFonts w:ascii="Times New Roman" w:eastAsia="Times New Roman" w:hAnsi="Times New Roman" w:cs="Times New Roman"/>
+                <w:b/>
+                <w:sz w:val="28"/>
+                <w:szCs w:val="28"/>
+              </w:rPr>
+            </w:pPr>
+            <w:r>
+              <w:rPr>
+                <w:rFonts w:ascii="Times New Roman" w:eastAsia="Times New Roman" w:hAnsi="Times New Roman" w:cs="Times New Roman"/>
+                <w:b/>
+                <w:sz w:val="28"/>
+                <w:szCs w:val="28"/>
+              </w:rPr>
+              <w:t>Something Else</w:t>
+            </w:r>
           </w:p>
         </w:tc>
       </w:tr>
@@ -3136,6 +3235,84 @@
           </w:p>
         </w:tc>
       </w:tr>
+    </w:tbl>
+    <w:p>
+      <w:pPr>
+        <w:pStyle w:val="ListParagraph"/>
+        <w:spacing w:after="0" w:line="240" w:lineRule="auto"/>
+        <w:ind w:left="0"/>
+        <w:rPr>
+          <w:rFonts w:ascii="Times New Roman" w:eastAsia="Times New Roman" w:hAnsi="Times New Roman" w:cs="Times New Roman"/>
+          <w:sz w:val="24"/>
+          <w:szCs w:val="24"/>
+        </w:rPr>
+      </w:pPr>
+    </w:p>
+    <w:p>
+      <w:pPr>
+        <w:rPr>
+          <w:rFonts w:ascii="Times New Roman" w:eastAsia="Times New Roman" w:hAnsi="Times New Roman" w:cs="Times New Roman"/>
+          <w:sz w:val="24"/>
+          <w:szCs w:val="24"/>
+        </w:rPr>
+      </w:pPr>
+      <w:r>
+        <w:rPr>
+          <w:rFonts w:ascii="Times New Roman" w:eastAsia="Times New Roman" w:hAnsi="Times New Roman" w:cs="Times New Roman"/>
+          <w:sz w:val="24"/>
+          <w:szCs w:val="24"/>
+        </w:rPr>
+        <w:br w:type="page"/>
+      </w:r>
+    </w:p>
+    <w:p>
+      <w:pPr>
+        <w:pStyle w:val="ListParagraph"/>
+        <w:numPr>
+          <w:ilvl w:val="1"/>
+          <w:numId w:val="2"/>
+        </w:numPr>
+        <w:spacing w:after="0" w:line="240" w:lineRule="auto"/>
+        <w:rPr>
+          <w:rFonts w:ascii="Times New Roman" w:eastAsia="Times New Roman" w:hAnsi="Times New Roman" w:cs="Times New Roman"/>
+          <w:b/>
+          <w:sz w:val="24"/>
+          <w:szCs w:val="24"/>
+        </w:rPr>
+      </w:pPr>
+      <w:r>
+        <w:rPr>
+          <w:rFonts w:ascii="Times New Roman" w:eastAsia="Times New Roman" w:hAnsi="Times New Roman" w:cs="Times New Roman"/>
+          <w:b/>
+          <w:sz w:val="24"/>
+          <w:szCs w:val="24"/>
+        </w:rPr>
+        <w:lastRenderedPageBreak/>
+        <w:t xml:space="preserve"> GUI frames created</w:t>
+      </w:r>
+    </w:p>
+    <w:p>
+      <w:pPr>
+        <w:spacing w:after="0" w:line="240" w:lineRule="auto"/>
+        <w:rPr>
+          <w:rFonts w:ascii="Times New Roman" w:eastAsia="Times New Roman" w:hAnsi="Times New Roman" w:cs="Times New Roman"/>
+          <w:sz w:val="24"/>
+          <w:szCs w:val="24"/>
+        </w:rPr>
+      </w:pPr>
+    </w:p>
+    <w:tbl>
+      <w:tblPr>
+        <w:tblStyle w:val="TableGrid"/>
+        <w:tblW w:w="9648" w:type="dxa"/>
+        <w:tblLook w:val="04A0" w:firstRow="1" w:lastRow="0" w:firstColumn="1" w:lastColumn="0" w:noHBand="0" w:noVBand="1"/>
+      </w:tblPr>
+      <w:tblGrid>
+        <w:gridCol w:w="1098"/>
+        <w:gridCol w:w="3150"/>
+        <w:gridCol w:w="1890"/>
+        <w:gridCol w:w="3510"/>
+      </w:tblGrid>
       <w:tr>
         <w:tc>
           <w:tcPr>
@@ -3143,12 +3320,23 @@
           </w:tcPr>
           <w:p>
             <w:pPr>
-              <w:rPr>
-                <w:rFonts w:ascii="Times New Roman" w:eastAsia="Times New Roman" w:hAnsi="Times New Roman" w:cs="Times New Roman"/>
-                <w:sz w:val="24"/>
-                <w:szCs w:val="24"/>
-              </w:rPr>
-            </w:pPr>
+              <w:jc w:val="center"/>
+              <w:rPr>
+                <w:rFonts w:ascii="Times New Roman" w:eastAsia="Times New Roman" w:hAnsi="Times New Roman" w:cs="Times New Roman"/>
+                <w:b/>
+                <w:sz w:val="28"/>
+                <w:szCs w:val="28"/>
+              </w:rPr>
+            </w:pPr>
+            <w:r>
+              <w:rPr>
+                <w:rFonts w:ascii="Times New Roman" w:eastAsia="Times New Roman" w:hAnsi="Times New Roman" w:cs="Times New Roman"/>
+                <w:b/>
+                <w:sz w:val="28"/>
+                <w:szCs w:val="28"/>
+              </w:rPr>
+              <w:t>Verb</w:t>
+            </w:r>
           </w:p>
         </w:tc>
         <w:tc>
@@ -3157,12 +3345,23 @@
           </w:tcPr>
           <w:p>
             <w:pPr>
-              <w:rPr>
-                <w:rFonts w:ascii="Times New Roman" w:eastAsia="Times New Roman" w:hAnsi="Times New Roman" w:cs="Times New Roman"/>
-                <w:sz w:val="24"/>
-                <w:szCs w:val="24"/>
-              </w:rPr>
-            </w:pPr>
+              <w:jc w:val="center"/>
+              <w:rPr>
+                <w:rFonts w:ascii="Times New Roman" w:eastAsia="Times New Roman" w:hAnsi="Times New Roman" w:cs="Times New Roman"/>
+                <w:b/>
+                <w:sz w:val="28"/>
+                <w:szCs w:val="28"/>
+              </w:rPr>
+            </w:pPr>
+            <w:r>
+              <w:rPr>
+                <w:rFonts w:ascii="Times New Roman" w:eastAsia="Times New Roman" w:hAnsi="Times New Roman" w:cs="Times New Roman"/>
+                <w:b/>
+                <w:sz w:val="28"/>
+                <w:szCs w:val="28"/>
+              </w:rPr>
+              <w:t>Something</w:t>
+            </w:r>
           </w:p>
         </w:tc>
         <w:tc>
@@ -3171,12 +3370,23 @@
           </w:tcPr>
           <w:p>
             <w:pPr>
-              <w:rPr>
-                <w:rFonts w:ascii="Times New Roman" w:eastAsia="Times New Roman" w:hAnsi="Times New Roman" w:cs="Times New Roman"/>
-                <w:sz w:val="24"/>
-                <w:szCs w:val="24"/>
-              </w:rPr>
-            </w:pPr>
+              <w:jc w:val="center"/>
+              <w:rPr>
+                <w:rFonts w:ascii="Times New Roman" w:eastAsia="Times New Roman" w:hAnsi="Times New Roman" w:cs="Times New Roman"/>
+                <w:b/>
+                <w:sz w:val="28"/>
+                <w:szCs w:val="28"/>
+              </w:rPr>
+            </w:pPr>
+            <w:r>
+              <w:rPr>
+                <w:rFonts w:ascii="Times New Roman" w:eastAsia="Times New Roman" w:hAnsi="Times New Roman" w:cs="Times New Roman"/>
+                <w:b/>
+                <w:sz w:val="28"/>
+                <w:szCs w:val="28"/>
+              </w:rPr>
+              <w:t>for/of/to/a(n)</w:t>
+            </w:r>
           </w:p>
         </w:tc>
         <w:tc>
@@ -3185,12 +3395,23 @@
           </w:tcPr>
           <w:p>
             <w:pPr>
-              <w:rPr>
-                <w:rFonts w:ascii="Times New Roman" w:eastAsia="Times New Roman" w:hAnsi="Times New Roman" w:cs="Times New Roman"/>
-                <w:sz w:val="24"/>
-                <w:szCs w:val="24"/>
-              </w:rPr>
-            </w:pPr>
+              <w:jc w:val="center"/>
+              <w:rPr>
+                <w:rFonts w:ascii="Times New Roman" w:eastAsia="Times New Roman" w:hAnsi="Times New Roman" w:cs="Times New Roman"/>
+                <w:b/>
+                <w:sz w:val="28"/>
+                <w:szCs w:val="28"/>
+              </w:rPr>
+            </w:pPr>
+            <w:r>
+              <w:rPr>
+                <w:rFonts w:ascii="Times New Roman" w:eastAsia="Times New Roman" w:hAnsi="Times New Roman" w:cs="Times New Roman"/>
+                <w:b/>
+                <w:sz w:val="28"/>
+                <w:szCs w:val="28"/>
+              </w:rPr>
+              <w:t>Something Else</w:t>
+            </w:r>
           </w:p>
         </w:tc>
       </w:tr>
@@ -3207,6 +3428,14 @@
                 <w:szCs w:val="24"/>
               </w:rPr>
             </w:pPr>
+            <w:r>
+              <w:rPr>
+                <w:rFonts w:ascii="Times New Roman" w:eastAsia="Times New Roman" w:hAnsi="Times New Roman" w:cs="Times New Roman"/>
+                <w:sz w:val="24"/>
+                <w:szCs w:val="24"/>
+              </w:rPr>
+              <w:t>Create</w:t>
+            </w:r>
           </w:p>
         </w:tc>
         <w:tc>
@@ -3221,6 +3450,14 @@
                 <w:szCs w:val="24"/>
               </w:rPr>
             </w:pPr>
+            <w:r>
+              <w:rPr>
+                <w:rFonts w:ascii="Times New Roman" w:eastAsia="Times New Roman" w:hAnsi="Times New Roman" w:cs="Times New Roman"/>
+                <w:sz w:val="24"/>
+                <w:szCs w:val="24"/>
+              </w:rPr>
+              <w:t>patient information frame</w:t>
+            </w:r>
           </w:p>
         </w:tc>
         <w:tc>
@@ -3235,6 +3472,14 @@
                 <w:szCs w:val="24"/>
               </w:rPr>
             </w:pPr>
+            <w:r>
+              <w:rPr>
+                <w:rFonts w:ascii="Times New Roman" w:eastAsia="Times New Roman" w:hAnsi="Times New Roman" w:cs="Times New Roman"/>
+                <w:sz w:val="24"/>
+                <w:szCs w:val="24"/>
+              </w:rPr>
+              <w:t>for</w:t>
+            </w:r>
           </w:p>
         </w:tc>
         <w:tc>
@@ -3249,6 +3494,14 @@
                 <w:szCs w:val="24"/>
               </w:rPr>
             </w:pPr>
+            <w:r>
+              <w:rPr>
+                <w:rFonts w:ascii="Times New Roman" w:eastAsia="Times New Roman" w:hAnsi="Times New Roman" w:cs="Times New Roman"/>
+                <w:sz w:val="24"/>
+                <w:szCs w:val="24"/>
+              </w:rPr>
+              <w:t>displaying patient information</w:t>
+            </w:r>
           </w:p>
         </w:tc>
       </w:tr>
@@ -3265,6 +3518,14 @@
                 <w:szCs w:val="24"/>
               </w:rPr>
             </w:pPr>
+            <w:r>
+              <w:rPr>
+                <w:rFonts w:ascii="Times New Roman" w:eastAsia="Times New Roman" w:hAnsi="Times New Roman" w:cs="Times New Roman"/>
+                <w:sz w:val="24"/>
+                <w:szCs w:val="24"/>
+              </w:rPr>
+              <w:t>Create</w:t>
+            </w:r>
           </w:p>
         </w:tc>
         <w:tc>
@@ -3279,6 +3540,14 @@
                 <w:szCs w:val="24"/>
               </w:rPr>
             </w:pPr>
+            <w:r>
+              <w:rPr>
+                <w:rFonts w:ascii="Times New Roman" w:eastAsia="Times New Roman" w:hAnsi="Times New Roman" w:cs="Times New Roman"/>
+                <w:sz w:val="24"/>
+                <w:szCs w:val="24"/>
+              </w:rPr>
+              <w:t>visitor information frame</w:t>
+            </w:r>
           </w:p>
         </w:tc>
         <w:tc>
@@ -3293,6 +3562,14 @@
                 <w:szCs w:val="24"/>
               </w:rPr>
             </w:pPr>
+            <w:r>
+              <w:rPr>
+                <w:rFonts w:ascii="Times New Roman" w:eastAsia="Times New Roman" w:hAnsi="Times New Roman" w:cs="Times New Roman"/>
+                <w:sz w:val="24"/>
+                <w:szCs w:val="24"/>
+              </w:rPr>
+              <w:t>for</w:t>
+            </w:r>
           </w:p>
         </w:tc>
         <w:tc>
@@ -3307,37 +3584,1122 @@
                 <w:szCs w:val="24"/>
               </w:rPr>
             </w:pPr>
+            <w:r>
+              <w:rPr>
+                <w:rFonts w:ascii="Times New Roman" w:eastAsia="Times New Roman" w:hAnsi="Times New Roman" w:cs="Times New Roman"/>
+                <w:sz w:val="24"/>
+                <w:szCs w:val="24"/>
+              </w:rPr>
+              <w:t>displaying visitor information</w:t>
+            </w:r>
+          </w:p>
+        </w:tc>
+      </w:tr>
+      <w:tr>
+        <w:tc>
+          <w:tcPr>
+            <w:tcW w:w="1098" w:type="dxa"/>
+          </w:tcPr>
+          <w:p>
+            <w:pPr>
+              <w:rPr>
+                <w:rFonts w:ascii="Times New Roman" w:eastAsia="Times New Roman" w:hAnsi="Times New Roman" w:cs="Times New Roman"/>
+                <w:sz w:val="24"/>
+                <w:szCs w:val="24"/>
+              </w:rPr>
+            </w:pPr>
+            <w:r>
+              <w:rPr>
+                <w:rFonts w:ascii="Times New Roman" w:eastAsia="Times New Roman" w:hAnsi="Times New Roman" w:cs="Times New Roman"/>
+                <w:sz w:val="24"/>
+                <w:szCs w:val="24"/>
+              </w:rPr>
+              <w:t>Create</w:t>
+            </w:r>
+          </w:p>
+        </w:tc>
+        <w:tc>
+          <w:tcPr>
+            <w:tcW w:w="3150" w:type="dxa"/>
+          </w:tcPr>
+          <w:p>
+            <w:pPr>
+              <w:rPr>
+                <w:rFonts w:ascii="Times New Roman" w:eastAsia="Times New Roman" w:hAnsi="Times New Roman" w:cs="Times New Roman"/>
+                <w:sz w:val="24"/>
+                <w:szCs w:val="24"/>
+              </w:rPr>
+            </w:pPr>
+            <w:r>
+              <w:rPr>
+                <w:rFonts w:ascii="Times New Roman" w:eastAsia="Times New Roman" w:hAnsi="Times New Roman" w:cs="Times New Roman"/>
+                <w:sz w:val="24"/>
+                <w:szCs w:val="24"/>
+              </w:rPr>
+              <w:t>admittance information frame</w:t>
+            </w:r>
+          </w:p>
+        </w:tc>
+        <w:tc>
+          <w:tcPr>
+            <w:tcW w:w="1890" w:type="dxa"/>
+          </w:tcPr>
+          <w:p>
+            <w:pPr>
+              <w:rPr>
+                <w:rFonts w:ascii="Times New Roman" w:eastAsia="Times New Roman" w:hAnsi="Times New Roman" w:cs="Times New Roman"/>
+                <w:sz w:val="24"/>
+                <w:szCs w:val="24"/>
+              </w:rPr>
+            </w:pPr>
+            <w:r>
+              <w:rPr>
+                <w:rFonts w:ascii="Times New Roman" w:eastAsia="Times New Roman" w:hAnsi="Times New Roman" w:cs="Times New Roman"/>
+                <w:sz w:val="24"/>
+                <w:szCs w:val="24"/>
+              </w:rPr>
+              <w:t>for</w:t>
+            </w:r>
+          </w:p>
+        </w:tc>
+        <w:tc>
+          <w:tcPr>
+            <w:tcW w:w="3510" w:type="dxa"/>
+          </w:tcPr>
+          <w:p>
+            <w:pPr>
+              <w:rPr>
+                <w:rFonts w:ascii="Times New Roman" w:eastAsia="Times New Roman" w:hAnsi="Times New Roman" w:cs="Times New Roman"/>
+                <w:sz w:val="24"/>
+                <w:szCs w:val="24"/>
+              </w:rPr>
+            </w:pPr>
+            <w:r>
+              <w:rPr>
+                <w:rFonts w:ascii="Times New Roman" w:eastAsia="Times New Roman" w:hAnsi="Times New Roman" w:cs="Times New Roman"/>
+                <w:sz w:val="24"/>
+                <w:szCs w:val="24"/>
+              </w:rPr>
+              <w:t>displaying admittance information</w:t>
+            </w:r>
+          </w:p>
+        </w:tc>
+      </w:tr>
+      <w:tr>
+        <w:tc>
+          <w:tcPr>
+            <w:tcW w:w="1098" w:type="dxa"/>
+          </w:tcPr>
+          <w:p>
+            <w:pPr>
+              <w:rPr>
+                <w:rFonts w:ascii="Times New Roman" w:eastAsia="Times New Roman" w:hAnsi="Times New Roman" w:cs="Times New Roman"/>
+                <w:sz w:val="24"/>
+                <w:szCs w:val="24"/>
+              </w:rPr>
+            </w:pPr>
+            <w:r>
+              <w:rPr>
+                <w:rFonts w:ascii="Times New Roman" w:eastAsia="Times New Roman" w:hAnsi="Times New Roman" w:cs="Times New Roman"/>
+                <w:sz w:val="24"/>
+                <w:szCs w:val="24"/>
+              </w:rPr>
+              <w:t>Create</w:t>
+            </w:r>
+          </w:p>
+        </w:tc>
+        <w:tc>
+          <w:tcPr>
+            <w:tcW w:w="3150" w:type="dxa"/>
+          </w:tcPr>
+          <w:p>
+            <w:pPr>
+              <w:rPr>
+                <w:rFonts w:ascii="Times New Roman" w:eastAsia="Times New Roman" w:hAnsi="Times New Roman" w:cs="Times New Roman"/>
+                <w:sz w:val="24"/>
+                <w:szCs w:val="24"/>
+              </w:rPr>
+            </w:pPr>
+            <w:r>
+              <w:rPr>
+                <w:rFonts w:ascii="Times New Roman" w:eastAsia="Times New Roman" w:hAnsi="Times New Roman" w:cs="Times New Roman"/>
+                <w:sz w:val="24"/>
+                <w:szCs w:val="24"/>
+              </w:rPr>
+              <w:t>insurance information frame</w:t>
+            </w:r>
+          </w:p>
+        </w:tc>
+        <w:tc>
+          <w:tcPr>
+            <w:tcW w:w="1890" w:type="dxa"/>
+          </w:tcPr>
+          <w:p>
+            <w:pPr>
+              <w:rPr>
+                <w:rFonts w:ascii="Times New Roman" w:eastAsia="Times New Roman" w:hAnsi="Times New Roman" w:cs="Times New Roman"/>
+                <w:sz w:val="24"/>
+                <w:szCs w:val="24"/>
+              </w:rPr>
+            </w:pPr>
+            <w:r>
+              <w:rPr>
+                <w:rFonts w:ascii="Times New Roman" w:eastAsia="Times New Roman" w:hAnsi="Times New Roman" w:cs="Times New Roman"/>
+                <w:sz w:val="24"/>
+                <w:szCs w:val="24"/>
+              </w:rPr>
+              <w:t>F</w:t>
+            </w:r>
+            <w:r>
+              <w:rPr>
+                <w:rFonts w:ascii="Times New Roman" w:eastAsia="Times New Roman" w:hAnsi="Times New Roman" w:cs="Times New Roman"/>
+                <w:sz w:val="24"/>
+                <w:szCs w:val="24"/>
+              </w:rPr>
+              <w:t>or</w:t>
+            </w:r>
+          </w:p>
+        </w:tc>
+        <w:tc>
+          <w:tcPr>
+            <w:tcW w:w="3510" w:type="dxa"/>
+          </w:tcPr>
+          <w:p>
+            <w:pPr>
+              <w:rPr>
+                <w:rFonts w:ascii="Times New Roman" w:eastAsia="Times New Roman" w:hAnsi="Times New Roman" w:cs="Times New Roman"/>
+                <w:sz w:val="24"/>
+                <w:szCs w:val="24"/>
+              </w:rPr>
+            </w:pPr>
+            <w:r>
+              <w:rPr>
+                <w:rFonts w:ascii="Times New Roman" w:eastAsia="Times New Roman" w:hAnsi="Times New Roman" w:cs="Times New Roman"/>
+                <w:sz w:val="24"/>
+                <w:szCs w:val="24"/>
+              </w:rPr>
+              <w:t>displaying patient insurance information</w:t>
+            </w:r>
+          </w:p>
+        </w:tc>
+      </w:tr>
+      <w:tr>
+        <w:tc>
+          <w:tcPr>
+            <w:tcW w:w="1098" w:type="dxa"/>
+          </w:tcPr>
+          <w:p>
+            <w:pPr>
+              <w:rPr>
+                <w:rFonts w:ascii="Times New Roman" w:eastAsia="Times New Roman" w:hAnsi="Times New Roman" w:cs="Times New Roman"/>
+                <w:sz w:val="24"/>
+                <w:szCs w:val="24"/>
+              </w:rPr>
+            </w:pPr>
+            <w:r>
+              <w:rPr>
+                <w:rFonts w:ascii="Times New Roman" w:eastAsia="Times New Roman" w:hAnsi="Times New Roman" w:cs="Times New Roman"/>
+                <w:sz w:val="24"/>
+                <w:szCs w:val="24"/>
+              </w:rPr>
+              <w:t>Create</w:t>
+            </w:r>
+          </w:p>
+        </w:tc>
+        <w:tc>
+          <w:tcPr>
+            <w:tcW w:w="3150" w:type="dxa"/>
+          </w:tcPr>
+          <w:p>
+            <w:pPr>
+              <w:rPr>
+                <w:rFonts w:ascii="Times New Roman" w:eastAsia="Times New Roman" w:hAnsi="Times New Roman" w:cs="Times New Roman"/>
+                <w:sz w:val="24"/>
+                <w:szCs w:val="24"/>
+              </w:rPr>
+            </w:pPr>
+            <w:r>
+              <w:rPr>
+                <w:rFonts w:ascii="Times New Roman" w:eastAsia="Times New Roman" w:hAnsi="Times New Roman" w:cs="Times New Roman"/>
+                <w:sz w:val="24"/>
+                <w:szCs w:val="24"/>
+              </w:rPr>
+              <w:t>billing insurance frame</w:t>
+            </w:r>
+          </w:p>
+        </w:tc>
+        <w:tc>
+          <w:tcPr>
+            <w:tcW w:w="1890" w:type="dxa"/>
+          </w:tcPr>
+          <w:p>
+            <w:pPr>
+              <w:rPr>
+                <w:rFonts w:ascii="Times New Roman" w:eastAsia="Times New Roman" w:hAnsi="Times New Roman" w:cs="Times New Roman"/>
+                <w:sz w:val="24"/>
+                <w:szCs w:val="24"/>
+              </w:rPr>
+            </w:pPr>
+            <w:r>
+              <w:rPr>
+                <w:rFonts w:ascii="Times New Roman" w:eastAsia="Times New Roman" w:hAnsi="Times New Roman" w:cs="Times New Roman"/>
+                <w:sz w:val="24"/>
+                <w:szCs w:val="24"/>
+              </w:rPr>
+              <w:t>for</w:t>
+            </w:r>
+          </w:p>
+        </w:tc>
+        <w:tc>
+          <w:tcPr>
+            <w:tcW w:w="3510" w:type="dxa"/>
+          </w:tcPr>
+          <w:p>
+            <w:pPr>
+              <w:rPr>
+                <w:rFonts w:ascii="Times New Roman" w:eastAsia="Times New Roman" w:hAnsi="Times New Roman" w:cs="Times New Roman"/>
+                <w:sz w:val="24"/>
+                <w:szCs w:val="24"/>
+              </w:rPr>
+            </w:pPr>
+            <w:r>
+              <w:rPr>
+                <w:rFonts w:ascii="Times New Roman" w:eastAsia="Times New Roman" w:hAnsi="Times New Roman" w:cs="Times New Roman"/>
+                <w:sz w:val="24"/>
+                <w:szCs w:val="24"/>
+              </w:rPr>
+              <w:t>displaying patient billing information</w:t>
+            </w:r>
+          </w:p>
+        </w:tc>
+      </w:tr>
+      <w:tr>
+        <w:tc>
+          <w:tcPr>
+            <w:tcW w:w="1098" w:type="dxa"/>
+          </w:tcPr>
+          <w:p>
+            <w:pPr>
+              <w:rPr>
+                <w:rFonts w:ascii="Times New Roman" w:eastAsia="Times New Roman" w:hAnsi="Times New Roman" w:cs="Times New Roman"/>
+                <w:sz w:val="24"/>
+                <w:szCs w:val="24"/>
+              </w:rPr>
+            </w:pPr>
+            <w:r>
+              <w:rPr>
+                <w:rFonts w:ascii="Times New Roman" w:eastAsia="Times New Roman" w:hAnsi="Times New Roman" w:cs="Times New Roman"/>
+                <w:sz w:val="24"/>
+                <w:szCs w:val="24"/>
+              </w:rPr>
+              <w:t>Create</w:t>
+            </w:r>
+          </w:p>
+        </w:tc>
+        <w:tc>
+          <w:tcPr>
+            <w:tcW w:w="3150" w:type="dxa"/>
+          </w:tcPr>
+          <w:p>
+            <w:pPr>
+              <w:rPr>
+                <w:rFonts w:ascii="Times New Roman" w:eastAsia="Times New Roman" w:hAnsi="Times New Roman" w:cs="Times New Roman"/>
+                <w:sz w:val="24"/>
+                <w:szCs w:val="24"/>
+              </w:rPr>
+            </w:pPr>
+            <w:r>
+              <w:rPr>
+                <w:rFonts w:ascii="Times New Roman" w:eastAsia="Times New Roman" w:hAnsi="Times New Roman" w:cs="Times New Roman"/>
+                <w:sz w:val="24"/>
+                <w:szCs w:val="24"/>
+              </w:rPr>
+              <w:t>scheduled procedures frame</w:t>
+            </w:r>
+          </w:p>
+        </w:tc>
+        <w:tc>
+          <w:tcPr>
+            <w:tcW w:w="1890" w:type="dxa"/>
+          </w:tcPr>
+          <w:p>
+            <w:pPr>
+              <w:rPr>
+                <w:rFonts w:ascii="Times New Roman" w:eastAsia="Times New Roman" w:hAnsi="Times New Roman" w:cs="Times New Roman"/>
+                <w:sz w:val="24"/>
+                <w:szCs w:val="24"/>
+              </w:rPr>
+            </w:pPr>
+            <w:r>
+              <w:rPr>
+                <w:rFonts w:ascii="Times New Roman" w:eastAsia="Times New Roman" w:hAnsi="Times New Roman" w:cs="Times New Roman"/>
+                <w:sz w:val="24"/>
+                <w:szCs w:val="24"/>
+              </w:rPr>
+              <w:t>for</w:t>
+            </w:r>
+          </w:p>
+        </w:tc>
+        <w:tc>
+          <w:tcPr>
+            <w:tcW w:w="3510" w:type="dxa"/>
+          </w:tcPr>
+          <w:p>
+            <w:pPr>
+              <w:rPr>
+                <w:rFonts w:ascii="Times New Roman" w:eastAsia="Times New Roman" w:hAnsi="Times New Roman" w:cs="Times New Roman"/>
+                <w:sz w:val="24"/>
+                <w:szCs w:val="24"/>
+              </w:rPr>
+            </w:pPr>
+            <w:r>
+              <w:rPr>
+                <w:rFonts w:ascii="Times New Roman" w:eastAsia="Times New Roman" w:hAnsi="Times New Roman" w:cs="Times New Roman"/>
+                <w:sz w:val="24"/>
+                <w:szCs w:val="24"/>
+              </w:rPr>
+              <w:t>scheduling patient procedures</w:t>
+            </w:r>
+          </w:p>
+        </w:tc>
+      </w:tr>
+      <w:tr>
+        <w:tc>
+          <w:tcPr>
+            <w:tcW w:w="1098" w:type="dxa"/>
+          </w:tcPr>
+          <w:p>
+            <w:pPr>
+              <w:rPr>
+                <w:rFonts w:ascii="Times New Roman" w:eastAsia="Times New Roman" w:hAnsi="Times New Roman" w:cs="Times New Roman"/>
+                <w:sz w:val="24"/>
+                <w:szCs w:val="24"/>
+              </w:rPr>
+            </w:pPr>
+            <w:r>
+              <w:rPr>
+                <w:rFonts w:ascii="Times New Roman" w:eastAsia="Times New Roman" w:hAnsi="Times New Roman" w:cs="Times New Roman"/>
+                <w:sz w:val="24"/>
+                <w:szCs w:val="24"/>
+              </w:rPr>
+              <w:t>Create</w:t>
+            </w:r>
+          </w:p>
+        </w:tc>
+        <w:tc>
+          <w:tcPr>
+            <w:tcW w:w="3150" w:type="dxa"/>
+          </w:tcPr>
+          <w:p>
+            <w:pPr>
+              <w:rPr>
+                <w:rFonts w:ascii="Times New Roman" w:eastAsia="Times New Roman" w:hAnsi="Times New Roman" w:cs="Times New Roman"/>
+                <w:sz w:val="24"/>
+                <w:szCs w:val="24"/>
+              </w:rPr>
+            </w:pPr>
+            <w:r>
+              <w:rPr>
+                <w:rFonts w:ascii="Times New Roman" w:eastAsia="Times New Roman" w:hAnsi="Times New Roman" w:cs="Times New Roman"/>
+                <w:sz w:val="24"/>
+                <w:szCs w:val="24"/>
+              </w:rPr>
+              <w:t>doctor’s notes frame</w:t>
+            </w:r>
+          </w:p>
+        </w:tc>
+        <w:tc>
+          <w:tcPr>
+            <w:tcW w:w="1890" w:type="dxa"/>
+          </w:tcPr>
+          <w:p>
+            <w:pPr>
+              <w:rPr>
+                <w:rFonts w:ascii="Times New Roman" w:eastAsia="Times New Roman" w:hAnsi="Times New Roman" w:cs="Times New Roman"/>
+                <w:sz w:val="24"/>
+                <w:szCs w:val="24"/>
+              </w:rPr>
+            </w:pPr>
+            <w:r>
+              <w:rPr>
+                <w:rFonts w:ascii="Times New Roman" w:eastAsia="Times New Roman" w:hAnsi="Times New Roman" w:cs="Times New Roman"/>
+                <w:sz w:val="24"/>
+                <w:szCs w:val="24"/>
+              </w:rPr>
+              <w:t>for</w:t>
+            </w:r>
+          </w:p>
+        </w:tc>
+        <w:tc>
+          <w:tcPr>
+            <w:tcW w:w="3510" w:type="dxa"/>
+          </w:tcPr>
+          <w:p>
+            <w:pPr>
+              <w:rPr>
+                <w:rFonts w:ascii="Times New Roman" w:eastAsia="Times New Roman" w:hAnsi="Times New Roman" w:cs="Times New Roman"/>
+                <w:sz w:val="24"/>
+                <w:szCs w:val="24"/>
+              </w:rPr>
+            </w:pPr>
+            <w:r>
+              <w:rPr>
+                <w:rFonts w:ascii="Times New Roman" w:eastAsia="Times New Roman" w:hAnsi="Times New Roman" w:cs="Times New Roman"/>
+                <w:sz w:val="24"/>
+                <w:szCs w:val="24"/>
+              </w:rPr>
+              <w:t>displaying doctor’s notes</w:t>
+            </w:r>
+          </w:p>
+        </w:tc>
+      </w:tr>
+      <w:tr>
+        <w:tc>
+          <w:tcPr>
+            <w:tcW w:w="1098" w:type="dxa"/>
+          </w:tcPr>
+          <w:p>
+            <w:pPr>
+              <w:rPr>
+                <w:rFonts w:ascii="Times New Roman" w:eastAsia="Times New Roman" w:hAnsi="Times New Roman" w:cs="Times New Roman"/>
+                <w:sz w:val="24"/>
+                <w:szCs w:val="24"/>
+              </w:rPr>
+            </w:pPr>
+            <w:r>
+              <w:rPr>
+                <w:rFonts w:ascii="Times New Roman" w:eastAsia="Times New Roman" w:hAnsi="Times New Roman" w:cs="Times New Roman"/>
+                <w:sz w:val="24"/>
+                <w:szCs w:val="24"/>
+              </w:rPr>
+              <w:t>Create</w:t>
+            </w:r>
+          </w:p>
+        </w:tc>
+        <w:tc>
+          <w:tcPr>
+            <w:tcW w:w="3150" w:type="dxa"/>
+          </w:tcPr>
+          <w:p>
+            <w:pPr>
+              <w:rPr>
+                <w:rFonts w:ascii="Times New Roman" w:eastAsia="Times New Roman" w:hAnsi="Times New Roman" w:cs="Times New Roman"/>
+                <w:sz w:val="24"/>
+                <w:szCs w:val="24"/>
+              </w:rPr>
+            </w:pPr>
+            <w:r>
+              <w:rPr>
+                <w:rFonts w:ascii="Times New Roman" w:eastAsia="Times New Roman" w:hAnsi="Times New Roman" w:cs="Times New Roman"/>
+                <w:sz w:val="24"/>
+                <w:szCs w:val="24"/>
+              </w:rPr>
+              <w:t>nurse’s notes frame</w:t>
+            </w:r>
+          </w:p>
+        </w:tc>
+        <w:tc>
+          <w:tcPr>
+            <w:tcW w:w="1890" w:type="dxa"/>
+          </w:tcPr>
+          <w:p>
+            <w:pPr>
+              <w:rPr>
+                <w:rFonts w:ascii="Times New Roman" w:eastAsia="Times New Roman" w:hAnsi="Times New Roman" w:cs="Times New Roman"/>
+                <w:sz w:val="24"/>
+                <w:szCs w:val="24"/>
+              </w:rPr>
+            </w:pPr>
+            <w:r>
+              <w:rPr>
+                <w:rFonts w:ascii="Times New Roman" w:eastAsia="Times New Roman" w:hAnsi="Times New Roman" w:cs="Times New Roman"/>
+                <w:sz w:val="24"/>
+                <w:szCs w:val="24"/>
+              </w:rPr>
+              <w:t>for</w:t>
+            </w:r>
+          </w:p>
+        </w:tc>
+        <w:tc>
+          <w:tcPr>
+            <w:tcW w:w="3510" w:type="dxa"/>
+          </w:tcPr>
+          <w:p>
+            <w:pPr>
+              <w:rPr>
+                <w:rFonts w:ascii="Times New Roman" w:eastAsia="Times New Roman" w:hAnsi="Times New Roman" w:cs="Times New Roman"/>
+                <w:sz w:val="24"/>
+                <w:szCs w:val="24"/>
+              </w:rPr>
+            </w:pPr>
+            <w:r>
+              <w:rPr>
+                <w:rFonts w:ascii="Times New Roman" w:eastAsia="Times New Roman" w:hAnsi="Times New Roman" w:cs="Times New Roman"/>
+                <w:sz w:val="24"/>
+                <w:szCs w:val="24"/>
+              </w:rPr>
+              <w:t>displaying nurse’s notes</w:t>
+            </w:r>
+          </w:p>
+        </w:tc>
+      </w:tr>
+      <w:tr>
+        <w:tc>
+          <w:tcPr>
+            <w:tcW w:w="1098" w:type="dxa"/>
+          </w:tcPr>
+          <w:p>
+            <w:pPr>
+              <w:rPr>
+                <w:rFonts w:ascii="Times New Roman" w:eastAsia="Times New Roman" w:hAnsi="Times New Roman" w:cs="Times New Roman"/>
+                <w:sz w:val="24"/>
+                <w:szCs w:val="24"/>
+              </w:rPr>
+            </w:pPr>
+            <w:r>
+              <w:rPr>
+                <w:rFonts w:ascii="Times New Roman" w:eastAsia="Times New Roman" w:hAnsi="Times New Roman" w:cs="Times New Roman"/>
+                <w:sz w:val="24"/>
+                <w:szCs w:val="24"/>
+              </w:rPr>
+              <w:t>Create</w:t>
+            </w:r>
+          </w:p>
+        </w:tc>
+        <w:tc>
+          <w:tcPr>
+            <w:tcW w:w="3150" w:type="dxa"/>
+          </w:tcPr>
+          <w:p>
+            <w:pPr>
+              <w:rPr>
+                <w:rFonts w:ascii="Times New Roman" w:eastAsia="Times New Roman" w:hAnsi="Times New Roman" w:cs="Times New Roman"/>
+                <w:sz w:val="24"/>
+                <w:szCs w:val="24"/>
+              </w:rPr>
+            </w:pPr>
+            <w:r>
+              <w:rPr>
+                <w:rFonts w:ascii="Times New Roman" w:eastAsia="Times New Roman" w:hAnsi="Times New Roman" w:cs="Times New Roman"/>
+                <w:sz w:val="24"/>
+                <w:szCs w:val="24"/>
+              </w:rPr>
+              <w:t>volunteer frame</w:t>
+            </w:r>
+          </w:p>
+        </w:tc>
+        <w:tc>
+          <w:tcPr>
+            <w:tcW w:w="1890" w:type="dxa"/>
+          </w:tcPr>
+          <w:p>
+            <w:pPr>
+              <w:rPr>
+                <w:rFonts w:ascii="Times New Roman" w:eastAsia="Times New Roman" w:hAnsi="Times New Roman" w:cs="Times New Roman"/>
+                <w:sz w:val="24"/>
+                <w:szCs w:val="24"/>
+              </w:rPr>
+            </w:pPr>
+            <w:r>
+              <w:rPr>
+                <w:rFonts w:ascii="Times New Roman" w:eastAsia="Times New Roman" w:hAnsi="Times New Roman" w:cs="Times New Roman"/>
+                <w:sz w:val="24"/>
+                <w:szCs w:val="24"/>
+              </w:rPr>
+              <w:t>for</w:t>
+            </w:r>
+          </w:p>
+        </w:tc>
+        <w:tc>
+          <w:tcPr>
+            <w:tcW w:w="3510" w:type="dxa"/>
+          </w:tcPr>
+          <w:p>
+            <w:pPr>
+              <w:rPr>
+                <w:rFonts w:ascii="Times New Roman" w:eastAsia="Times New Roman" w:hAnsi="Times New Roman" w:cs="Times New Roman"/>
+                <w:sz w:val="24"/>
+                <w:szCs w:val="24"/>
+              </w:rPr>
+            </w:pPr>
+            <w:r>
+              <w:rPr>
+                <w:rFonts w:ascii="Times New Roman" w:eastAsia="Times New Roman" w:hAnsi="Times New Roman" w:cs="Times New Roman"/>
+                <w:sz w:val="24"/>
+                <w:szCs w:val="24"/>
+              </w:rPr>
+              <w:t>displaying information volunteers need</w:t>
+            </w:r>
           </w:p>
         </w:tc>
       </w:tr>
     </w:tbl>
     <w:p>
       <w:pPr>
+        <w:pStyle w:val="ListParagraph"/>
+        <w:tabs>
+          <w:tab w:val="left" w:pos="540"/>
+          <w:tab w:val="left" w:pos="810"/>
+        </w:tabs>
+        <w:ind w:left="0"/>
+        <w:rPr>
+          <w:rFonts w:ascii="Times New Roman" w:eastAsia="Times New Roman" w:hAnsi="Times New Roman" w:cs="Times New Roman"/>
+          <w:sz w:val="24"/>
+          <w:szCs w:val="24"/>
+        </w:rPr>
+      </w:pPr>
+      <w:proofErr w:type="gramStart"/>
+      <w:r>
+        <w:rPr>
+          <w:rFonts w:ascii="Times New Roman" w:eastAsia="Times New Roman" w:hAnsi="Times New Roman" w:cs="Times New Roman"/>
+          <w:sz w:val="24"/>
+          <w:szCs w:val="24"/>
+        </w:rPr>
+        <w:t>s</w:t>
+      </w:r>
+      <w:proofErr w:type="gramEnd"/>
+    </w:p>
+    <w:p>
+      <w:pPr>
+        <w:rPr>
+          <w:rFonts w:ascii="Times New Roman" w:eastAsia="Times New Roman" w:hAnsi="Times New Roman" w:cs="Times New Roman"/>
+          <w:sz w:val="24"/>
+          <w:szCs w:val="24"/>
+        </w:rPr>
+      </w:pPr>
+      <w:r>
+        <w:rPr>
+          <w:rFonts w:ascii="Times New Roman" w:eastAsia="Times New Roman" w:hAnsi="Times New Roman" w:cs="Times New Roman"/>
+          <w:sz w:val="24"/>
+          <w:szCs w:val="24"/>
+        </w:rPr>
+        <w:br w:type="page"/>
+      </w:r>
+      <w:bookmarkStart w:id="1" w:name="_GoBack"/>
+      <w:bookmarkEnd w:id="1"/>
+    </w:p>
+    <w:p>
+      <w:pPr>
+        <w:pStyle w:val="ListParagraph"/>
+        <w:numPr>
+          <w:ilvl w:val="1"/>
+          <w:numId w:val="2"/>
+        </w:numPr>
         <w:spacing w:after="0" w:line="240" w:lineRule="auto"/>
         <w:rPr>
           <w:rFonts w:ascii="Times New Roman" w:eastAsia="Times New Roman" w:hAnsi="Times New Roman" w:cs="Times New Roman"/>
-          <w:sz w:val="24"/>
-          <w:szCs w:val="24"/>
-        </w:rPr>
-      </w:pPr>
+          <w:b/>
+          <w:sz w:val="24"/>
+          <w:szCs w:val="24"/>
+        </w:rPr>
+      </w:pPr>
+      <w:r>
+        <w:rPr>
+          <w:rFonts w:ascii="Times New Roman" w:eastAsia="Times New Roman" w:hAnsi="Times New Roman" w:cs="Times New Roman"/>
+          <w:b/>
+          <w:sz w:val="24"/>
+          <w:szCs w:val="24"/>
+        </w:rPr>
+        <w:lastRenderedPageBreak/>
+        <w:t xml:space="preserve"> GUI interacts with backend</w:t>
+      </w:r>
     </w:p>
     <w:p>
       <w:pPr>
         <w:spacing w:after="0" w:line="240" w:lineRule="auto"/>
-        <w:ind w:firstLine="720"/>
-        <w:rPr>
-          <w:rFonts w:ascii="Times New Roman" w:eastAsia="Times New Roman" w:hAnsi="Times New Roman" w:cs="Times New Roman"/>
-          <w:sz w:val="24"/>
-          <w:szCs w:val="24"/>
-        </w:rPr>
-      </w:pPr>
-    </w:p>
-    <w:p>
-      <w:pPr>
+        <w:rPr>
+          <w:rFonts w:ascii="Times New Roman" w:eastAsia="Times New Roman" w:hAnsi="Times New Roman" w:cs="Times New Roman"/>
+          <w:sz w:val="24"/>
+          <w:szCs w:val="24"/>
+        </w:rPr>
+      </w:pPr>
+    </w:p>
+    <w:tbl>
+      <w:tblPr>
+        <w:tblStyle w:val="TableGrid"/>
+        <w:tblW w:w="9648" w:type="dxa"/>
+        <w:tblLook w:val="04A0" w:firstRow="1" w:lastRow="0" w:firstColumn="1" w:lastColumn="0" w:noHBand="0" w:noVBand="1"/>
+      </w:tblPr>
+      <w:tblGrid>
+        <w:gridCol w:w="1098"/>
+        <w:gridCol w:w="3150"/>
+        <w:gridCol w:w="1890"/>
+        <w:gridCol w:w="3510"/>
+      </w:tblGrid>
+      <w:tr>
+        <w:tc>
+          <w:tcPr>
+            <w:tcW w:w="1098" w:type="dxa"/>
+          </w:tcPr>
+          <w:p>
+            <w:pPr>
+              <w:jc w:val="center"/>
+              <w:rPr>
+                <w:rFonts w:ascii="Times New Roman" w:eastAsia="Times New Roman" w:hAnsi="Times New Roman" w:cs="Times New Roman"/>
+                <w:b/>
+                <w:sz w:val="28"/>
+                <w:szCs w:val="28"/>
+              </w:rPr>
+            </w:pPr>
+            <w:r>
+              <w:rPr>
+                <w:rFonts w:ascii="Times New Roman" w:eastAsia="Times New Roman" w:hAnsi="Times New Roman" w:cs="Times New Roman"/>
+                <w:b/>
+                <w:sz w:val="28"/>
+                <w:szCs w:val="28"/>
+              </w:rPr>
+              <w:t>Verb</w:t>
+            </w:r>
+          </w:p>
+        </w:tc>
+        <w:tc>
+          <w:tcPr>
+            <w:tcW w:w="3150" w:type="dxa"/>
+          </w:tcPr>
+          <w:p>
+            <w:pPr>
+              <w:jc w:val="center"/>
+              <w:rPr>
+                <w:rFonts w:ascii="Times New Roman" w:eastAsia="Times New Roman" w:hAnsi="Times New Roman" w:cs="Times New Roman"/>
+                <w:b/>
+                <w:sz w:val="28"/>
+                <w:szCs w:val="28"/>
+              </w:rPr>
+            </w:pPr>
+            <w:r>
+              <w:rPr>
+                <w:rFonts w:ascii="Times New Roman" w:eastAsia="Times New Roman" w:hAnsi="Times New Roman" w:cs="Times New Roman"/>
+                <w:b/>
+                <w:sz w:val="28"/>
+                <w:szCs w:val="28"/>
+              </w:rPr>
+              <w:t>Something</w:t>
+            </w:r>
+          </w:p>
+        </w:tc>
+        <w:tc>
+          <w:tcPr>
+            <w:tcW w:w="1890" w:type="dxa"/>
+          </w:tcPr>
+          <w:p>
+            <w:pPr>
+              <w:jc w:val="center"/>
+              <w:rPr>
+                <w:rFonts w:ascii="Times New Roman" w:eastAsia="Times New Roman" w:hAnsi="Times New Roman" w:cs="Times New Roman"/>
+                <w:b/>
+                <w:sz w:val="28"/>
+                <w:szCs w:val="28"/>
+              </w:rPr>
+            </w:pPr>
+            <w:r>
+              <w:rPr>
+                <w:rFonts w:ascii="Times New Roman" w:eastAsia="Times New Roman" w:hAnsi="Times New Roman" w:cs="Times New Roman"/>
+                <w:b/>
+                <w:sz w:val="28"/>
+                <w:szCs w:val="28"/>
+              </w:rPr>
+              <w:t>for/of/to/a(n)</w:t>
+            </w:r>
+          </w:p>
+        </w:tc>
+        <w:tc>
+          <w:tcPr>
+            <w:tcW w:w="3510" w:type="dxa"/>
+          </w:tcPr>
+          <w:p>
+            <w:pPr>
+              <w:jc w:val="center"/>
+              <w:rPr>
+                <w:rFonts w:ascii="Times New Roman" w:eastAsia="Times New Roman" w:hAnsi="Times New Roman" w:cs="Times New Roman"/>
+                <w:b/>
+                <w:sz w:val="28"/>
+                <w:szCs w:val="28"/>
+              </w:rPr>
+            </w:pPr>
+            <w:r>
+              <w:rPr>
+                <w:rFonts w:ascii="Times New Roman" w:eastAsia="Times New Roman" w:hAnsi="Times New Roman" w:cs="Times New Roman"/>
+                <w:b/>
+                <w:sz w:val="28"/>
+                <w:szCs w:val="28"/>
+              </w:rPr>
+              <w:t>Something Else</w:t>
+            </w:r>
+          </w:p>
+        </w:tc>
+      </w:tr>
+      <w:tr>
+        <w:tc>
+          <w:tcPr>
+            <w:tcW w:w="1098" w:type="dxa"/>
+          </w:tcPr>
+          <w:p>
+            <w:pPr>
+              <w:rPr>
+                <w:rFonts w:ascii="Times New Roman" w:eastAsia="Times New Roman" w:hAnsi="Times New Roman" w:cs="Times New Roman"/>
+                <w:sz w:val="24"/>
+                <w:szCs w:val="24"/>
+              </w:rPr>
+            </w:pPr>
+          </w:p>
+        </w:tc>
+        <w:tc>
+          <w:tcPr>
+            <w:tcW w:w="3150" w:type="dxa"/>
+          </w:tcPr>
+          <w:p>
+            <w:pPr>
+              <w:rPr>
+                <w:rFonts w:ascii="Times New Roman" w:eastAsia="Times New Roman" w:hAnsi="Times New Roman" w:cs="Times New Roman"/>
+                <w:sz w:val="24"/>
+                <w:szCs w:val="24"/>
+              </w:rPr>
+            </w:pPr>
+          </w:p>
+        </w:tc>
+        <w:tc>
+          <w:tcPr>
+            <w:tcW w:w="1890" w:type="dxa"/>
+          </w:tcPr>
+          <w:p>
+            <w:pPr>
+              <w:rPr>
+                <w:rFonts w:ascii="Times New Roman" w:eastAsia="Times New Roman" w:hAnsi="Times New Roman" w:cs="Times New Roman"/>
+                <w:sz w:val="24"/>
+                <w:szCs w:val="24"/>
+              </w:rPr>
+            </w:pPr>
+          </w:p>
+        </w:tc>
+        <w:tc>
+          <w:tcPr>
+            <w:tcW w:w="3510" w:type="dxa"/>
+          </w:tcPr>
+          <w:p>
+            <w:pPr>
+              <w:rPr>
+                <w:rFonts w:ascii="Times New Roman" w:eastAsia="Times New Roman" w:hAnsi="Times New Roman" w:cs="Times New Roman"/>
+                <w:sz w:val="24"/>
+                <w:szCs w:val="24"/>
+              </w:rPr>
+            </w:pPr>
+          </w:p>
+        </w:tc>
+      </w:tr>
+      <w:tr>
+        <w:tc>
+          <w:tcPr>
+            <w:tcW w:w="1098" w:type="dxa"/>
+          </w:tcPr>
+          <w:p>
+            <w:pPr>
+              <w:rPr>
+                <w:rFonts w:ascii="Times New Roman" w:eastAsia="Times New Roman" w:hAnsi="Times New Roman" w:cs="Times New Roman"/>
+                <w:sz w:val="24"/>
+                <w:szCs w:val="24"/>
+              </w:rPr>
+            </w:pPr>
+          </w:p>
+        </w:tc>
+        <w:tc>
+          <w:tcPr>
+            <w:tcW w:w="3150" w:type="dxa"/>
+          </w:tcPr>
+          <w:p>
+            <w:pPr>
+              <w:rPr>
+                <w:rFonts w:ascii="Times New Roman" w:eastAsia="Times New Roman" w:hAnsi="Times New Roman" w:cs="Times New Roman"/>
+                <w:sz w:val="24"/>
+                <w:szCs w:val="24"/>
+              </w:rPr>
+            </w:pPr>
+          </w:p>
+        </w:tc>
+        <w:tc>
+          <w:tcPr>
+            <w:tcW w:w="1890" w:type="dxa"/>
+          </w:tcPr>
+          <w:p>
+            <w:pPr>
+              <w:rPr>
+                <w:rFonts w:ascii="Times New Roman" w:eastAsia="Times New Roman" w:hAnsi="Times New Roman" w:cs="Times New Roman"/>
+                <w:sz w:val="24"/>
+                <w:szCs w:val="24"/>
+              </w:rPr>
+            </w:pPr>
+          </w:p>
+        </w:tc>
+        <w:tc>
+          <w:tcPr>
+            <w:tcW w:w="3510" w:type="dxa"/>
+          </w:tcPr>
+          <w:p>
+            <w:pPr>
+              <w:rPr>
+                <w:rFonts w:ascii="Times New Roman" w:eastAsia="Times New Roman" w:hAnsi="Times New Roman" w:cs="Times New Roman"/>
+                <w:sz w:val="24"/>
+                <w:szCs w:val="24"/>
+              </w:rPr>
+            </w:pPr>
+          </w:p>
+        </w:tc>
+      </w:tr>
+      <w:tr>
+        <w:tc>
+          <w:tcPr>
+            <w:tcW w:w="1098" w:type="dxa"/>
+          </w:tcPr>
+          <w:p>
+            <w:pPr>
+              <w:rPr>
+                <w:rFonts w:ascii="Times New Roman" w:eastAsia="Times New Roman" w:hAnsi="Times New Roman" w:cs="Times New Roman"/>
+                <w:sz w:val="24"/>
+                <w:szCs w:val="24"/>
+              </w:rPr>
+            </w:pPr>
+          </w:p>
+        </w:tc>
+        <w:tc>
+          <w:tcPr>
+            <w:tcW w:w="3150" w:type="dxa"/>
+          </w:tcPr>
+          <w:p>
+            <w:pPr>
+              <w:rPr>
+                <w:rFonts w:ascii="Times New Roman" w:eastAsia="Times New Roman" w:hAnsi="Times New Roman" w:cs="Times New Roman"/>
+                <w:sz w:val="24"/>
+                <w:szCs w:val="24"/>
+              </w:rPr>
+            </w:pPr>
+          </w:p>
+        </w:tc>
+        <w:tc>
+          <w:tcPr>
+            <w:tcW w:w="1890" w:type="dxa"/>
+          </w:tcPr>
+          <w:p>
+            <w:pPr>
+              <w:rPr>
+                <w:rFonts w:ascii="Times New Roman" w:eastAsia="Times New Roman" w:hAnsi="Times New Roman" w:cs="Times New Roman"/>
+                <w:sz w:val="24"/>
+                <w:szCs w:val="24"/>
+              </w:rPr>
+            </w:pPr>
+          </w:p>
+        </w:tc>
+        <w:tc>
+          <w:tcPr>
+            <w:tcW w:w="3510" w:type="dxa"/>
+          </w:tcPr>
+          <w:p>
+            <w:pPr>
+              <w:rPr>
+                <w:rFonts w:ascii="Times New Roman" w:eastAsia="Times New Roman" w:hAnsi="Times New Roman" w:cs="Times New Roman"/>
+                <w:sz w:val="24"/>
+                <w:szCs w:val="24"/>
+              </w:rPr>
+            </w:pPr>
+          </w:p>
+        </w:tc>
+      </w:tr>
+      <w:tr>
+        <w:tc>
+          <w:tcPr>
+            <w:tcW w:w="1098" w:type="dxa"/>
+          </w:tcPr>
+          <w:p>
+            <w:pPr>
+              <w:rPr>
+                <w:rFonts w:ascii="Times New Roman" w:eastAsia="Times New Roman" w:hAnsi="Times New Roman" w:cs="Times New Roman"/>
+                <w:sz w:val="24"/>
+                <w:szCs w:val="24"/>
+              </w:rPr>
+            </w:pPr>
+          </w:p>
+        </w:tc>
+        <w:tc>
+          <w:tcPr>
+            <w:tcW w:w="3150" w:type="dxa"/>
+          </w:tcPr>
+          <w:p>
+            <w:pPr>
+              <w:rPr>
+                <w:rFonts w:ascii="Times New Roman" w:eastAsia="Times New Roman" w:hAnsi="Times New Roman" w:cs="Times New Roman"/>
+                <w:sz w:val="24"/>
+                <w:szCs w:val="24"/>
+              </w:rPr>
+            </w:pPr>
+          </w:p>
+        </w:tc>
+        <w:tc>
+          <w:tcPr>
+            <w:tcW w:w="1890" w:type="dxa"/>
+          </w:tcPr>
+          <w:p>
+            <w:pPr>
+              <w:rPr>
+                <w:rFonts w:ascii="Times New Roman" w:eastAsia="Times New Roman" w:hAnsi="Times New Roman" w:cs="Times New Roman"/>
+                <w:sz w:val="24"/>
+                <w:szCs w:val="24"/>
+              </w:rPr>
+            </w:pPr>
+          </w:p>
+        </w:tc>
+        <w:tc>
+          <w:tcPr>
+            <w:tcW w:w="3510" w:type="dxa"/>
+          </w:tcPr>
+          <w:p>
+            <w:pPr>
+              <w:rPr>
+                <w:rFonts w:ascii="Times New Roman" w:eastAsia="Times New Roman" w:hAnsi="Times New Roman" w:cs="Times New Roman"/>
+                <w:sz w:val="24"/>
+                <w:szCs w:val="24"/>
+              </w:rPr>
+            </w:pPr>
+          </w:p>
+        </w:tc>
+      </w:tr>
+    </w:tbl>
+    <w:p>
+      <w:pPr>
+        <w:pStyle w:val="ListParagraph"/>
+        <w:ind w:left="0"/>
+        <w:rPr>
+          <w:rFonts w:ascii="Times New Roman" w:eastAsia="Times New Roman" w:hAnsi="Times New Roman" w:cs="Times New Roman"/>
+          <w:sz w:val="24"/>
+          <w:szCs w:val="24"/>
+        </w:rPr>
+      </w:pPr>
+    </w:p>
+    <w:p>
+      <w:pPr>
+        <w:rPr>
+          <w:rFonts w:ascii="Times New Roman" w:eastAsia="Times New Roman" w:hAnsi="Times New Roman" w:cs="Times New Roman"/>
+          <w:sz w:val="24"/>
+          <w:szCs w:val="24"/>
+        </w:rPr>
+      </w:pPr>
+      <w:r>
+        <w:rPr>
+          <w:rFonts w:ascii="Times New Roman" w:eastAsia="Times New Roman" w:hAnsi="Times New Roman" w:cs="Times New Roman"/>
+          <w:sz w:val="24"/>
+          <w:szCs w:val="24"/>
+        </w:rPr>
+        <w:br w:type="page"/>
+      </w:r>
+    </w:p>
+    <w:p>
+      <w:pPr>
+        <w:pStyle w:val="ListParagraph"/>
+        <w:numPr>
+          <w:ilvl w:val="1"/>
+          <w:numId w:val="2"/>
+        </w:numPr>
         <w:spacing w:after="0" w:line="240" w:lineRule="auto"/>
-        <w:ind w:firstLine="720"/>
-        <w:rPr>
-          <w:rFonts w:ascii="Times New Roman" w:eastAsia="Times New Roman" w:hAnsi="Times New Roman" w:cs="Times New Roman"/>
+        <w:rPr>
+          <w:rFonts w:ascii="Times New Roman" w:eastAsia="Times New Roman" w:hAnsi="Times New Roman" w:cs="Times New Roman"/>
+          <w:b/>
           <w:sz w:val="24"/>
           <w:szCs w:val="24"/>
         </w:rPr>
@@ -3345,27 +4707,385 @@
       <w:r>
         <w:rPr>
           <w:rFonts w:ascii="Times New Roman" w:eastAsia="Times New Roman" w:hAnsi="Times New Roman" w:cs="Times New Roman"/>
-          <w:sz w:val="24"/>
-          <w:szCs w:val="24"/>
-        </w:rPr>
-        <w:t>3.2 Database &amp; Server Created</w:t>
+          <w:b/>
+          <w:sz w:val="24"/>
+          <w:szCs w:val="24"/>
+        </w:rPr>
+        <w:lastRenderedPageBreak/>
+        <w:t xml:space="preserve"> Report generator created</w:t>
       </w:r>
     </w:p>
     <w:p>
       <w:pPr>
+        <w:pStyle w:val="ListParagraph"/>
         <w:spacing w:after="0" w:line="240" w:lineRule="auto"/>
-        <w:ind w:firstLine="720"/>
-        <w:rPr>
-          <w:rFonts w:ascii="Times New Roman" w:eastAsia="Times New Roman" w:hAnsi="Times New Roman" w:cs="Times New Roman"/>
-          <w:sz w:val="24"/>
-          <w:szCs w:val="24"/>
-        </w:rPr>
-      </w:pPr>
-    </w:p>
+        <w:ind w:left="0"/>
+        <w:rPr>
+          <w:rFonts w:ascii="Times New Roman" w:eastAsia="Times New Roman" w:hAnsi="Times New Roman" w:cs="Times New Roman"/>
+          <w:sz w:val="24"/>
+          <w:szCs w:val="24"/>
+        </w:rPr>
+      </w:pPr>
+    </w:p>
+    <w:tbl>
+      <w:tblPr>
+        <w:tblStyle w:val="TableGrid"/>
+        <w:tblW w:w="9648" w:type="dxa"/>
+        <w:tblLook w:val="04A0" w:firstRow="1" w:lastRow="0" w:firstColumn="1" w:lastColumn="0" w:noHBand="0" w:noVBand="1"/>
+      </w:tblPr>
+      <w:tblGrid>
+        <w:gridCol w:w="1098"/>
+        <w:gridCol w:w="3150"/>
+        <w:gridCol w:w="1890"/>
+        <w:gridCol w:w="3510"/>
+      </w:tblGrid>
+      <w:tr>
+        <w:tc>
+          <w:tcPr>
+            <w:tcW w:w="1098" w:type="dxa"/>
+          </w:tcPr>
+          <w:p>
+            <w:pPr>
+              <w:jc w:val="center"/>
+              <w:rPr>
+                <w:rFonts w:ascii="Times New Roman" w:eastAsia="Times New Roman" w:hAnsi="Times New Roman" w:cs="Times New Roman"/>
+                <w:b/>
+                <w:sz w:val="28"/>
+                <w:szCs w:val="28"/>
+              </w:rPr>
+            </w:pPr>
+            <w:r>
+              <w:rPr>
+                <w:rFonts w:ascii="Times New Roman" w:eastAsia="Times New Roman" w:hAnsi="Times New Roman" w:cs="Times New Roman"/>
+                <w:b/>
+                <w:sz w:val="28"/>
+                <w:szCs w:val="28"/>
+              </w:rPr>
+              <w:t>Verb</w:t>
+            </w:r>
+          </w:p>
+        </w:tc>
+        <w:tc>
+          <w:tcPr>
+            <w:tcW w:w="3150" w:type="dxa"/>
+          </w:tcPr>
+          <w:p>
+            <w:pPr>
+              <w:jc w:val="center"/>
+              <w:rPr>
+                <w:rFonts w:ascii="Times New Roman" w:eastAsia="Times New Roman" w:hAnsi="Times New Roman" w:cs="Times New Roman"/>
+                <w:b/>
+                <w:sz w:val="28"/>
+                <w:szCs w:val="28"/>
+              </w:rPr>
+            </w:pPr>
+            <w:r>
+              <w:rPr>
+                <w:rFonts w:ascii="Times New Roman" w:eastAsia="Times New Roman" w:hAnsi="Times New Roman" w:cs="Times New Roman"/>
+                <w:b/>
+                <w:sz w:val="28"/>
+                <w:szCs w:val="28"/>
+              </w:rPr>
+              <w:t>Something</w:t>
+            </w:r>
+          </w:p>
+        </w:tc>
+        <w:tc>
+          <w:tcPr>
+            <w:tcW w:w="1890" w:type="dxa"/>
+          </w:tcPr>
+          <w:p>
+            <w:pPr>
+              <w:jc w:val="center"/>
+              <w:rPr>
+                <w:rFonts w:ascii="Times New Roman" w:eastAsia="Times New Roman" w:hAnsi="Times New Roman" w:cs="Times New Roman"/>
+                <w:b/>
+                <w:sz w:val="28"/>
+                <w:szCs w:val="28"/>
+              </w:rPr>
+            </w:pPr>
+            <w:r>
+              <w:rPr>
+                <w:rFonts w:ascii="Times New Roman" w:eastAsia="Times New Roman" w:hAnsi="Times New Roman" w:cs="Times New Roman"/>
+                <w:b/>
+                <w:sz w:val="28"/>
+                <w:szCs w:val="28"/>
+              </w:rPr>
+              <w:t>for/of/to/a(n)</w:t>
+            </w:r>
+          </w:p>
+        </w:tc>
+        <w:tc>
+          <w:tcPr>
+            <w:tcW w:w="3510" w:type="dxa"/>
+          </w:tcPr>
+          <w:p>
+            <w:pPr>
+              <w:jc w:val="center"/>
+              <w:rPr>
+                <w:rFonts w:ascii="Times New Roman" w:eastAsia="Times New Roman" w:hAnsi="Times New Roman" w:cs="Times New Roman"/>
+                <w:b/>
+                <w:sz w:val="28"/>
+                <w:szCs w:val="28"/>
+              </w:rPr>
+            </w:pPr>
+            <w:r>
+              <w:rPr>
+                <w:rFonts w:ascii="Times New Roman" w:eastAsia="Times New Roman" w:hAnsi="Times New Roman" w:cs="Times New Roman"/>
+                <w:b/>
+                <w:sz w:val="28"/>
+                <w:szCs w:val="28"/>
+              </w:rPr>
+              <w:t>Something Else</w:t>
+            </w:r>
+          </w:p>
+        </w:tc>
+      </w:tr>
+      <w:tr>
+        <w:tc>
+          <w:tcPr>
+            <w:tcW w:w="1098" w:type="dxa"/>
+          </w:tcPr>
+          <w:p>
+            <w:pPr>
+              <w:rPr>
+                <w:rFonts w:ascii="Times New Roman" w:eastAsia="Times New Roman" w:hAnsi="Times New Roman" w:cs="Times New Roman"/>
+                <w:sz w:val="24"/>
+                <w:szCs w:val="24"/>
+              </w:rPr>
+            </w:pPr>
+          </w:p>
+        </w:tc>
+        <w:tc>
+          <w:tcPr>
+            <w:tcW w:w="3150" w:type="dxa"/>
+          </w:tcPr>
+          <w:p>
+            <w:pPr>
+              <w:rPr>
+                <w:rFonts w:ascii="Times New Roman" w:eastAsia="Times New Roman" w:hAnsi="Times New Roman" w:cs="Times New Roman"/>
+                <w:sz w:val="24"/>
+                <w:szCs w:val="24"/>
+              </w:rPr>
+            </w:pPr>
+          </w:p>
+        </w:tc>
+        <w:tc>
+          <w:tcPr>
+            <w:tcW w:w="1890" w:type="dxa"/>
+          </w:tcPr>
+          <w:p>
+            <w:pPr>
+              <w:rPr>
+                <w:rFonts w:ascii="Times New Roman" w:eastAsia="Times New Roman" w:hAnsi="Times New Roman" w:cs="Times New Roman"/>
+                <w:sz w:val="24"/>
+                <w:szCs w:val="24"/>
+              </w:rPr>
+            </w:pPr>
+          </w:p>
+        </w:tc>
+        <w:tc>
+          <w:tcPr>
+            <w:tcW w:w="3510" w:type="dxa"/>
+          </w:tcPr>
+          <w:p>
+            <w:pPr>
+              <w:rPr>
+                <w:rFonts w:ascii="Times New Roman" w:eastAsia="Times New Roman" w:hAnsi="Times New Roman" w:cs="Times New Roman"/>
+                <w:sz w:val="24"/>
+                <w:szCs w:val="24"/>
+              </w:rPr>
+            </w:pPr>
+          </w:p>
+        </w:tc>
+      </w:tr>
+      <w:tr>
+        <w:tc>
+          <w:tcPr>
+            <w:tcW w:w="1098" w:type="dxa"/>
+          </w:tcPr>
+          <w:p>
+            <w:pPr>
+              <w:rPr>
+                <w:rFonts w:ascii="Times New Roman" w:eastAsia="Times New Roman" w:hAnsi="Times New Roman" w:cs="Times New Roman"/>
+                <w:sz w:val="24"/>
+                <w:szCs w:val="24"/>
+              </w:rPr>
+            </w:pPr>
+          </w:p>
+        </w:tc>
+        <w:tc>
+          <w:tcPr>
+            <w:tcW w:w="3150" w:type="dxa"/>
+          </w:tcPr>
+          <w:p>
+            <w:pPr>
+              <w:rPr>
+                <w:rFonts w:ascii="Times New Roman" w:eastAsia="Times New Roman" w:hAnsi="Times New Roman" w:cs="Times New Roman"/>
+                <w:sz w:val="24"/>
+                <w:szCs w:val="24"/>
+              </w:rPr>
+            </w:pPr>
+          </w:p>
+        </w:tc>
+        <w:tc>
+          <w:tcPr>
+            <w:tcW w:w="1890" w:type="dxa"/>
+          </w:tcPr>
+          <w:p>
+            <w:pPr>
+              <w:rPr>
+                <w:rFonts w:ascii="Times New Roman" w:eastAsia="Times New Roman" w:hAnsi="Times New Roman" w:cs="Times New Roman"/>
+                <w:sz w:val="24"/>
+                <w:szCs w:val="24"/>
+              </w:rPr>
+            </w:pPr>
+          </w:p>
+        </w:tc>
+        <w:tc>
+          <w:tcPr>
+            <w:tcW w:w="3510" w:type="dxa"/>
+          </w:tcPr>
+          <w:p>
+            <w:pPr>
+              <w:rPr>
+                <w:rFonts w:ascii="Times New Roman" w:eastAsia="Times New Roman" w:hAnsi="Times New Roman" w:cs="Times New Roman"/>
+                <w:sz w:val="24"/>
+                <w:szCs w:val="24"/>
+              </w:rPr>
+            </w:pPr>
+          </w:p>
+        </w:tc>
+      </w:tr>
+      <w:tr>
+        <w:tc>
+          <w:tcPr>
+            <w:tcW w:w="1098" w:type="dxa"/>
+          </w:tcPr>
+          <w:p>
+            <w:pPr>
+              <w:rPr>
+                <w:rFonts w:ascii="Times New Roman" w:eastAsia="Times New Roman" w:hAnsi="Times New Roman" w:cs="Times New Roman"/>
+                <w:sz w:val="24"/>
+                <w:szCs w:val="24"/>
+              </w:rPr>
+            </w:pPr>
+          </w:p>
+        </w:tc>
+        <w:tc>
+          <w:tcPr>
+            <w:tcW w:w="3150" w:type="dxa"/>
+          </w:tcPr>
+          <w:p>
+            <w:pPr>
+              <w:rPr>
+                <w:rFonts w:ascii="Times New Roman" w:eastAsia="Times New Roman" w:hAnsi="Times New Roman" w:cs="Times New Roman"/>
+                <w:sz w:val="24"/>
+                <w:szCs w:val="24"/>
+              </w:rPr>
+            </w:pPr>
+          </w:p>
+        </w:tc>
+        <w:tc>
+          <w:tcPr>
+            <w:tcW w:w="1890" w:type="dxa"/>
+          </w:tcPr>
+          <w:p>
+            <w:pPr>
+              <w:rPr>
+                <w:rFonts w:ascii="Times New Roman" w:eastAsia="Times New Roman" w:hAnsi="Times New Roman" w:cs="Times New Roman"/>
+                <w:sz w:val="24"/>
+                <w:szCs w:val="24"/>
+              </w:rPr>
+            </w:pPr>
+          </w:p>
+        </w:tc>
+        <w:tc>
+          <w:tcPr>
+            <w:tcW w:w="3510" w:type="dxa"/>
+          </w:tcPr>
+          <w:p>
+            <w:pPr>
+              <w:rPr>
+                <w:rFonts w:ascii="Times New Roman" w:eastAsia="Times New Roman" w:hAnsi="Times New Roman" w:cs="Times New Roman"/>
+                <w:sz w:val="24"/>
+                <w:szCs w:val="24"/>
+              </w:rPr>
+            </w:pPr>
+          </w:p>
+        </w:tc>
+      </w:tr>
+      <w:tr>
+        <w:tc>
+          <w:tcPr>
+            <w:tcW w:w="1098" w:type="dxa"/>
+          </w:tcPr>
+          <w:p>
+            <w:pPr>
+              <w:rPr>
+                <w:rFonts w:ascii="Times New Roman" w:eastAsia="Times New Roman" w:hAnsi="Times New Roman" w:cs="Times New Roman"/>
+                <w:sz w:val="24"/>
+                <w:szCs w:val="24"/>
+              </w:rPr>
+            </w:pPr>
+          </w:p>
+        </w:tc>
+        <w:tc>
+          <w:tcPr>
+            <w:tcW w:w="3150" w:type="dxa"/>
+          </w:tcPr>
+          <w:p>
+            <w:pPr>
+              <w:rPr>
+                <w:rFonts w:ascii="Times New Roman" w:eastAsia="Times New Roman" w:hAnsi="Times New Roman" w:cs="Times New Roman"/>
+                <w:sz w:val="24"/>
+                <w:szCs w:val="24"/>
+              </w:rPr>
+            </w:pPr>
+          </w:p>
+        </w:tc>
+        <w:tc>
+          <w:tcPr>
+            <w:tcW w:w="1890" w:type="dxa"/>
+          </w:tcPr>
+          <w:p>
+            <w:pPr>
+              <w:rPr>
+                <w:rFonts w:ascii="Times New Roman" w:eastAsia="Times New Roman" w:hAnsi="Times New Roman" w:cs="Times New Roman"/>
+                <w:sz w:val="24"/>
+                <w:szCs w:val="24"/>
+              </w:rPr>
+            </w:pPr>
+          </w:p>
+        </w:tc>
+        <w:tc>
+          <w:tcPr>
+            <w:tcW w:w="3510" w:type="dxa"/>
+          </w:tcPr>
+          <w:p>
+            <w:pPr>
+              <w:rPr>
+                <w:rFonts w:ascii="Times New Roman" w:eastAsia="Times New Roman" w:hAnsi="Times New Roman" w:cs="Times New Roman"/>
+                <w:sz w:val="24"/>
+                <w:szCs w:val="24"/>
+              </w:rPr>
+            </w:pPr>
+          </w:p>
+        </w:tc>
+      </w:tr>
+    </w:tbl>
     <w:p>
       <w:pPr>
         <w:spacing w:after="0" w:line="240" w:lineRule="auto"/>
-        <w:ind w:firstLine="720"/>
+        <w:rPr>
+          <w:rFonts w:ascii="Times New Roman" w:eastAsia="Times New Roman" w:hAnsi="Times New Roman" w:cs="Times New Roman"/>
+          <w:sz w:val="24"/>
+          <w:szCs w:val="24"/>
+        </w:rPr>
+      </w:pPr>
+    </w:p>
+    <w:p>
+      <w:pPr>
         <w:rPr>
           <w:rFonts w:ascii="Times New Roman" w:eastAsia="Times New Roman" w:hAnsi="Times New Roman" w:cs="Times New Roman"/>
           <w:sz w:val="24"/>
@@ -3378,76 +5098,403 @@
           <w:sz w:val="24"/>
           <w:szCs w:val="24"/>
         </w:rPr>
-        <w:t xml:space="preserve">3.3 GUI Interacts with Database &amp; </w:t>
+        <w:br w:type="page"/>
       </w:r>
-      <w:proofErr w:type="spellStart"/>
+    </w:p>
+    <w:p>
+      <w:pPr>
+        <w:pStyle w:val="ListParagraph"/>
+        <w:numPr>
+          <w:ilvl w:val="1"/>
+          <w:numId w:val="2"/>
+        </w:numPr>
+        <w:spacing w:after="0" w:line="240" w:lineRule="auto"/>
+        <w:rPr>
+          <w:rFonts w:ascii="Times New Roman" w:eastAsia="Times New Roman" w:hAnsi="Times New Roman" w:cs="Times New Roman"/>
+          <w:b/>
+          <w:sz w:val="24"/>
+          <w:szCs w:val="24"/>
+        </w:rPr>
+      </w:pPr>
       <w:r>
         <w:rPr>
           <w:rFonts w:ascii="Times New Roman" w:eastAsia="Times New Roman" w:hAnsi="Times New Roman" w:cs="Times New Roman"/>
-          <w:sz w:val="24"/>
-          <w:szCs w:val="24"/>
-        </w:rPr>
-        <w:t>Serve</w:t>
+          <w:b/>
+          <w:sz w:val="24"/>
+          <w:szCs w:val="24"/>
+        </w:rPr>
+        <w:lastRenderedPageBreak/>
+        <w:t xml:space="preserve"> </w:t>
       </w:r>
       <w:r>
         <w:rPr>
           <w:rFonts w:ascii="Times New Roman" w:eastAsia="Times New Roman" w:hAnsi="Times New Roman" w:cs="Times New Roman"/>
-          <w:sz w:val="24"/>
-          <w:szCs w:val="24"/>
-        </w:rPr>
-        <w:t>+</w:t>
+          <w:b/>
+          <w:sz w:val="24"/>
+          <w:szCs w:val="24"/>
+        </w:rPr>
+        <w:t>Polish &amp; cleanup PIMS</w:t>
       </w:r>
-      <w:r>
-        <w:rPr>
-          <w:rFonts w:ascii="Times New Roman" w:eastAsia="Times New Roman" w:hAnsi="Times New Roman" w:cs="Times New Roman"/>
-          <w:sz w:val="24"/>
-          <w:szCs w:val="24"/>
-        </w:rPr>
-        <w:t>r</w:t>
-      </w:r>
-      <w:proofErr w:type="spellEnd"/>
-    </w:p>
-    <w:p>
-      <w:pPr>
+    </w:p>
+    <w:p>
+      <w:pPr>
+        <w:pStyle w:val="ListParagraph"/>
         <w:spacing w:after="0" w:line="240" w:lineRule="auto"/>
-        <w:ind w:firstLine="720"/>
-        <w:rPr>
-          <w:rFonts w:ascii="Times New Roman" w:eastAsia="Times New Roman" w:hAnsi="Times New Roman" w:cs="Times New Roman"/>
-          <w:sz w:val="24"/>
-          <w:szCs w:val="24"/>
-        </w:rPr>
-      </w:pPr>
-    </w:p>
-    <w:p>
-      <w:pPr>
-        <w:spacing w:after="0" w:line="240" w:lineRule="auto"/>
-        <w:ind w:firstLine="720"/>
-        <w:rPr>
-          <w:rFonts w:ascii="Times New Roman" w:eastAsia="Times New Roman" w:hAnsi="Times New Roman" w:cs="Times New Roman"/>
-          <w:sz w:val="24"/>
-          <w:szCs w:val="24"/>
-        </w:rPr>
-      </w:pPr>
-      <w:r>
-        <w:rPr>
-          <w:rFonts w:ascii="Times New Roman" w:eastAsia="Times New Roman" w:hAnsi="Times New Roman" w:cs="Times New Roman"/>
-          <w:sz w:val="24"/>
-          <w:szCs w:val="24"/>
-        </w:rPr>
-        <w:t>3.4 Polish &amp; Cleanup PIMS</w:t>
-      </w:r>
-    </w:p>
-    <w:p>
-      <w:pPr>
-        <w:spacing w:after="0" w:line="240" w:lineRule="auto"/>
-        <w:rPr>
-          <w:rFonts w:ascii="Times New Roman" w:eastAsia="Liberation Serif" w:hAnsi="Times New Roman" w:cs="Times New Roman"/>
-          <w:color w:val="000000"/>
-          <w:sz w:val="24"/>
-          <w:szCs w:val="24"/>
-        </w:rPr>
-      </w:pPr>
-    </w:p>
+        <w:ind w:left="0"/>
+        <w:rPr>
+          <w:rFonts w:ascii="Times New Roman" w:eastAsia="Times New Roman" w:hAnsi="Times New Roman" w:cs="Times New Roman"/>
+          <w:sz w:val="24"/>
+          <w:szCs w:val="24"/>
+        </w:rPr>
+      </w:pPr>
+    </w:p>
+    <w:tbl>
+      <w:tblPr>
+        <w:tblStyle w:val="TableGrid"/>
+        <w:tblW w:w="9648" w:type="dxa"/>
+        <w:tblLook w:val="04A0" w:firstRow="1" w:lastRow="0" w:firstColumn="1" w:lastColumn="0" w:noHBand="0" w:noVBand="1"/>
+      </w:tblPr>
+      <w:tblGrid>
+        <w:gridCol w:w="1098"/>
+        <w:gridCol w:w="3150"/>
+        <w:gridCol w:w="1890"/>
+        <w:gridCol w:w="3510"/>
+      </w:tblGrid>
+      <w:tr>
+        <w:tc>
+          <w:tcPr>
+            <w:tcW w:w="1098" w:type="dxa"/>
+          </w:tcPr>
+          <w:p>
+            <w:pPr>
+              <w:jc w:val="center"/>
+              <w:rPr>
+                <w:rFonts w:ascii="Times New Roman" w:eastAsia="Times New Roman" w:hAnsi="Times New Roman" w:cs="Times New Roman"/>
+                <w:b/>
+                <w:sz w:val="28"/>
+                <w:szCs w:val="28"/>
+              </w:rPr>
+            </w:pPr>
+            <w:r>
+              <w:rPr>
+                <w:rFonts w:ascii="Times New Roman" w:eastAsia="Times New Roman" w:hAnsi="Times New Roman" w:cs="Times New Roman"/>
+                <w:b/>
+                <w:sz w:val="28"/>
+                <w:szCs w:val="28"/>
+              </w:rPr>
+              <w:t>Verb</w:t>
+            </w:r>
+          </w:p>
+        </w:tc>
+        <w:tc>
+          <w:tcPr>
+            <w:tcW w:w="3150" w:type="dxa"/>
+          </w:tcPr>
+          <w:p>
+            <w:pPr>
+              <w:jc w:val="center"/>
+              <w:rPr>
+                <w:rFonts w:ascii="Times New Roman" w:eastAsia="Times New Roman" w:hAnsi="Times New Roman" w:cs="Times New Roman"/>
+                <w:b/>
+                <w:sz w:val="28"/>
+                <w:szCs w:val="28"/>
+              </w:rPr>
+            </w:pPr>
+            <w:r>
+              <w:rPr>
+                <w:rFonts w:ascii="Times New Roman" w:eastAsia="Times New Roman" w:hAnsi="Times New Roman" w:cs="Times New Roman"/>
+                <w:b/>
+                <w:sz w:val="28"/>
+                <w:szCs w:val="28"/>
+              </w:rPr>
+              <w:t>Something</w:t>
+            </w:r>
+          </w:p>
+        </w:tc>
+        <w:tc>
+          <w:tcPr>
+            <w:tcW w:w="1890" w:type="dxa"/>
+          </w:tcPr>
+          <w:p>
+            <w:pPr>
+              <w:jc w:val="center"/>
+              <w:rPr>
+                <w:rFonts w:ascii="Times New Roman" w:eastAsia="Times New Roman" w:hAnsi="Times New Roman" w:cs="Times New Roman"/>
+                <w:b/>
+                <w:sz w:val="28"/>
+                <w:szCs w:val="28"/>
+              </w:rPr>
+            </w:pPr>
+            <w:r>
+              <w:rPr>
+                <w:rFonts w:ascii="Times New Roman" w:eastAsia="Times New Roman" w:hAnsi="Times New Roman" w:cs="Times New Roman"/>
+                <w:b/>
+                <w:sz w:val="28"/>
+                <w:szCs w:val="28"/>
+              </w:rPr>
+              <w:t>for/of/to/a(n)</w:t>
+            </w:r>
+          </w:p>
+        </w:tc>
+        <w:tc>
+          <w:tcPr>
+            <w:tcW w:w="3510" w:type="dxa"/>
+          </w:tcPr>
+          <w:p>
+            <w:pPr>
+              <w:jc w:val="center"/>
+              <w:rPr>
+                <w:rFonts w:ascii="Times New Roman" w:eastAsia="Times New Roman" w:hAnsi="Times New Roman" w:cs="Times New Roman"/>
+                <w:b/>
+                <w:sz w:val="28"/>
+                <w:szCs w:val="28"/>
+              </w:rPr>
+            </w:pPr>
+            <w:r>
+              <w:rPr>
+                <w:rFonts w:ascii="Times New Roman" w:eastAsia="Times New Roman" w:hAnsi="Times New Roman" w:cs="Times New Roman"/>
+                <w:b/>
+                <w:sz w:val="28"/>
+                <w:szCs w:val="28"/>
+              </w:rPr>
+              <w:t>Something Else</w:t>
+            </w:r>
+          </w:p>
+        </w:tc>
+      </w:tr>
+      <w:tr>
+        <w:tc>
+          <w:tcPr>
+            <w:tcW w:w="1098" w:type="dxa"/>
+          </w:tcPr>
+          <w:p>
+            <w:pPr>
+              <w:rPr>
+                <w:rFonts w:ascii="Times New Roman" w:eastAsia="Times New Roman" w:hAnsi="Times New Roman" w:cs="Times New Roman"/>
+                <w:sz w:val="24"/>
+                <w:szCs w:val="24"/>
+              </w:rPr>
+            </w:pPr>
+          </w:p>
+        </w:tc>
+        <w:tc>
+          <w:tcPr>
+            <w:tcW w:w="3150" w:type="dxa"/>
+          </w:tcPr>
+          <w:p>
+            <w:pPr>
+              <w:rPr>
+                <w:rFonts w:ascii="Times New Roman" w:eastAsia="Times New Roman" w:hAnsi="Times New Roman" w:cs="Times New Roman"/>
+                <w:sz w:val="24"/>
+                <w:szCs w:val="24"/>
+              </w:rPr>
+            </w:pPr>
+          </w:p>
+        </w:tc>
+        <w:tc>
+          <w:tcPr>
+            <w:tcW w:w="1890" w:type="dxa"/>
+          </w:tcPr>
+          <w:p>
+            <w:pPr>
+              <w:rPr>
+                <w:rFonts w:ascii="Times New Roman" w:eastAsia="Times New Roman" w:hAnsi="Times New Roman" w:cs="Times New Roman"/>
+                <w:sz w:val="24"/>
+                <w:szCs w:val="24"/>
+              </w:rPr>
+            </w:pPr>
+          </w:p>
+        </w:tc>
+        <w:tc>
+          <w:tcPr>
+            <w:tcW w:w="3510" w:type="dxa"/>
+          </w:tcPr>
+          <w:p>
+            <w:pPr>
+              <w:rPr>
+                <w:rFonts w:ascii="Times New Roman" w:eastAsia="Times New Roman" w:hAnsi="Times New Roman" w:cs="Times New Roman"/>
+                <w:sz w:val="24"/>
+                <w:szCs w:val="24"/>
+              </w:rPr>
+            </w:pPr>
+          </w:p>
+        </w:tc>
+      </w:tr>
+      <w:tr>
+        <w:tc>
+          <w:tcPr>
+            <w:tcW w:w="1098" w:type="dxa"/>
+          </w:tcPr>
+          <w:p>
+            <w:pPr>
+              <w:rPr>
+                <w:rFonts w:ascii="Times New Roman" w:eastAsia="Times New Roman" w:hAnsi="Times New Roman" w:cs="Times New Roman"/>
+                <w:sz w:val="24"/>
+                <w:szCs w:val="24"/>
+              </w:rPr>
+            </w:pPr>
+          </w:p>
+        </w:tc>
+        <w:tc>
+          <w:tcPr>
+            <w:tcW w:w="3150" w:type="dxa"/>
+          </w:tcPr>
+          <w:p>
+            <w:pPr>
+              <w:rPr>
+                <w:rFonts w:ascii="Times New Roman" w:eastAsia="Times New Roman" w:hAnsi="Times New Roman" w:cs="Times New Roman"/>
+                <w:sz w:val="24"/>
+                <w:szCs w:val="24"/>
+              </w:rPr>
+            </w:pPr>
+          </w:p>
+        </w:tc>
+        <w:tc>
+          <w:tcPr>
+            <w:tcW w:w="1890" w:type="dxa"/>
+          </w:tcPr>
+          <w:p>
+            <w:pPr>
+              <w:rPr>
+                <w:rFonts w:ascii="Times New Roman" w:eastAsia="Times New Roman" w:hAnsi="Times New Roman" w:cs="Times New Roman"/>
+                <w:sz w:val="24"/>
+                <w:szCs w:val="24"/>
+              </w:rPr>
+            </w:pPr>
+          </w:p>
+        </w:tc>
+        <w:tc>
+          <w:tcPr>
+            <w:tcW w:w="3510" w:type="dxa"/>
+          </w:tcPr>
+          <w:p>
+            <w:pPr>
+              <w:rPr>
+                <w:rFonts w:ascii="Times New Roman" w:eastAsia="Times New Roman" w:hAnsi="Times New Roman" w:cs="Times New Roman"/>
+                <w:sz w:val="24"/>
+                <w:szCs w:val="24"/>
+              </w:rPr>
+            </w:pPr>
+          </w:p>
+        </w:tc>
+      </w:tr>
+      <w:tr>
+        <w:tc>
+          <w:tcPr>
+            <w:tcW w:w="1098" w:type="dxa"/>
+          </w:tcPr>
+          <w:p>
+            <w:pPr>
+              <w:rPr>
+                <w:rFonts w:ascii="Times New Roman" w:eastAsia="Times New Roman" w:hAnsi="Times New Roman" w:cs="Times New Roman"/>
+                <w:sz w:val="24"/>
+                <w:szCs w:val="24"/>
+              </w:rPr>
+            </w:pPr>
+          </w:p>
+        </w:tc>
+        <w:tc>
+          <w:tcPr>
+            <w:tcW w:w="3150" w:type="dxa"/>
+          </w:tcPr>
+          <w:p>
+            <w:pPr>
+              <w:rPr>
+                <w:rFonts w:ascii="Times New Roman" w:eastAsia="Times New Roman" w:hAnsi="Times New Roman" w:cs="Times New Roman"/>
+                <w:sz w:val="24"/>
+                <w:szCs w:val="24"/>
+              </w:rPr>
+            </w:pPr>
+          </w:p>
+        </w:tc>
+        <w:tc>
+          <w:tcPr>
+            <w:tcW w:w="1890" w:type="dxa"/>
+          </w:tcPr>
+          <w:p>
+            <w:pPr>
+              <w:rPr>
+                <w:rFonts w:ascii="Times New Roman" w:eastAsia="Times New Roman" w:hAnsi="Times New Roman" w:cs="Times New Roman"/>
+                <w:sz w:val="24"/>
+                <w:szCs w:val="24"/>
+              </w:rPr>
+            </w:pPr>
+          </w:p>
+        </w:tc>
+        <w:tc>
+          <w:tcPr>
+            <w:tcW w:w="3510" w:type="dxa"/>
+          </w:tcPr>
+          <w:p>
+            <w:pPr>
+              <w:rPr>
+                <w:rFonts w:ascii="Times New Roman" w:eastAsia="Times New Roman" w:hAnsi="Times New Roman" w:cs="Times New Roman"/>
+                <w:sz w:val="24"/>
+                <w:szCs w:val="24"/>
+              </w:rPr>
+            </w:pPr>
+          </w:p>
+        </w:tc>
+      </w:tr>
+      <w:tr>
+        <w:tc>
+          <w:tcPr>
+            <w:tcW w:w="1098" w:type="dxa"/>
+          </w:tcPr>
+          <w:p>
+            <w:pPr>
+              <w:rPr>
+                <w:rFonts w:ascii="Times New Roman" w:eastAsia="Times New Roman" w:hAnsi="Times New Roman" w:cs="Times New Roman"/>
+                <w:sz w:val="24"/>
+                <w:szCs w:val="24"/>
+              </w:rPr>
+            </w:pPr>
+          </w:p>
+        </w:tc>
+        <w:tc>
+          <w:tcPr>
+            <w:tcW w:w="3150" w:type="dxa"/>
+          </w:tcPr>
+          <w:p>
+            <w:pPr>
+              <w:rPr>
+                <w:rFonts w:ascii="Times New Roman" w:eastAsia="Times New Roman" w:hAnsi="Times New Roman" w:cs="Times New Roman"/>
+                <w:sz w:val="24"/>
+                <w:szCs w:val="24"/>
+              </w:rPr>
+            </w:pPr>
+          </w:p>
+        </w:tc>
+        <w:tc>
+          <w:tcPr>
+            <w:tcW w:w="1890" w:type="dxa"/>
+          </w:tcPr>
+          <w:p>
+            <w:pPr>
+              <w:rPr>
+                <w:rFonts w:ascii="Times New Roman" w:eastAsia="Times New Roman" w:hAnsi="Times New Roman" w:cs="Times New Roman"/>
+                <w:sz w:val="24"/>
+                <w:szCs w:val="24"/>
+              </w:rPr>
+            </w:pPr>
+          </w:p>
+        </w:tc>
+        <w:tc>
+          <w:tcPr>
+            <w:tcW w:w="3510" w:type="dxa"/>
+          </w:tcPr>
+          <w:p>
+            <w:pPr>
+              <w:rPr>
+                <w:rFonts w:ascii="Times New Roman" w:eastAsia="Times New Roman" w:hAnsi="Times New Roman" w:cs="Times New Roman"/>
+                <w:sz w:val="24"/>
+                <w:szCs w:val="24"/>
+              </w:rPr>
+            </w:pPr>
+          </w:p>
+        </w:tc>
+      </w:tr>
+    </w:tbl>
     <w:p>
       <w:pPr>
         <w:rPr>
@@ -3460,11 +5507,63 @@
     <w:sectPr>
       <w:pgSz w:w="12240" w:h="15840"/>
       <w:pgMar w:top="1440" w:right="1440" w:bottom="1440" w:left="1440" w:header="720" w:footer="720" w:gutter="0"/>
+      <w:pgNumType w:start="1"/>
       <w:cols w:space="720"/>
+      <w:titlePg/>
       <w:docGrid w:linePitch="360"/>
     </w:sectPr>
   </w:body>
 </w:document>
+</file>
+
+<file path=word/endnotes.xml><?xml version="1.0" encoding="utf-8"?>
+<w:endnotes xmlns:wpc="http://schemas.microsoft.com/office/word/2010/wordprocessingCanvas" xmlns:mc="http://schemas.openxmlformats.org/markup-compatibility/2006" xmlns:o="urn:schemas-microsoft-com:office:office" xmlns:r="http://schemas.openxmlformats.org/officeDocument/2006/relationships" xmlns:m="http://schemas.openxmlformats.org/officeDocument/2006/math" xmlns:v="urn:schemas-microsoft-com:vml" xmlns:wp14="http://schemas.microsoft.com/office/word/2010/wordprocessingDrawing" xmlns:wp="http://schemas.openxmlformats.org/drawingml/2006/wordprocessingDrawing" xmlns:w10="urn:schemas-microsoft-com:office:word" xmlns:w="http://schemas.openxmlformats.org/wordprocessingml/2006/main" xmlns:w14="http://schemas.microsoft.com/office/word/2010/wordml" xmlns:wpg="http://schemas.microsoft.com/office/word/2010/wordprocessingGroup" xmlns:wpi="http://schemas.microsoft.com/office/word/2010/wordprocessingInk" xmlns:wne="http://schemas.microsoft.com/office/word/2006/wordml" xmlns:wps="http://schemas.microsoft.com/office/word/2010/wordprocessingShape" mc:Ignorable="w14 wp14">
+  <w:endnote w:type="separator" w:id="-1">
+    <w:p>
+      <w:pPr>
+        <w:spacing w:after="0" w:line="240" w:lineRule="auto"/>
+      </w:pPr>
+      <w:r>
+        <w:separator/>
+      </w:r>
+    </w:p>
+  </w:endnote>
+  <w:endnote w:type="continuationSeparator" w:id="0">
+    <w:p>
+      <w:pPr>
+        <w:spacing w:after="0" w:line="240" w:lineRule="auto"/>
+      </w:pPr>
+      <w:r>
+        <w:continuationSeparator/>
+      </w:r>
+    </w:p>
+  </w:endnote>
+</w:endnotes>
+</file>
+
+<file path=word/footnotes.xml><?xml version="1.0" encoding="utf-8"?>
+<w:footnotes xmlns:wpc="http://schemas.microsoft.com/office/word/2010/wordprocessingCanvas" xmlns:mc="http://schemas.openxmlformats.org/markup-compatibility/2006" xmlns:o="urn:schemas-microsoft-com:office:office" xmlns:r="http://schemas.openxmlformats.org/officeDocument/2006/relationships" xmlns:m="http://schemas.openxmlformats.org/officeDocument/2006/math" xmlns:v="urn:schemas-microsoft-com:vml" xmlns:wp14="http://schemas.microsoft.com/office/word/2010/wordprocessingDrawing" xmlns:wp="http://schemas.openxmlformats.org/drawingml/2006/wordprocessingDrawing" xmlns:w10="urn:schemas-microsoft-com:office:word" xmlns:w="http://schemas.openxmlformats.org/wordprocessingml/2006/main" xmlns:w14="http://schemas.microsoft.com/office/word/2010/wordml" xmlns:wpg="http://schemas.microsoft.com/office/word/2010/wordprocessingGroup" xmlns:wpi="http://schemas.microsoft.com/office/word/2010/wordprocessingInk" xmlns:wne="http://schemas.microsoft.com/office/word/2006/wordml" xmlns:wps="http://schemas.microsoft.com/office/word/2010/wordprocessingShape" mc:Ignorable="w14 wp14">
+  <w:footnote w:type="separator" w:id="-1">
+    <w:p>
+      <w:pPr>
+        <w:spacing w:after="0" w:line="240" w:lineRule="auto"/>
+      </w:pPr>
+      <w:r>
+        <w:separator/>
+      </w:r>
+    </w:p>
+  </w:footnote>
+  <w:footnote w:type="continuationSeparator" w:id="0">
+    <w:p>
+      <w:pPr>
+        <w:spacing w:after="0" w:line="240" w:lineRule="auto"/>
+      </w:pPr>
+      <w:r>
+        <w:continuationSeparator/>
+      </w:r>
+    </w:p>
+  </w:footnote>
+</w:footnotes>
 </file>
 
 <file path=word/numbering.xml><?xml version="1.0" encoding="utf-8"?>
@@ -4064,6 +6163,50 @@
       <w:contextualSpacing/>
     </w:pPr>
   </w:style>
+  <w:style w:type="paragraph" w:styleId="Header">
+    <w:name w:val="header"/>
+    <w:basedOn w:val="Normal"/>
+    <w:link w:val="HeaderChar"/>
+    <w:uiPriority w:val="99"/>
+    <w:unhideWhenUsed/>
+    <w:rsid w:val="00993C34"/>
+    <w:pPr>
+      <w:tabs>
+        <w:tab w:val="center" w:pos="4680"/>
+        <w:tab w:val="right" w:pos="9360"/>
+      </w:tabs>
+      <w:spacing w:after="0" w:line="240" w:lineRule="auto"/>
+    </w:pPr>
+  </w:style>
+  <w:style w:type="character" w:customStyle="1" w:styleId="HeaderChar">
+    <w:name w:val="Header Char"/>
+    <w:basedOn w:val="DefaultParagraphFont"/>
+    <w:link w:val="Header"/>
+    <w:uiPriority w:val="99"/>
+    <w:rsid w:val="00993C34"/>
+  </w:style>
+  <w:style w:type="paragraph" w:styleId="Footer">
+    <w:name w:val="footer"/>
+    <w:basedOn w:val="Normal"/>
+    <w:link w:val="FooterChar"/>
+    <w:uiPriority w:val="99"/>
+    <w:unhideWhenUsed/>
+    <w:rsid w:val="00993C34"/>
+    <w:pPr>
+      <w:tabs>
+        <w:tab w:val="center" w:pos="4680"/>
+        <w:tab w:val="right" w:pos="9360"/>
+      </w:tabs>
+      <w:spacing w:after="0" w:line="240" w:lineRule="auto"/>
+    </w:pPr>
+  </w:style>
+  <w:style w:type="character" w:customStyle="1" w:styleId="FooterChar">
+    <w:name w:val="Footer Char"/>
+    <w:basedOn w:val="DefaultParagraphFont"/>
+    <w:link w:val="Footer"/>
+    <w:uiPriority w:val="99"/>
+    <w:rsid w:val="00993C34"/>
+  </w:style>
 </w:styles>
 </file>
 
@@ -4427,6 +6570,50 @@
       <w:contextualSpacing/>
     </w:pPr>
   </w:style>
+  <w:style w:type="paragraph" w:styleId="Header">
+    <w:name w:val="header"/>
+    <w:basedOn w:val="Normal"/>
+    <w:link w:val="HeaderChar"/>
+    <w:uiPriority w:val="99"/>
+    <w:unhideWhenUsed/>
+    <w:rsid w:val="00993C34"/>
+    <w:pPr>
+      <w:tabs>
+        <w:tab w:val="center" w:pos="4680"/>
+        <w:tab w:val="right" w:pos="9360"/>
+      </w:tabs>
+      <w:spacing w:after="0" w:line="240" w:lineRule="auto"/>
+    </w:pPr>
+  </w:style>
+  <w:style w:type="character" w:customStyle="1" w:styleId="HeaderChar">
+    <w:name w:val="Header Char"/>
+    <w:basedOn w:val="DefaultParagraphFont"/>
+    <w:link w:val="Header"/>
+    <w:uiPriority w:val="99"/>
+    <w:rsid w:val="00993C34"/>
+  </w:style>
+  <w:style w:type="paragraph" w:styleId="Footer">
+    <w:name w:val="footer"/>
+    <w:basedOn w:val="Normal"/>
+    <w:link w:val="FooterChar"/>
+    <w:uiPriority w:val="99"/>
+    <w:unhideWhenUsed/>
+    <w:rsid w:val="00993C34"/>
+    <w:pPr>
+      <w:tabs>
+        <w:tab w:val="center" w:pos="4680"/>
+        <w:tab w:val="right" w:pos="9360"/>
+      </w:tabs>
+      <w:spacing w:after="0" w:line="240" w:lineRule="auto"/>
+    </w:pPr>
+  </w:style>
+  <w:style w:type="character" w:customStyle="1" w:styleId="FooterChar">
+    <w:name w:val="Footer Char"/>
+    <w:basedOn w:val="DefaultParagraphFont"/>
+    <w:link w:val="Footer"/>
+    <w:uiPriority w:val="99"/>
+    <w:rsid w:val="00993C34"/>
+  </w:style>
 </w:styles>
 </file>
 
@@ -4685,7 +6872,7 @@
   <a:extraClrSchemeLst/>
   <a:extLst>
     <a:ext uri="{05A4C25C-085E-4340-85A3-A5531E510DB2}">
-      <thm15:themeFamily xmlns="" xmlns:thm15="http://schemas.microsoft.com/office/thememl/2012/main" name="Office Theme" id="{62F939B6-93AF-4DB8-9C6B-D6C7DFDC589F}" vid="{4A3C46E8-61CC-4603-A589-7422A47A8E4A}"/>
+      <thm15:themeFamily xmlns:thm15="http://schemas.microsoft.com/office/thememl/2012/main" xmlns="" name="Office Theme" id="{62F939B6-93AF-4DB8-9C6B-D6C7DFDC589F}" vid="{4A3C46E8-61CC-4603-A589-7422A47A8E4A}"/>
     </a:ext>
   </a:extLst>
 </a:theme>
@@ -4696,7 +6883,7 @@
 </file>
 
 <file path=customXml/itemProps1.xml><?xml version="1.0" encoding="utf-8"?>
-<ds:datastoreItem xmlns:ds="http://schemas.openxmlformats.org/officeDocument/2006/customXml" ds:itemID="{914A7B8F-4178-4D07-9C63-9AEE4FF60FFB}">
+<ds:datastoreItem xmlns:ds="http://schemas.openxmlformats.org/officeDocument/2006/customXml" ds:itemID="{E9949305-8AC5-4C47-8F88-3DBAC64001A6}">
   <ds:schemaRefs>
     <ds:schemaRef ds:uri="http://schemas.openxmlformats.org/officeDocument/2006/bibliography"/>
   </ds:schemaRefs>

</xml_diff>